<commit_message>
Make edits per Kyle Rollins
</commit_message>
<xml_diff>
--- a/Getting Started With Gmail.docx
+++ b/Getting Started With Gmail.docx
@@ -5,9 +5,13 @@
     <w:p>
       <w:pPr>
         <w:pStyle w:val="TextBody"/>
-        <w:spacing w:before="240" w:after="120"/>
-        <w:rPr>
-          <w:rFonts w:ascii="Optima" w:hAnsi="Optima"/>
+        <w:numPr>
+          <w:ilvl w:val="0"/>
+          <w:numId w:val="0"/>
+        </w:numPr>
+        <w:spacing w:lineRule="auto" w:line="276" w:before="240" w:after="120"/>
+        <w:rPr>
+          <w:rFonts w:ascii="Ubuntu" w:hAnsi="Ubuntu"/>
           <w:b/>
           <w:b/>
           <w:color w:val="000000"/>
@@ -18,7 +22,7 @@
       <w:bookmarkEnd w:id="0"/>
       <w:r>
         <w:rPr>
-          <w:rFonts w:ascii="Optima" w:hAnsi="Optima"/>
+          <w:rFonts w:ascii="Ubuntu" w:hAnsi="Ubuntu"/>
           <w:b/>
           <w:color w:val="000000"/>
           <w:sz w:val="56"/>
@@ -37,49 +41,19 @@
         <w:tabs>
           <w:tab w:val="left" w:pos="0" w:leader="none"/>
         </w:tabs>
-        <w:spacing w:lineRule="auto" w:line="288"/>
+        <w:spacing w:lineRule="auto" w:line="276"/>
         <w:ind w:left="424" w:right="0" w:hanging="424"/>
         <w:rPr>
-          <w:rFonts w:ascii="Optima" w:hAnsi="Optima"/>
-          <w:color w:val="000000"/>
-        </w:rPr>
-      </w:pPr>
-      <w:r>
-        <w:rPr>
-          <w:rFonts w:ascii="Optima" w:hAnsi="Optima"/>
+          <w:rFonts w:ascii="Ubuntu" w:hAnsi="Ubuntu"/>
+          <w:color w:val="000000"/>
+        </w:rPr>
+      </w:pPr>
+      <w:r>
+        <w:rPr>
+          <w:rFonts w:ascii="Ubuntu" w:hAnsi="Ubuntu"/>
           <w:color w:val="000000"/>
         </w:rPr>
         <w:t>Why Gmail?</w:t>
-      </w:r>
-    </w:p>
-    <w:p>
-      <w:pPr>
-        <w:pStyle w:val="TextBody"/>
-        <w:spacing w:lineRule="auto" w:line="343"/>
-        <w:rPr/>
-      </w:pPr>
-      <w:r>
-        <w:rPr>
-          <w:rFonts w:ascii="Optima" w:hAnsi="Optima"/>
-          <w:color w:val="000000"/>
-        </w:rPr>
-        <w:t>Gmail is the e-mail client from Google.</w:t>
-      </w:r>
-      <w:r>
-        <w:rPr>
-          <w:rFonts w:ascii="Optima" w:hAnsi="Optima"/>
-          <w:b/>
-          <w:color w:val="000000"/>
-          <w:sz w:val="36"/>
-        </w:rPr>
-        <w:t xml:space="preserve"> </w:t>
-      </w:r>
-      <w:r>
-        <w:rPr>
-          <w:rFonts w:ascii="Optima" w:hAnsi="Optima"/>
-          <w:color w:val="000000"/>
-        </w:rPr>
-        <w:t>Signing up for Gmail provides benefits that may not be available with your current e-mail client, including:</w:t>
       </w:r>
     </w:p>
     <w:p>
@@ -87,24 +61,33 @@
         <w:pStyle w:val="TextBody"/>
         <w:numPr>
           <w:ilvl w:val="0"/>
-          <w:numId w:val="2"/>
+          <w:numId w:val="0"/>
         </w:numPr>
-        <w:shd w:fill="FFFFFF" w:val="clear"/>
-        <w:tabs>
-          <w:tab w:val="left" w:pos="0" w:leader="none"/>
-        </w:tabs>
-        <w:spacing w:lineRule="auto" w:line="343" w:before="0" w:after="0"/>
-        <w:rPr>
-          <w:rFonts w:ascii="Optima" w:hAnsi="Optima"/>
-          <w:color w:val="000000"/>
-        </w:rPr>
-      </w:pPr>
-      <w:r>
-        <w:rPr>
-          <w:rFonts w:ascii="Optima" w:hAnsi="Optima"/>
-          <w:color w:val="000000"/>
-        </w:rPr>
-        <w:t>Spam filtering</w:t>
+        <w:spacing w:lineRule="auto" w:line="276" w:before="0" w:after="26"/>
+        <w:rPr/>
+      </w:pPr>
+      <w:r>
+        <w:rPr>
+          <w:rFonts w:ascii="Ubuntu" w:hAnsi="Ubuntu"/>
+          <w:color w:val="000000"/>
+        </w:rPr>
+        <w:t>Gmail is the email client from Google.</w:t>
+      </w:r>
+      <w:r>
+        <w:rPr>
+          <w:rFonts w:ascii="Ubuntu" w:hAnsi="Ubuntu"/>
+          <w:b/>
+          <w:color w:val="000000"/>
+          <w:sz w:val="36"/>
+        </w:rPr>
+        <w:t xml:space="preserve"> </w:t>
+      </w:r>
+      <w:r>
+        <w:rPr>
+          <w:rFonts w:ascii="Ubuntu" w:hAnsi="Ubuntu"/>
+          <w:color w:val="000000"/>
+        </w:rPr>
+        <w:t>Signing up for Gmail provides benefits that may not be available with your current email client, including:</w:t>
       </w:r>
     </w:p>
     <w:p>
@@ -112,24 +95,21 @@
         <w:pStyle w:val="TextBody"/>
         <w:numPr>
           <w:ilvl w:val="0"/>
-          <w:numId w:val="2"/>
+          <w:numId w:val="3"/>
         </w:numPr>
         <w:shd w:fill="FFFFFF" w:val="clear"/>
         <w:tabs>
           <w:tab w:val="left" w:pos="0" w:leader="none"/>
         </w:tabs>
-        <w:spacing w:lineRule="auto" w:line="343" w:before="0" w:after="0"/>
-        <w:rPr>
-          <w:rFonts w:ascii="Optima" w:hAnsi="Optima"/>
-          <w:color w:val="000000"/>
-        </w:rPr>
-      </w:pPr>
-      <w:r>
-        <w:rPr>
-          <w:rFonts w:ascii="Optima" w:hAnsi="Optima"/>
-          <w:color w:val="000000"/>
-        </w:rPr>
-        <w:t>Video conferencing, phone calls, and text chat using the integrated Google Hangouts</w:t>
+        <w:spacing w:lineRule="auto" w:line="276" w:before="0" w:after="0"/>
+        <w:rPr/>
+      </w:pPr>
+      <w:r>
+        <w:rPr>
+          <w:rFonts w:ascii="Ubuntu" w:hAnsi="Ubuntu"/>
+          <w:color w:val="000000"/>
+        </w:rPr>
+        <w:t>Spam filtering.</w:t>
       </w:r>
     </w:p>
     <w:p>
@@ -137,24 +117,21 @@
         <w:pStyle w:val="TextBody"/>
         <w:numPr>
           <w:ilvl w:val="0"/>
-          <w:numId w:val="2"/>
+          <w:numId w:val="3"/>
         </w:numPr>
         <w:shd w:fill="FFFFFF" w:val="clear"/>
         <w:tabs>
           <w:tab w:val="left" w:pos="0" w:leader="none"/>
         </w:tabs>
-        <w:spacing w:lineRule="auto" w:line="343" w:before="0" w:after="0"/>
-        <w:rPr>
-          <w:rFonts w:ascii="Optima" w:hAnsi="Optima"/>
-          <w:color w:val="000000"/>
-        </w:rPr>
-      </w:pPr>
-      <w:r>
-        <w:rPr>
-          <w:rFonts w:ascii="Optima" w:hAnsi="Optima"/>
-          <w:color w:val="000000"/>
-        </w:rPr>
-        <w:t>The ability to check your Gmail account using services like Outlook or Apple Mail</w:t>
+        <w:spacing w:lineRule="auto" w:line="276" w:before="0" w:after="0"/>
+        <w:rPr/>
+      </w:pPr>
+      <w:r>
+        <w:rPr>
+          <w:rFonts w:ascii="Ubuntu" w:hAnsi="Ubuntu"/>
+          <w:color w:val="000000"/>
+        </w:rPr>
+        <w:t>Video conferencing, phone calls, and chat.</w:t>
       </w:r>
     </w:p>
     <w:p>
@@ -162,24 +139,49 @@
         <w:pStyle w:val="TextBody"/>
         <w:numPr>
           <w:ilvl w:val="0"/>
-          <w:numId w:val="2"/>
+          <w:numId w:val="3"/>
         </w:numPr>
         <w:shd w:fill="FFFFFF" w:val="clear"/>
         <w:tabs>
           <w:tab w:val="left" w:pos="0" w:leader="none"/>
         </w:tabs>
-        <w:spacing w:lineRule="auto" w:line="343" w:before="0" w:after="0"/>
-        <w:rPr>
-          <w:rFonts w:ascii="Optima" w:hAnsi="Optima"/>
-          <w:color w:val="000000"/>
-        </w:rPr>
-      </w:pPr>
-      <w:r>
-        <w:rPr>
-          <w:rFonts w:ascii="Optima" w:hAnsi="Optima"/>
-          <w:color w:val="000000"/>
-        </w:rPr>
-        <w:t>Search feature for both e-mail messages and text chat conversations</w:t>
+        <w:spacing w:lineRule="auto" w:line="276" w:before="0" w:after="0"/>
+        <w:rPr>
+          <w:rFonts w:ascii="Ubuntu" w:hAnsi="Ubuntu"/>
+          <w:color w:val="000000"/>
+        </w:rPr>
+      </w:pPr>
+      <w:r>
+        <w:rPr>
+          <w:rFonts w:ascii="Ubuntu" w:hAnsi="Ubuntu"/>
+          <w:color w:val="000000"/>
+        </w:rPr>
+        <w:t>The ability to check your email account using services like Outlook or Apple Mail</w:t>
+      </w:r>
+    </w:p>
+    <w:p>
+      <w:pPr>
+        <w:pStyle w:val="TextBody"/>
+        <w:numPr>
+          <w:ilvl w:val="0"/>
+          <w:numId w:val="3"/>
+        </w:numPr>
+        <w:shd w:fill="FFFFFF" w:val="clear"/>
+        <w:tabs>
+          <w:tab w:val="left" w:pos="0" w:leader="none"/>
+        </w:tabs>
+        <w:spacing w:lineRule="auto" w:line="276" w:before="0" w:after="0"/>
+        <w:rPr>
+          <w:rFonts w:ascii="Ubuntu" w:hAnsi="Ubuntu"/>
+          <w:color w:val="000000"/>
+        </w:rPr>
+      </w:pPr>
+      <w:r>
+        <w:rPr>
+          <w:rFonts w:ascii="Ubuntu" w:hAnsi="Ubuntu"/>
+          <w:color w:val="000000"/>
+        </w:rPr>
+        <w:t>Search feature for both email messages and text chat conversations.</w:t>
       </w:r>
     </w:p>
     <w:p>
@@ -193,16 +195,16 @@
         <w:tabs>
           <w:tab w:val="left" w:pos="0" w:leader="none"/>
         </w:tabs>
-        <w:spacing w:lineRule="auto" w:line="288"/>
+        <w:spacing w:lineRule="auto" w:line="276"/>
         <w:ind w:left="424" w:right="0" w:hanging="424"/>
         <w:rPr>
-          <w:rFonts w:ascii="Optima" w:hAnsi="Optima"/>
-          <w:color w:val="000000"/>
-        </w:rPr>
-      </w:pPr>
-      <w:r>
-        <w:rPr>
-          <w:rFonts w:ascii="Optima" w:hAnsi="Optima"/>
+          <w:rFonts w:ascii="Ubuntu" w:hAnsi="Ubuntu"/>
+          <w:color w:val="000000"/>
+        </w:rPr>
+      </w:pPr>
+      <w:r>
+        <w:rPr>
+          <w:rFonts w:ascii="Ubuntu" w:hAnsi="Ubuntu"/>
           <w:color w:val="000000"/>
         </w:rPr>
         <w:t>Signing up for Gmail</w:t>
@@ -211,81 +213,16 @@
     <w:p>
       <w:pPr>
         <w:pStyle w:val="Normal"/>
-        <w:rPr>
-          <w:rFonts w:ascii="Optima" w:hAnsi="Optima"/>
-        </w:rPr>
-      </w:pPr>
-      <w:r>
-        <w:rPr>
-          <w:rFonts w:ascii="Optima" w:hAnsi="Optima"/>
+        <w:spacing w:lineRule="auto" w:line="276" w:before="0" w:after="0"/>
+        <w:rPr>
+          <w:rFonts w:ascii="Ubuntu" w:hAnsi="Ubuntu"/>
+        </w:rPr>
+      </w:pPr>
+      <w:r>
+        <w:rPr>
+          <w:rFonts w:ascii="Ubuntu" w:hAnsi="Ubuntu"/>
         </w:rPr>
         <w:t>You’ll need:</w:t>
-      </w:r>
-    </w:p>
-    <w:p>
-      <w:pPr>
-        <w:pStyle w:val="ListParagraph"/>
-        <w:numPr>
-          <w:ilvl w:val="0"/>
-          <w:numId w:val="6"/>
-        </w:numPr>
-        <w:rPr>
-          <w:rFonts w:ascii="Optima" w:hAnsi="Optima"/>
-        </w:rPr>
-      </w:pPr>
-      <w:r>
-        <w:rPr>
-          <w:rFonts w:ascii="Optima" w:hAnsi="Optima"/>
-        </w:rPr>
-        <w:t>A laptop or desktop computer</w:t>
-      </w:r>
-    </w:p>
-    <w:p>
-      <w:pPr>
-        <w:pStyle w:val="ListParagraph"/>
-        <w:numPr>
-          <w:ilvl w:val="0"/>
-          <w:numId w:val="6"/>
-        </w:numPr>
-        <w:rPr>
-          <w:rFonts w:ascii="Optima" w:hAnsi="Optima"/>
-        </w:rPr>
-      </w:pPr>
-      <w:r>
-        <w:rPr>
-          <w:rFonts w:ascii="Optima" w:hAnsi="Optima"/>
-        </w:rPr>
-        <w:t>An open web browser (Google Chrome, Mozilla Firefox, Internet Explorer, Microsoft Edge, etc)</w:t>
-      </w:r>
-    </w:p>
-    <w:p>
-      <w:pPr>
-        <w:pStyle w:val="ListParagraph"/>
-        <w:rPr>
-          <w:rFonts w:ascii="Optima" w:hAnsi="Optima"/>
-        </w:rPr>
-      </w:pPr>
-      <w:r>
-        <w:rPr>
-          <w:rFonts w:ascii="Optima" w:hAnsi="Optima"/>
-        </w:rPr>
-      </w:r>
-    </w:p>
-    <w:p>
-      <w:pPr>
-        <w:pStyle w:val="TextBody"/>
-        <w:spacing w:lineRule="auto" w:line="343"/>
-        <w:rPr>
-          <w:rFonts w:ascii="Optima" w:hAnsi="Optima"/>
-          <w:color w:val="000000"/>
-        </w:rPr>
-      </w:pPr>
-      <w:r>
-        <w:rPr>
-          <w:rFonts w:ascii="Optima" w:hAnsi="Optima"/>
-          <w:color w:val="000000"/>
-        </w:rPr>
-        <w:t>To sign up for Gmail, do the following:</w:t>
       </w:r>
     </w:p>
     <w:p>
@@ -293,37 +230,18 @@
         <w:pStyle w:val="TextBody"/>
         <w:numPr>
           <w:ilvl w:val="0"/>
-          <w:numId w:val="3"/>
+          <w:numId w:val="7"/>
         </w:numPr>
-        <w:shd w:fill="FFFFFF" w:val="clear"/>
-        <w:tabs>
-          <w:tab w:val="left" w:pos="0" w:leader="none"/>
-        </w:tabs>
-        <w:spacing w:lineRule="auto" w:line="343"/>
-        <w:rPr/>
-      </w:pPr>
-      <w:r>
-        <w:rPr>
-          <w:rFonts w:ascii="Optima" w:hAnsi="Optima"/>
-          <w:color w:val="000000"/>
-        </w:rPr>
-        <w:t xml:space="preserve">Navigate to </w:t>
-      </w:r>
-      <w:hyperlink r:id="rId2">
-        <w:r>
-          <w:rPr>
-            <w:rStyle w:val="InternetLink"/>
-            <w:rFonts w:ascii="Optima" w:hAnsi="Optima"/>
-          </w:rPr>
-          <w:t>https://www.google.com/gmail/about/</w:t>
-        </w:r>
-      </w:hyperlink>
-      <w:r>
-        <w:rPr>
-          <w:rFonts w:ascii="Optima" w:hAnsi="Optima"/>
-          <w:color w:val="000000"/>
-        </w:rPr>
-        <w:t>.</w:t>
+        <w:spacing w:lineRule="auto" w:line="276" w:before="0" w:after="0"/>
+        <w:rPr>
+          <w:rFonts w:ascii="Ubuntu" w:hAnsi="Ubuntu"/>
+        </w:rPr>
+      </w:pPr>
+      <w:r>
+        <w:rPr>
+          <w:rFonts w:ascii="Ubuntu" w:hAnsi="Ubuntu"/>
+        </w:rPr>
+        <w:t>A laptop or desktop computer.</w:t>
       </w:r>
     </w:p>
     <w:p>
@@ -331,24 +249,36 @@
         <w:pStyle w:val="TextBody"/>
         <w:numPr>
           <w:ilvl w:val="0"/>
-          <w:numId w:val="3"/>
+          <w:numId w:val="7"/>
         </w:numPr>
-        <w:shd w:fill="FFFFFF" w:val="clear"/>
-        <w:tabs>
-          <w:tab w:val="left" w:pos="0" w:leader="none"/>
-        </w:tabs>
-        <w:spacing w:lineRule="auto" w:line="343"/>
-        <w:rPr>
-          <w:rFonts w:ascii="Optima" w:hAnsi="Optima"/>
-          <w:color w:val="000000"/>
-        </w:rPr>
-      </w:pPr>
-      <w:r>
-        <w:rPr>
-          <w:rFonts w:ascii="Optima" w:hAnsi="Optima"/>
-          <w:color w:val="000000"/>
-        </w:rPr>
-        <w:t>Click the “Create An Account” button.</w:t>
+        <w:spacing w:lineRule="auto" w:line="276"/>
+        <w:rPr/>
+      </w:pPr>
+      <w:r>
+        <w:rPr>
+          <w:rFonts w:ascii="Ubuntu" w:hAnsi="Ubuntu"/>
+        </w:rPr>
+        <w:t>An open web browser (Google Chrome, Mozilla Firefox, Internet Explorer, Microsoft Edge, etc).</w:t>
+      </w:r>
+    </w:p>
+    <w:p>
+      <w:pPr>
+        <w:pStyle w:val="Heading2"/>
+        <w:spacing w:lineRule="auto" w:line="276"/>
+        <w:rPr>
+          <w:rFonts w:ascii="Ubuntu" w:hAnsi="Ubuntu"/>
+          <w:b/>
+          <w:b/>
+          <w:bCs/>
+        </w:rPr>
+      </w:pPr>
+      <w:r>
+        <w:rPr>
+          <w:rFonts w:ascii="Ubuntu" w:hAnsi="Ubuntu"/>
+          <w:b/>
+          <w:bCs/>
+        </w:rPr>
+        <w:t>To sign up for Gmail</w:t>
       </w:r>
     </w:p>
     <w:p>
@@ -356,24 +286,148 @@
         <w:pStyle w:val="TextBody"/>
         <w:numPr>
           <w:ilvl w:val="0"/>
-          <w:numId w:val="3"/>
+          <w:numId w:val="9"/>
+        </w:numPr>
+        <w:spacing w:lineRule="auto" w:line="276"/>
+        <w:rPr/>
+      </w:pPr>
+      <w:r>
+        <w:rPr>
+          <w:rFonts w:ascii="Ubuntu" w:hAnsi="Ubuntu"/>
+          <w:color w:val="000000"/>
+        </w:rPr>
+        <w:t xml:space="preserve">In your browser, </w:t>
+      </w:r>
+      <w:r>
+        <w:rPr>
+          <w:rFonts w:ascii="Ubuntu" w:hAnsi="Ubuntu"/>
+          <w:color w:val="000000"/>
+        </w:rPr>
+        <w:t>n</w:t>
+      </w:r>
+      <w:r>
+        <w:rPr>
+          <w:rFonts w:ascii="Ubuntu" w:hAnsi="Ubuntu"/>
+          <w:color w:val="000000"/>
+        </w:rPr>
+        <w:t xml:space="preserve">avigate to </w:t>
+      </w:r>
+      <w:r>
+        <w:rPr>
+          <w:rStyle w:val="InternetLink"/>
+          <w:rFonts w:ascii="Ubuntu" w:hAnsi="Ubuntu"/>
+          <w:color w:val="0000EE"/>
+        </w:rPr>
+        <w:t>https://www.google.com/gmail/about/</w:t>
+      </w:r>
+      <w:r>
+        <w:rPr>
+          <w:rStyle w:val="InternetLink"/>
+          <w:rFonts w:ascii="Ubuntu" w:hAnsi="Ubuntu"/>
+          <w:color w:val="auto"/>
+          <w:u w:val="none"/>
+        </w:rPr>
+        <w:t>.</w:t>
+      </w:r>
+    </w:p>
+    <w:p>
+      <w:pPr>
+        <w:pStyle w:val="TextBody"/>
+        <w:numPr>
+          <w:ilvl w:val="0"/>
+          <w:numId w:val="9"/>
+        </w:numPr>
+        <w:spacing w:lineRule="auto" w:line="276"/>
+        <w:rPr/>
+      </w:pPr>
+      <w:r>
+        <w:rPr>
+          <w:rFonts w:ascii="Ubuntu" w:hAnsi="Ubuntu"/>
+          <w:color w:val="000000"/>
+        </w:rPr>
+        <w:t>The</w:t>
+      </w:r>
+      <w:r>
+        <w:rPr>
+          <w:rFonts w:ascii="Ubuntu" w:hAnsi="Ubuntu"/>
+          <w:color w:val="000000"/>
+        </w:rPr>
+        <w:t xml:space="preserve"> “Create An Account” </w:t>
+      </w:r>
+      <w:r>
+        <w:rPr>
+          <w:rFonts w:ascii="Ubuntu" w:hAnsi="Ubuntu"/>
+          <w:color w:val="000000"/>
+        </w:rPr>
+        <w:t>window appears</w:t>
+      </w:r>
+      <w:r>
+        <w:rPr>
+          <w:rFonts w:ascii="Ubuntu" w:hAnsi="Ubuntu"/>
+          <w:color w:val="000000"/>
+        </w:rPr>
+        <w:t>.</w:t>
+      </w:r>
+    </w:p>
+    <w:p>
+      <w:pPr>
+        <w:pStyle w:val="TextBody"/>
+        <w:numPr>
+          <w:ilvl w:val="0"/>
+          <w:numId w:val="9"/>
+        </w:numPr>
+        <w:spacing w:lineRule="auto" w:line="276"/>
+        <w:rPr>
+          <w:rFonts w:ascii="Ubuntu" w:hAnsi="Ubuntu"/>
+          <w:color w:val="000000"/>
+        </w:rPr>
+      </w:pPr>
+      <w:r>
+        <w:rPr>
+          <w:rFonts w:ascii="Ubuntu" w:hAnsi="Ubuntu"/>
+          <w:color w:val="000000"/>
+        </w:rPr>
+        <w:t xml:space="preserve">Fill in all of your account information </w:t>
+      </w:r>
+      <w:r>
+        <w:rPr>
+          <w:rFonts w:ascii="Ubuntu" w:hAnsi="Ubuntu"/>
+          <w:color w:val="000000"/>
+        </w:rPr>
+        <w:t>and c</w:t>
+      </w:r>
+      <w:r>
+        <w:rPr>
+          <w:rFonts w:ascii="Ubuntu" w:hAnsi="Ubuntu"/>
+          <w:color w:val="000000"/>
+        </w:rPr>
+        <w:t>lick the “Next Steps” button.</w:t>
+      </w:r>
+    </w:p>
+    <w:p>
+      <w:pPr>
+        <w:pStyle w:val="TextBody"/>
+        <w:numPr>
+          <w:ilvl w:val="0"/>
+          <w:numId w:val="0"/>
         </w:numPr>
         <w:shd w:fill="FFFFFF" w:val="clear"/>
         <w:tabs>
           <w:tab w:val="left" w:pos="0" w:leader="none"/>
         </w:tabs>
-        <w:spacing w:lineRule="auto" w:line="343"/>
-        <w:rPr>
-          <w:rFonts w:ascii="Optima" w:hAnsi="Optima"/>
-          <w:color w:val="000000"/>
-        </w:rPr>
-      </w:pPr>
-      <w:r>
-        <w:rPr>
-          <w:rFonts w:ascii="Optima" w:hAnsi="Optima"/>
-          <w:color w:val="000000"/>
-        </w:rPr>
-        <w:t>Fill in all of your account information. Your e-mail address should be unique and memorable. Your password should be unique, memorable, and strong. Strong passwords feature one or more of the following:</w:t>
+        <w:spacing w:lineRule="auto" w:line="276"/>
+        <w:ind w:left="720" w:hanging="0"/>
+        <w:rPr>
+          <w:rFonts w:ascii="Ubuntu" w:hAnsi="Ubuntu"/>
+          <w:color w:val="000000"/>
+        </w:rPr>
+      </w:pPr>
+      <w:r>
+        <w:rPr>
+          <w:rFonts w:ascii="Ubuntu" w:hAnsi="Ubuntu"/>
+          <w:color w:val="000000"/>
+        </w:rPr>
+        <w:t>Your email address should be unique and memorable. Your password should be unique, memorable, and strong. Strong passwords:</w:t>
       </w:r>
     </w:p>
     <w:p>
@@ -381,24 +435,24 @@
         <w:pStyle w:val="TextBody"/>
         <w:numPr>
           <w:ilvl w:val="1"/>
-          <w:numId w:val="3"/>
+          <w:numId w:val="4"/>
         </w:numPr>
         <w:shd w:fill="FFFFFF" w:val="clear"/>
         <w:tabs>
           <w:tab w:val="left" w:pos="0" w:leader="none"/>
         </w:tabs>
-        <w:spacing w:lineRule="auto" w:line="343" w:before="0" w:after="0"/>
-        <w:rPr>
-          <w:rFonts w:ascii="Optima" w:hAnsi="Optima"/>
-          <w:color w:val="000000"/>
-        </w:rPr>
-      </w:pPr>
-      <w:r>
-        <w:rPr>
-          <w:rFonts w:ascii="Optima" w:hAnsi="Optima"/>
-          <w:color w:val="000000"/>
-        </w:rPr>
-        <w:t>Is at least 8 characters long.</w:t>
+        <w:spacing w:lineRule="auto" w:line="276" w:before="0" w:after="0"/>
+        <w:rPr>
+          <w:rFonts w:ascii="Ubuntu" w:hAnsi="Ubuntu"/>
+          <w:color w:val="000000"/>
+        </w:rPr>
+      </w:pPr>
+      <w:r>
+        <w:rPr>
+          <w:rFonts w:ascii="Ubuntu" w:hAnsi="Ubuntu"/>
+          <w:color w:val="000000"/>
+        </w:rPr>
+        <w:t>Are at least 8 characters long.</w:t>
       </w:r>
     </w:p>
     <w:p>
@@ -406,21 +460,21 @@
         <w:pStyle w:val="TextBody"/>
         <w:numPr>
           <w:ilvl w:val="1"/>
-          <w:numId w:val="3"/>
+          <w:numId w:val="4"/>
         </w:numPr>
         <w:shd w:fill="FFFFFF" w:val="clear"/>
         <w:tabs>
           <w:tab w:val="left" w:pos="0" w:leader="none"/>
         </w:tabs>
-        <w:spacing w:lineRule="auto" w:line="343" w:before="0" w:after="0"/>
-        <w:rPr>
-          <w:rFonts w:ascii="Optima" w:hAnsi="Optima"/>
-          <w:color w:val="000000"/>
-        </w:rPr>
-      </w:pPr>
-      <w:r>
-        <w:rPr>
-          <w:rFonts w:ascii="Optima" w:hAnsi="Optima"/>
+        <w:spacing w:lineRule="auto" w:line="276" w:before="0" w:after="0"/>
+        <w:rPr>
+          <w:rFonts w:ascii="Ubuntu" w:hAnsi="Ubuntu"/>
+          <w:color w:val="000000"/>
+        </w:rPr>
+      </w:pPr>
+      <w:r>
+        <w:rPr>
+          <w:rFonts w:ascii="Ubuntu" w:hAnsi="Ubuntu"/>
           <w:color w:val="000000"/>
         </w:rPr>
         <w:t>Combines letters, numbers, and symbol characters within the password.</w:t>
@@ -431,24 +485,24 @@
         <w:pStyle w:val="TextBody"/>
         <w:numPr>
           <w:ilvl w:val="1"/>
-          <w:numId w:val="3"/>
+          <w:numId w:val="4"/>
         </w:numPr>
         <w:shd w:fill="FFFFFF" w:val="clear"/>
         <w:tabs>
           <w:tab w:val="left" w:pos="0" w:leader="none"/>
         </w:tabs>
-        <w:spacing w:lineRule="auto" w:line="343" w:before="0" w:after="0"/>
-        <w:rPr>
-          <w:rFonts w:ascii="Optima" w:hAnsi="Optima"/>
-          <w:color w:val="000000"/>
-        </w:rPr>
-      </w:pPr>
-      <w:r>
-        <w:rPr>
-          <w:rFonts w:ascii="Optima" w:hAnsi="Optima"/>
-          <w:color w:val="000000"/>
-        </w:rPr>
-        <w:t>Is not found in a dictionary.</w:t>
+        <w:spacing w:lineRule="auto" w:line="276" w:before="0" w:after="0"/>
+        <w:rPr>
+          <w:rFonts w:ascii="Ubuntu" w:hAnsi="Ubuntu"/>
+          <w:color w:val="000000"/>
+        </w:rPr>
+      </w:pPr>
+      <w:r>
+        <w:rPr>
+          <w:rFonts w:ascii="Ubuntu" w:hAnsi="Ubuntu"/>
+          <w:color w:val="000000"/>
+        </w:rPr>
+        <w:t>Are not found in a dictionary.</w:t>
       </w:r>
     </w:p>
     <w:p>
@@ -456,24 +510,24 @@
         <w:pStyle w:val="TextBody"/>
         <w:numPr>
           <w:ilvl w:val="1"/>
-          <w:numId w:val="3"/>
+          <w:numId w:val="4"/>
         </w:numPr>
         <w:shd w:fill="FFFFFF" w:val="clear"/>
         <w:tabs>
           <w:tab w:val="left" w:pos="0" w:leader="none"/>
         </w:tabs>
-        <w:spacing w:lineRule="auto" w:line="343" w:before="0" w:after="0"/>
-        <w:rPr>
-          <w:rFonts w:ascii="Optima" w:hAnsi="Optima"/>
-          <w:color w:val="000000"/>
-        </w:rPr>
-      </w:pPr>
-      <w:r>
-        <w:rPr>
-          <w:rFonts w:ascii="Optima" w:hAnsi="Optima"/>
-          <w:color w:val="000000"/>
-        </w:rPr>
-        <w:t>Is not the name of a command.</w:t>
+        <w:spacing w:lineRule="auto" w:line="276" w:before="0" w:after="0"/>
+        <w:rPr>
+          <w:rFonts w:ascii="Ubuntu" w:hAnsi="Ubuntu"/>
+          <w:color w:val="000000"/>
+        </w:rPr>
+      </w:pPr>
+      <w:r>
+        <w:rPr>
+          <w:rFonts w:ascii="Ubuntu" w:hAnsi="Ubuntu"/>
+          <w:color w:val="000000"/>
+        </w:rPr>
+        <w:t>Are not the name of a command.</w:t>
       </w:r>
     </w:p>
     <w:p>
@@ -481,24 +535,24 @@
         <w:pStyle w:val="TextBody"/>
         <w:numPr>
           <w:ilvl w:val="1"/>
-          <w:numId w:val="3"/>
+          <w:numId w:val="4"/>
         </w:numPr>
         <w:shd w:fill="FFFFFF" w:val="clear"/>
         <w:tabs>
           <w:tab w:val="left" w:pos="0" w:leader="none"/>
         </w:tabs>
-        <w:spacing w:lineRule="auto" w:line="343" w:before="0" w:after="0"/>
-        <w:rPr>
-          <w:rFonts w:ascii="Optima" w:hAnsi="Optima"/>
-          <w:color w:val="000000"/>
-        </w:rPr>
-      </w:pPr>
-      <w:r>
-        <w:rPr>
-          <w:rFonts w:ascii="Optima" w:hAnsi="Optima"/>
-          <w:color w:val="000000"/>
-        </w:rPr>
-        <w:t>Is not the name of a person.</w:t>
+        <w:spacing w:lineRule="auto" w:line="276" w:before="0" w:after="0"/>
+        <w:rPr>
+          <w:rFonts w:ascii="Ubuntu" w:hAnsi="Ubuntu"/>
+          <w:color w:val="000000"/>
+        </w:rPr>
+      </w:pPr>
+      <w:r>
+        <w:rPr>
+          <w:rFonts w:ascii="Ubuntu" w:hAnsi="Ubuntu"/>
+          <w:color w:val="000000"/>
+        </w:rPr>
+        <w:t>Are not the name of a person.</w:t>
       </w:r>
     </w:p>
     <w:p>
@@ -506,24 +560,24 @@
         <w:pStyle w:val="TextBody"/>
         <w:numPr>
           <w:ilvl w:val="1"/>
-          <w:numId w:val="3"/>
+          <w:numId w:val="4"/>
         </w:numPr>
         <w:shd w:fill="FFFFFF" w:val="clear"/>
         <w:tabs>
           <w:tab w:val="left" w:pos="0" w:leader="none"/>
         </w:tabs>
-        <w:spacing w:lineRule="auto" w:line="343" w:before="0" w:after="0"/>
-        <w:rPr>
-          <w:rFonts w:ascii="Optima" w:hAnsi="Optima"/>
-          <w:color w:val="000000"/>
-        </w:rPr>
-      </w:pPr>
-      <w:r>
-        <w:rPr>
-          <w:rFonts w:ascii="Optima" w:hAnsi="Optima"/>
-          <w:color w:val="000000"/>
-        </w:rPr>
-        <w:t>Is not the name of a user.</w:t>
+        <w:spacing w:lineRule="auto" w:line="276" w:before="0" w:after="0"/>
+        <w:rPr>
+          <w:rFonts w:ascii="Ubuntu" w:hAnsi="Ubuntu"/>
+          <w:color w:val="000000"/>
+        </w:rPr>
+      </w:pPr>
+      <w:r>
+        <w:rPr>
+          <w:rFonts w:ascii="Ubuntu" w:hAnsi="Ubuntu"/>
+          <w:color w:val="000000"/>
+        </w:rPr>
+        <w:t>Are not the name of a user.</w:t>
       </w:r>
     </w:p>
     <w:p>
@@ -531,24 +585,24 @@
         <w:pStyle w:val="TextBody"/>
         <w:numPr>
           <w:ilvl w:val="1"/>
-          <w:numId w:val="3"/>
+          <w:numId w:val="4"/>
         </w:numPr>
         <w:shd w:fill="FFFFFF" w:val="clear"/>
         <w:tabs>
           <w:tab w:val="left" w:pos="0" w:leader="none"/>
         </w:tabs>
-        <w:spacing w:lineRule="auto" w:line="343" w:before="0" w:after="0"/>
-        <w:rPr>
-          <w:rFonts w:ascii="Optima" w:hAnsi="Optima"/>
-          <w:color w:val="000000"/>
-        </w:rPr>
-      </w:pPr>
-      <w:r>
-        <w:rPr>
-          <w:rFonts w:ascii="Optima" w:hAnsi="Optima"/>
-          <w:color w:val="000000"/>
-        </w:rPr>
-        <w:t>Is not the name of a computer.</w:t>
+        <w:spacing w:lineRule="auto" w:line="276" w:before="0" w:after="0"/>
+        <w:rPr>
+          <w:rFonts w:ascii="Ubuntu" w:hAnsi="Ubuntu"/>
+          <w:color w:val="000000"/>
+        </w:rPr>
+      </w:pPr>
+      <w:r>
+        <w:rPr>
+          <w:rFonts w:ascii="Ubuntu" w:hAnsi="Ubuntu"/>
+          <w:color w:val="000000"/>
+        </w:rPr>
+        <w:t>Are not the name of a computer.</w:t>
       </w:r>
     </w:p>
     <w:p>
@@ -556,24 +610,24 @@
         <w:pStyle w:val="TextBody"/>
         <w:numPr>
           <w:ilvl w:val="1"/>
-          <w:numId w:val="3"/>
+          <w:numId w:val="4"/>
         </w:numPr>
         <w:shd w:fill="FFFFFF" w:val="clear"/>
         <w:tabs>
           <w:tab w:val="left" w:pos="0" w:leader="none"/>
         </w:tabs>
-        <w:spacing w:lineRule="auto" w:line="343" w:before="0" w:after="0"/>
-        <w:rPr>
-          <w:rFonts w:ascii="Optima" w:hAnsi="Optima"/>
-          <w:color w:val="000000"/>
-        </w:rPr>
-      </w:pPr>
-      <w:r>
-        <w:rPr>
-          <w:rFonts w:ascii="Optima" w:hAnsi="Optima"/>
-          <w:color w:val="000000"/>
-        </w:rPr>
-        <w:t>Is changed regularly.</w:t>
+        <w:spacing w:lineRule="auto" w:line="276" w:before="0" w:after="0"/>
+        <w:rPr>
+          <w:rFonts w:ascii="Ubuntu" w:hAnsi="Ubuntu"/>
+          <w:color w:val="000000"/>
+        </w:rPr>
+      </w:pPr>
+      <w:r>
+        <w:rPr>
+          <w:rFonts w:ascii="Ubuntu" w:hAnsi="Ubuntu"/>
+          <w:color w:val="000000"/>
+        </w:rPr>
+        <w:t>Are changed regularly.</w:t>
       </w:r>
     </w:p>
     <w:p>
@@ -581,24 +635,21 @@
         <w:pStyle w:val="TextBody"/>
         <w:numPr>
           <w:ilvl w:val="1"/>
-          <w:numId w:val="3"/>
+          <w:numId w:val="4"/>
         </w:numPr>
         <w:shd w:fill="FFFFFF" w:val="clear"/>
         <w:tabs>
           <w:tab w:val="left" w:pos="0" w:leader="none"/>
         </w:tabs>
-        <w:spacing w:lineRule="auto" w:line="343" w:before="0" w:after="0"/>
-        <w:rPr>
-          <w:rFonts w:ascii="Optima" w:hAnsi="Optima"/>
-          <w:color w:val="000000"/>
-        </w:rPr>
-      </w:pPr>
-      <w:r>
-        <w:rPr>
-          <w:rFonts w:ascii="Optima" w:hAnsi="Optima"/>
-          <w:color w:val="000000"/>
-        </w:rPr>
-        <w:t>Is significantly different from previous passwords.</w:t>
+        <w:spacing w:lineRule="auto" w:line="276" w:before="0" w:after="0"/>
+        <w:rPr/>
+      </w:pPr>
+      <w:r>
+        <w:rPr>
+          <w:rFonts w:ascii="Ubuntu" w:hAnsi="Ubuntu"/>
+          <w:color w:val="000000"/>
+        </w:rPr>
+        <w:t>Are significantly different from previous passwords.</w:t>
       </w:r>
     </w:p>
     <w:p>
@@ -606,24 +657,21 @@
         <w:pStyle w:val="TextBody"/>
         <w:numPr>
           <w:ilvl w:val="0"/>
-          <w:numId w:val="3"/>
+          <w:numId w:val="11"/>
         </w:numPr>
         <w:shd w:fill="FFFFFF" w:val="clear"/>
         <w:tabs>
           <w:tab w:val="left" w:pos="0" w:leader="none"/>
         </w:tabs>
-        <w:spacing w:lineRule="auto" w:line="343"/>
-        <w:rPr>
-          <w:rFonts w:ascii="Optima" w:hAnsi="Optima"/>
-          <w:color w:val="000000"/>
-        </w:rPr>
-      </w:pPr>
-      <w:r>
-        <w:rPr>
-          <w:rFonts w:ascii="Optima" w:hAnsi="Optima"/>
-          <w:color w:val="000000"/>
-        </w:rPr>
-        <w:t>Click the “Next Steps” button.</w:t>
+        <w:spacing w:lineRule="auto" w:line="276"/>
+        <w:rPr/>
+      </w:pPr>
+      <w:r>
+        <w:rPr>
+          <w:rFonts w:ascii="Ubuntu" w:hAnsi="Ubuntu"/>
+          <w:color w:val="000000"/>
+        </w:rPr>
+        <w:t>Agree to the terms of service that appear in the center of the screen.</w:t>
       </w:r>
     </w:p>
     <w:p>
@@ -631,49 +679,21 @@
         <w:pStyle w:val="TextBody"/>
         <w:numPr>
           <w:ilvl w:val="0"/>
-          <w:numId w:val="3"/>
+          <w:numId w:val="11"/>
         </w:numPr>
         <w:shd w:fill="FFFFFF" w:val="clear"/>
         <w:tabs>
           <w:tab w:val="left" w:pos="0" w:leader="none"/>
         </w:tabs>
-        <w:spacing w:lineRule="auto" w:line="343"/>
-        <w:rPr>
-          <w:rFonts w:ascii="Optima" w:hAnsi="Optima"/>
-          <w:color w:val="000000"/>
-        </w:rPr>
-      </w:pPr>
-      <w:r>
-        <w:rPr>
-          <w:rFonts w:ascii="Optima" w:hAnsi="Optima"/>
-          <w:color w:val="000000"/>
-        </w:rPr>
-        <w:t>Agree to the terms of service that appear in the center of the screen.</w:t>
-      </w:r>
-    </w:p>
-    <w:p>
-      <w:pPr>
-        <w:pStyle w:val="TextBody"/>
-        <w:numPr>
-          <w:ilvl w:val="0"/>
-          <w:numId w:val="3"/>
-        </w:numPr>
-        <w:shd w:fill="FFFFFF" w:val="clear"/>
-        <w:tabs>
-          <w:tab w:val="left" w:pos="0" w:leader="none"/>
-        </w:tabs>
-        <w:spacing w:lineRule="auto" w:line="343"/>
-        <w:rPr>
-          <w:rFonts w:ascii="Optima" w:hAnsi="Optima"/>
-          <w:color w:val="000000"/>
-        </w:rPr>
-      </w:pPr>
-      <w:r>
-        <w:rPr>
-          <w:rFonts w:ascii="Optima" w:hAnsi="Optima"/>
-          <w:color w:val="000000"/>
-        </w:rPr>
-        <w:t>Click the “Continue to Gmail” button to open Gmail and view the Welcome walkthrough. At the conclusion of the walkthrough, you have full access to your new e-mail account.</w:t>
+        <w:spacing w:lineRule="auto" w:line="276"/>
+        <w:rPr/>
+      </w:pPr>
+      <w:r>
+        <w:rPr>
+          <w:rFonts w:ascii="Ubuntu" w:hAnsi="Ubuntu"/>
+          <w:color w:val="000000"/>
+        </w:rPr>
+        <w:t>Click the “Continue to Gmail” button to open Gmail and view the Welcome walkthrough. At the conclusion of the walk-through, you have full access to your new email account.</w:t>
       </w:r>
     </w:p>
     <w:p>
@@ -687,28 +707,47 @@
         <w:tabs>
           <w:tab w:val="left" w:pos="0" w:leader="none"/>
         </w:tabs>
-        <w:spacing w:lineRule="auto" w:line="288"/>
+        <w:spacing w:lineRule="auto" w:line="276"/>
         <w:ind w:left="424" w:right="0" w:hanging="424"/>
         <w:rPr>
-          <w:rFonts w:ascii="Optima" w:hAnsi="Optima"/>
-          <w:color w:val="000000"/>
-        </w:rPr>
-      </w:pPr>
-      <w:r>
-        <w:rPr>
-          <w:rFonts w:ascii="Optima" w:hAnsi="Optima"/>
-          <w:color w:val="000000"/>
-        </w:rPr>
-        <w:t>Import your contacts and other mail</w:t>
+          <w:rFonts w:ascii="Ubuntu" w:hAnsi="Ubuntu"/>
+          <w:color w:val="000000"/>
+        </w:rPr>
+      </w:pPr>
+      <w:r>
+        <w:rPr>
+          <w:rFonts w:ascii="Ubuntu" w:hAnsi="Ubuntu"/>
+          <w:color w:val="000000"/>
+        </w:rPr>
+        <w:t>Import</w:t>
+      </w:r>
+      <w:r>
+        <w:rPr>
+          <w:rFonts w:ascii="Ubuntu" w:hAnsi="Ubuntu"/>
+          <w:color w:val="000000"/>
+        </w:rPr>
+        <w:t>ing</w:t>
+      </w:r>
+      <w:r>
+        <w:rPr>
+          <w:rFonts w:ascii="Ubuntu" w:hAnsi="Ubuntu"/>
+          <w:color w:val="000000"/>
+        </w:rPr>
+        <w:t xml:space="preserve"> your contacts and other mail</w:t>
       </w:r>
     </w:p>
     <w:p>
       <w:pPr>
         <w:pStyle w:val="Normal"/>
-        <w:rPr/>
-      </w:pPr>
-      <w:r>
-        <w:rPr/>
+        <w:spacing w:lineRule="auto" w:line="276"/>
+        <w:rPr>
+          <w:rFonts w:ascii="Ubuntu" w:hAnsi="Ubuntu"/>
+        </w:rPr>
+      </w:pPr>
+      <w:r>
+        <w:rPr>
+          <w:rFonts w:ascii="Ubuntu" w:hAnsi="Ubuntu"/>
+        </w:rPr>
         <w:drawing>
           <wp:anchor behindDoc="0" distT="0" distB="0" distL="0" distR="0" simplePos="0" locked="0" layoutInCell="1" allowOverlap="1" relativeHeight="2">
             <wp:simplePos x="0" y="0"/>
@@ -735,7 +774,7 @@
                     </pic:cNvPicPr>
                   </pic:nvPicPr>
                   <pic:blipFill>
-                    <a:blip r:embed="rId3"/>
+                    <a:blip r:embed="rId2"/>
                     <a:stretch>
                       <a:fillRect/>
                     </a:stretch>
@@ -759,54 +798,46 @@
     <w:p>
       <w:pPr>
         <w:pStyle w:val="Normal"/>
-        <w:rPr/>
-      </w:pPr>
-      <w:r>
-        <w:rPr/>
+        <w:spacing w:lineRule="auto" w:line="276"/>
+        <w:rPr>
+          <w:rFonts w:ascii="Ubuntu" w:hAnsi="Ubuntu"/>
+        </w:rPr>
+      </w:pPr>
+      <w:r>
+        <w:rPr>
+          <w:rFonts w:ascii="Ubuntu" w:hAnsi="Ubuntu"/>
+        </w:rPr>
       </w:r>
     </w:p>
     <w:p>
       <w:pPr>
         <w:pStyle w:val="Normal"/>
-        <w:rPr>
-          <w:rFonts w:ascii="Optima" w:hAnsi="Optima"/>
-        </w:rPr>
-      </w:pPr>
-      <w:r>
-        <w:rPr>
-          <w:rFonts w:ascii="Optima" w:hAnsi="Optima"/>
-        </w:rPr>
-        <w:t>Importing your contacts and other mail from a previous e-mail service makes it easy to pick up where you left off – no need to log into another service to hunt for old e-mails.</w:t>
-      </w:r>
-    </w:p>
-    <w:p>
-      <w:pPr>
-        <w:pStyle w:val="Caption1"/>
-        <w:rPr>
-          <w:rFonts w:ascii="Optima" w:hAnsi="Optima"/>
-        </w:rPr>
-      </w:pPr>
-      <w:r>
-        <w:rPr>
-          <w:rFonts w:ascii="Optima" w:hAnsi="Optima"/>
-        </w:rPr>
-      </w:r>
-    </w:p>
-    <w:p>
-      <w:pPr>
-        <w:pStyle w:val="TextBody"/>
-        <w:spacing w:lineRule="auto" w:line="343"/>
-        <w:rPr>
-          <w:rFonts w:ascii="Optima" w:hAnsi="Optima"/>
-          <w:color w:val="000000"/>
-        </w:rPr>
-      </w:pPr>
-      <w:r>
-        <w:rPr>
-          <w:rFonts w:ascii="Optima" w:hAnsi="Optima"/>
-          <w:color w:val="000000"/>
-        </w:rPr>
-        <w:t>To import your contacts and e-mail messages from a different account, do the following:</w:t>
+        <w:spacing w:lineRule="auto" w:line="276" w:before="0" w:after="0"/>
+        <w:rPr>
+          <w:rFonts w:ascii="Ubuntu" w:hAnsi="Ubuntu"/>
+        </w:rPr>
+      </w:pPr>
+      <w:r>
+        <w:rPr>
+          <w:rFonts w:ascii="Ubuntu" w:hAnsi="Ubuntu"/>
+        </w:rPr>
+        <w:t>Importing your contacts and other mail from a previous email service makes it easy to pick up where you left off – no need to log into another service to hunt for old emails.</w:t>
+      </w:r>
+    </w:p>
+    <w:p>
+      <w:pPr>
+        <w:pStyle w:val="Normal"/>
+        <w:spacing w:lineRule="auto" w:line="276" w:before="114" w:after="114"/>
+        <w:rPr>
+          <w:rFonts w:ascii="Ubuntu" w:hAnsi="Ubuntu"/>
+        </w:rPr>
+      </w:pPr>
+      <w:r>
+        <w:rPr>
+          <w:rFonts w:ascii="Ubuntu" w:hAnsi="Ubuntu"/>
+          <w:color w:val="000000"/>
+        </w:rPr>
+        <w:t>To import your contacts and email messages from a different account, do the following:</w:t>
       </w:r>
     </w:p>
     <w:p>
@@ -814,21 +845,21 @@
         <w:pStyle w:val="TextBody"/>
         <w:numPr>
           <w:ilvl w:val="0"/>
-          <w:numId w:val="4"/>
+          <w:numId w:val="5"/>
         </w:numPr>
         <w:shd w:fill="FFFFFF" w:val="clear"/>
         <w:tabs>
           <w:tab w:val="left" w:pos="0" w:leader="none"/>
         </w:tabs>
-        <w:spacing w:lineRule="auto" w:line="343"/>
-        <w:rPr>
-          <w:rFonts w:ascii="Optima" w:hAnsi="Optima"/>
-          <w:color w:val="000000"/>
-        </w:rPr>
-      </w:pPr>
-      <w:r>
-        <w:rPr>
-          <w:rFonts w:ascii="Optima" w:hAnsi="Optima"/>
+        <w:spacing w:lineRule="auto" w:line="276" w:before="114" w:after="114"/>
+        <w:rPr>
+          <w:rFonts w:ascii="Ubuntu" w:hAnsi="Ubuntu"/>
+          <w:color w:val="000000"/>
+        </w:rPr>
+      </w:pPr>
+      <w:r>
+        <w:rPr>
+          <w:rFonts w:ascii="Ubuntu" w:hAnsi="Ubuntu"/>
           <w:color w:val="000000"/>
         </w:rPr>
         <w:t>Click the “Import contacts and mail” option from the “Setup progress” menu, shown in the image above.</w:t>
@@ -839,36 +870,37 @@
         <w:pStyle w:val="TextBody"/>
         <w:numPr>
           <w:ilvl w:val="1"/>
-          <w:numId w:val="4"/>
+          <w:numId w:val="5"/>
         </w:numPr>
         <w:shd w:fill="FFFFFF" w:val="clear"/>
         <w:tabs>
           <w:tab w:val="left" w:pos="0" w:leader="none"/>
         </w:tabs>
-        <w:spacing w:lineRule="auto" w:line="343"/>
+        <w:spacing w:lineRule="auto" w:line="276"/>
         <w:rPr/>
       </w:pPr>
       <w:r>
         <w:rPr>
-          <w:rFonts w:ascii="Optima" w:hAnsi="Optima"/>
+          <w:rFonts w:ascii="Ubuntu" w:hAnsi="Ubuntu"/>
           <w:color w:val="000000"/>
         </w:rPr>
         <w:t xml:space="preserve">If you do not see the “Setup progress” menu, you can import your contacts by going to </w:t>
       </w:r>
-      <w:hyperlink r:id="rId4">
+      <w:hyperlink r:id="rId3">
         <w:r>
           <w:rPr>
             <w:rStyle w:val="InternetLink"/>
-            <w:rFonts w:ascii="Optima" w:hAnsi="Optima"/>
-            <w:color w:val="1155CC"/>
+            <w:rFonts w:ascii="Ubuntu" w:hAnsi="Ubuntu"/>
+            <w:color w:val="0000EE"/>
           </w:rPr>
           <w:t>https://contacts.google.com</w:t>
         </w:r>
       </w:hyperlink>
       <w:r>
         <w:rPr>
-          <w:rFonts w:ascii="Optima" w:hAnsi="Optima"/>
-          <w:color w:val="000000"/>
+          <w:rStyle w:val="InternetLink"/>
+          <w:rFonts w:ascii="Ubuntu" w:hAnsi="Ubuntu"/>
+          <w:color w:val="0000EE"/>
         </w:rPr>
         <w:t>.</w:t>
       </w:r>
@@ -878,24 +910,24 @@
         <w:pStyle w:val="TextBody"/>
         <w:numPr>
           <w:ilvl w:val="1"/>
-          <w:numId w:val="4"/>
+          <w:numId w:val="5"/>
         </w:numPr>
         <w:shd w:fill="FFFFFF" w:val="clear"/>
         <w:tabs>
           <w:tab w:val="left" w:pos="0" w:leader="none"/>
         </w:tabs>
-        <w:spacing w:lineRule="auto" w:line="343"/>
-        <w:rPr>
-          <w:rFonts w:ascii="Optima" w:hAnsi="Optima"/>
-          <w:color w:val="000000"/>
-        </w:rPr>
-      </w:pPr>
-      <w:r>
-        <w:rPr>
-          <w:rFonts w:ascii="Optima" w:hAnsi="Optima"/>
-          <w:color w:val="000000"/>
-        </w:rPr>
-        <w:t>Click “More”.</w:t>
+        <w:spacing w:lineRule="auto" w:line="276"/>
+        <w:rPr>
+          <w:rFonts w:ascii="Ubuntu" w:hAnsi="Ubuntu"/>
+          <w:color w:val="000000"/>
+        </w:rPr>
+      </w:pPr>
+      <w:r>
+        <w:rPr>
+          <w:rFonts w:ascii="Ubuntu" w:hAnsi="Ubuntu"/>
+          <w:color w:val="000000"/>
+        </w:rPr>
+        <w:t>Click “More.”</w:t>
       </w:r>
     </w:p>
     <w:p>
@@ -903,24 +935,21 @@
         <w:pStyle w:val="TextBody"/>
         <w:numPr>
           <w:ilvl w:val="1"/>
-          <w:numId w:val="4"/>
+          <w:numId w:val="5"/>
         </w:numPr>
         <w:shd w:fill="FFFFFF" w:val="clear"/>
         <w:tabs>
           <w:tab w:val="left" w:pos="0" w:leader="none"/>
         </w:tabs>
-        <w:spacing w:lineRule="auto" w:line="343"/>
-        <w:rPr>
-          <w:rFonts w:ascii="Optima" w:hAnsi="Optima"/>
-          <w:color w:val="000000"/>
-        </w:rPr>
-      </w:pPr>
-      <w:r>
-        <w:rPr>
-          <w:rFonts w:ascii="Optima" w:hAnsi="Optima"/>
-          <w:color w:val="000000"/>
-        </w:rPr>
-        <w:t>Click “Import”.</w:t>
+        <w:spacing w:lineRule="auto" w:line="276"/>
+        <w:rPr/>
+      </w:pPr>
+      <w:r>
+        <w:rPr>
+          <w:rFonts w:ascii="Ubuntu" w:hAnsi="Ubuntu"/>
+          <w:color w:val="000000"/>
+        </w:rPr>
+        <w:t>Click “Import.”</w:t>
       </w:r>
     </w:p>
     <w:p>
@@ -928,24 +957,24 @@
         <w:pStyle w:val="TextBody"/>
         <w:numPr>
           <w:ilvl w:val="0"/>
-          <w:numId w:val="4"/>
+          <w:numId w:val="5"/>
         </w:numPr>
         <w:shd w:fill="FFFFFF" w:val="clear"/>
         <w:tabs>
           <w:tab w:val="left" w:pos="0" w:leader="none"/>
         </w:tabs>
-        <w:spacing w:lineRule="auto" w:line="343"/>
-        <w:rPr>
-          <w:rFonts w:ascii="Optima" w:hAnsi="Optima"/>
-          <w:color w:val="000000"/>
-        </w:rPr>
-      </w:pPr>
-      <w:r>
-        <w:rPr>
-          <w:rFonts w:ascii="Optima" w:hAnsi="Optima"/>
-          <w:color w:val="000000"/>
-        </w:rPr>
-        <w:t>In the window that opens, enter the name of the e-mail address you wish to import contacts from.</w:t>
+        <w:spacing w:lineRule="auto" w:line="276"/>
+        <w:rPr>
+          <w:rFonts w:ascii="Ubuntu" w:hAnsi="Ubuntu"/>
+          <w:color w:val="000000"/>
+        </w:rPr>
+      </w:pPr>
+      <w:r>
+        <w:rPr>
+          <w:rFonts w:ascii="Ubuntu" w:hAnsi="Ubuntu"/>
+          <w:color w:val="000000"/>
+        </w:rPr>
+        <w:t>In the window that opens, enter the name of the email address you wish to import contacts from.</w:t>
       </w:r>
     </w:p>
     <w:p>
@@ -953,24 +982,24 @@
         <w:pStyle w:val="TextBody"/>
         <w:numPr>
           <w:ilvl w:val="0"/>
-          <w:numId w:val="4"/>
+          <w:numId w:val="5"/>
         </w:numPr>
         <w:shd w:fill="FFFFFF" w:val="clear"/>
         <w:tabs>
           <w:tab w:val="left" w:pos="0" w:leader="none"/>
         </w:tabs>
-        <w:spacing w:lineRule="auto" w:line="343"/>
-        <w:rPr>
-          <w:rFonts w:ascii="Optima" w:hAnsi="Optima"/>
-          <w:color w:val="000000"/>
-        </w:rPr>
-      </w:pPr>
-      <w:r>
-        <w:rPr>
-          <w:rFonts w:ascii="Optima" w:hAnsi="Optima"/>
-          <w:color w:val="000000"/>
-        </w:rPr>
-        <w:t>Enter the e-mail address and password of the previous e-mail account you listed in step 2.</w:t>
+        <w:spacing w:lineRule="auto" w:line="276"/>
+        <w:rPr>
+          <w:rFonts w:ascii="Ubuntu" w:hAnsi="Ubuntu"/>
+          <w:color w:val="000000"/>
+        </w:rPr>
+      </w:pPr>
+      <w:r>
+        <w:rPr>
+          <w:rFonts w:ascii="Ubuntu" w:hAnsi="Ubuntu"/>
+          <w:color w:val="000000"/>
+        </w:rPr>
+        <w:t>Enter the email address and password of the previous email account you listed in step 2.</w:t>
       </w:r>
     </w:p>
     <w:p>
@@ -978,21 +1007,21 @@
         <w:pStyle w:val="TextBody"/>
         <w:numPr>
           <w:ilvl w:val="0"/>
-          <w:numId w:val="4"/>
+          <w:numId w:val="5"/>
         </w:numPr>
         <w:shd w:fill="FFFFFF" w:val="clear"/>
         <w:tabs>
           <w:tab w:val="left" w:pos="0" w:leader="none"/>
         </w:tabs>
-        <w:spacing w:lineRule="auto" w:line="343"/>
-        <w:rPr>
-          <w:rFonts w:ascii="Optima" w:hAnsi="Optima"/>
-          <w:color w:val="000000"/>
-        </w:rPr>
-      </w:pPr>
-      <w:r>
-        <w:rPr>
-          <w:rFonts w:ascii="Optima" w:hAnsi="Optima"/>
+        <w:spacing w:lineRule="auto" w:line="276"/>
+        <w:rPr>
+          <w:rFonts w:ascii="Ubuntu" w:hAnsi="Ubuntu"/>
+          <w:color w:val="000000"/>
+        </w:rPr>
+      </w:pPr>
+      <w:r>
+        <w:rPr>
+          <w:rFonts w:ascii="Ubuntu" w:hAnsi="Ubuntu"/>
           <w:color w:val="000000"/>
         </w:rPr>
         <w:t>Click “Allow.”</w:t>
@@ -1003,21 +1032,21 @@
         <w:pStyle w:val="TextBody"/>
         <w:numPr>
           <w:ilvl w:val="0"/>
-          <w:numId w:val="4"/>
+          <w:numId w:val="5"/>
         </w:numPr>
         <w:shd w:fill="FFFFFF" w:val="clear"/>
         <w:tabs>
           <w:tab w:val="left" w:pos="0" w:leader="none"/>
         </w:tabs>
-        <w:spacing w:lineRule="auto" w:line="343"/>
-        <w:rPr>
-          <w:rFonts w:ascii="Optima" w:hAnsi="Optima"/>
-          <w:color w:val="000000"/>
-        </w:rPr>
-      </w:pPr>
-      <w:r>
-        <w:rPr>
-          <w:rFonts w:ascii="Optima" w:hAnsi="Optima"/>
+        <w:spacing w:lineRule="auto" w:line="276"/>
+        <w:rPr>
+          <w:rFonts w:ascii="Ubuntu" w:hAnsi="Ubuntu"/>
+          <w:color w:val="000000"/>
+        </w:rPr>
+      </w:pPr>
+      <w:r>
+        <w:rPr>
+          <w:rFonts w:ascii="Ubuntu" w:hAnsi="Ubuntu"/>
           <w:color w:val="000000"/>
         </w:rPr>
         <w:t>Close the window once it reads “Authentication successful.”</w:t>
@@ -1034,16 +1063,16 @@
         <w:tabs>
           <w:tab w:val="left" w:pos="0" w:leader="none"/>
         </w:tabs>
-        <w:spacing w:lineRule="auto" w:line="288"/>
+        <w:spacing w:lineRule="auto" w:line="276"/>
         <w:ind w:left="424" w:right="0" w:hanging="424"/>
         <w:rPr>
-          <w:rFonts w:ascii="Optima" w:hAnsi="Optima"/>
-          <w:color w:val="000000"/>
-        </w:rPr>
-      </w:pPr>
-      <w:r>
-        <w:rPr>
-          <w:rFonts w:ascii="Optima" w:hAnsi="Optima"/>
+          <w:rFonts w:ascii="Ubuntu" w:hAnsi="Ubuntu"/>
+          <w:color w:val="000000"/>
+        </w:rPr>
+      </w:pPr>
+      <w:r>
+        <w:rPr>
+          <w:rFonts w:ascii="Ubuntu" w:hAnsi="Ubuntu"/>
           <w:color w:val="000000"/>
         </w:rPr>
         <w:t>Get Gmail for mobile</w:t>
@@ -1052,13 +1081,14 @@
     <w:p>
       <w:pPr>
         <w:pStyle w:val="Normal"/>
-        <w:rPr>
-          <w:rFonts w:ascii="Optima" w:hAnsi="Optima"/>
-        </w:rPr>
-      </w:pPr>
-      <w:r>
-        <w:rPr>
-          <w:rFonts w:ascii="Optima" w:hAnsi="Optima"/>
+        <w:spacing w:lineRule="auto" w:line="276"/>
+        <w:rPr>
+          <w:rFonts w:ascii="Ubuntu" w:hAnsi="Ubuntu"/>
+        </w:rPr>
+      </w:pPr>
+      <w:r>
+        <w:rPr>
+          <w:rFonts w:ascii="Ubuntu" w:hAnsi="Ubuntu"/>
         </w:rPr>
         <w:drawing>
           <wp:anchor behindDoc="0" distT="0" distB="0" distL="0" distR="0" simplePos="0" locked="0" layoutInCell="1" allowOverlap="1" relativeHeight="3">
@@ -1086,7 +1116,7 @@
                     </pic:cNvPicPr>
                   </pic:nvPicPr>
                   <pic:blipFill>
-                    <a:blip r:embed="rId5"/>
+                    <a:blip r:embed="rId4"/>
                     <a:stretch>
                       <a:fillRect/>
                     </a:stretch>
@@ -1110,45 +1140,87 @@
     <w:p>
       <w:pPr>
         <w:pStyle w:val="Normal"/>
-        <w:rPr>
-          <w:rFonts w:ascii="Optima" w:hAnsi="Optima"/>
-        </w:rPr>
-      </w:pPr>
-      <w:r>
-        <w:rPr>
-          <w:rFonts w:ascii="Optima" w:hAnsi="Optima"/>
-        </w:rPr>
-        <w:t>Having Gmail for mobile makes it easy for you to read and reply to your e-mail at any time without needing to sit down in front of a computer. You'll need a mobile phone to get the mobile app.</w:t>
-      </w:r>
-    </w:p>
-    <w:p>
-      <w:pPr>
-        <w:pStyle w:val="TextBody"/>
-        <w:spacing w:before="0" w:after="0"/>
-        <w:rPr>
-          <w:rFonts w:ascii="Optima" w:hAnsi="Optima"/>
-          <w:color w:val="000000"/>
-        </w:rPr>
-      </w:pPr>
-      <w:r>
-        <w:rPr>
-          <w:rFonts w:ascii="Optima" w:hAnsi="Optima"/>
-          <w:color w:val="000000"/>
-        </w:rPr>
-      </w:r>
-    </w:p>
-    <w:p>
-      <w:pPr>
-        <w:pStyle w:val="TextBody"/>
-        <w:spacing w:lineRule="auto" w:line="343"/>
-        <w:rPr>
-          <w:rFonts w:ascii="Optima" w:hAnsi="Optima"/>
-          <w:color w:val="000000"/>
-        </w:rPr>
-      </w:pPr>
-      <w:r>
-        <w:rPr>
-          <w:rFonts w:ascii="Optima" w:hAnsi="Optima"/>
+        <w:spacing w:lineRule="auto" w:line="276"/>
+        <w:rPr>
+          <w:rFonts w:ascii="Ubuntu" w:hAnsi="Ubuntu"/>
+        </w:rPr>
+      </w:pPr>
+      <w:r>
+        <w:rPr>
+          <w:rFonts w:ascii="Ubuntu" w:hAnsi="Ubuntu"/>
+        </w:rPr>
+        <w:t xml:space="preserve">Having Gmail for mobile makes it easy for you to read and reply to your email at any time without needing to sit down in front of a computer. </w:t>
+      </w:r>
+    </w:p>
+    <w:p>
+      <w:pPr>
+        <w:pStyle w:val="Normal"/>
+        <w:spacing w:lineRule="auto" w:line="276"/>
+        <w:rPr>
+          <w:rFonts w:ascii="Ubuntu" w:hAnsi="Ubuntu"/>
+        </w:rPr>
+      </w:pPr>
+      <w:r>
+        <w:rPr>
+          <w:rFonts w:ascii="Ubuntu" w:hAnsi="Ubuntu"/>
+        </w:rPr>
+      </w:r>
+    </w:p>
+    <w:p>
+      <w:pPr>
+        <w:pStyle w:val="Normal"/>
+        <w:spacing w:lineRule="auto" w:line="276"/>
+        <w:rPr/>
+      </w:pPr>
+      <w:r>
+        <w:rPr>
+          <w:rFonts w:ascii="Ubuntu" w:hAnsi="Ubuntu"/>
+        </w:rPr>
+        <w:t>You'll need:</w:t>
+      </w:r>
+    </w:p>
+    <w:p>
+      <w:pPr>
+        <w:pStyle w:val="Normal"/>
+        <w:numPr>
+          <w:ilvl w:val="0"/>
+          <w:numId w:val="10"/>
+        </w:numPr>
+        <w:spacing w:lineRule="auto" w:line="276"/>
+        <w:rPr/>
+      </w:pPr>
+      <w:r>
+        <w:rPr>
+          <w:rFonts w:ascii="Ubuntu" w:hAnsi="Ubuntu"/>
+        </w:rPr>
+        <w:t>a mobile phone to get the mobile app.</w:t>
+      </w:r>
+    </w:p>
+    <w:p>
+      <w:pPr>
+        <w:pStyle w:val="Normal"/>
+        <w:spacing w:lineRule="auto" w:line="276"/>
+        <w:rPr>
+          <w:color w:val="000000"/>
+        </w:rPr>
+      </w:pPr>
+      <w:r>
+        <w:rPr>
+          <w:rFonts w:ascii="Ubuntu" w:hAnsi="Ubuntu"/>
+        </w:rPr>
+      </w:r>
+    </w:p>
+    <w:p>
+      <w:pPr>
+        <w:pStyle w:val="Normal"/>
+        <w:spacing w:lineRule="auto" w:line="276"/>
+        <w:rPr>
+          <w:rFonts w:ascii="Ubuntu" w:hAnsi="Ubuntu"/>
+        </w:rPr>
+      </w:pPr>
+      <w:r>
+        <w:rPr>
+          <w:rFonts w:ascii="Ubuntu" w:hAnsi="Ubuntu"/>
           <w:color w:val="000000"/>
         </w:rPr>
         <w:t>To get the Gmail mobile application on your phone or tablet and begin using it, follow these steps:</w:t>
@@ -1159,21 +1231,21 @@
         <w:pStyle w:val="TextBody"/>
         <w:numPr>
           <w:ilvl w:val="0"/>
-          <w:numId w:val="5"/>
+          <w:numId w:val="6"/>
         </w:numPr>
         <w:shd w:fill="FFFFFF" w:val="clear"/>
         <w:tabs>
           <w:tab w:val="left" w:pos="0" w:leader="none"/>
         </w:tabs>
-        <w:spacing w:lineRule="auto" w:line="343"/>
-        <w:rPr>
-          <w:rFonts w:ascii="Optima" w:hAnsi="Optima"/>
-          <w:color w:val="000000"/>
-        </w:rPr>
-      </w:pPr>
-      <w:r>
-        <w:rPr>
-          <w:rFonts w:ascii="Optima" w:hAnsi="Optima"/>
+        <w:spacing w:lineRule="auto" w:line="276"/>
+        <w:rPr>
+          <w:rFonts w:ascii="Ubuntu" w:hAnsi="Ubuntu"/>
+          <w:color w:val="000000"/>
+        </w:rPr>
+      </w:pPr>
+      <w:r>
+        <w:rPr>
+          <w:rFonts w:ascii="Ubuntu" w:hAnsi="Ubuntu"/>
           <w:color w:val="000000"/>
         </w:rPr>
         <w:t>Click the “Get Gmail for mobile” option from the “Setup progress” menu, shown in the image above.</w:t>
@@ -1184,18 +1256,18 @@
         <w:pStyle w:val="TextBody"/>
         <w:numPr>
           <w:ilvl w:val="1"/>
-          <w:numId w:val="5"/>
+          <w:numId w:val="6"/>
         </w:numPr>
         <w:shd w:fill="FFFFFF" w:val="clear"/>
         <w:tabs>
           <w:tab w:val="left" w:pos="0" w:leader="none"/>
         </w:tabs>
-        <w:spacing w:lineRule="auto" w:line="343"/>
+        <w:spacing w:lineRule="auto" w:line="276"/>
         <w:rPr/>
       </w:pPr>
       <w:r>
         <w:rPr>
-          <w:rFonts w:ascii="Optima" w:hAnsi="Optima"/>
+          <w:rFonts w:ascii="Ubuntu" w:hAnsi="Ubuntu"/>
           <w:color w:val="000000"/>
         </w:rPr>
         <w:t xml:space="preserve">If the “Setup progress” menu is not available, the Gmail app can be downloaded by going to </w:t>
@@ -1212,8 +1284,8 @@
       <w:r>
         <w:rPr>
           <w:rStyle w:val="InternetLink"/>
-          <w:rFonts w:ascii="Optima" w:hAnsi="Optima"/>
-          <w:color w:val="1155CC"/>
+          <w:rFonts w:ascii="Ubuntu" w:hAnsi="Ubuntu"/>
+          <w:color w:val="0000EE"/>
         </w:rPr>
         <w:t>https://get.google.com/apptips/apps/#!/all</w:t>
       </w:r>
@@ -1222,8 +1294,9 @@
       </w:r>
       <w:r>
         <w:rPr>
-          <w:rFonts w:ascii="Optima" w:hAnsi="Optima"/>
-          <w:color w:val="000000"/>
+          <w:rStyle w:val="InternetLink"/>
+          <w:rFonts w:ascii="Ubuntu" w:hAnsi="Ubuntu"/>
+          <w:color w:val="0000EE"/>
         </w:rPr>
         <w:t>.</w:t>
       </w:r>
@@ -1233,21 +1306,21 @@
         <w:pStyle w:val="TextBody"/>
         <w:numPr>
           <w:ilvl w:val="0"/>
-          <w:numId w:val="5"/>
+          <w:numId w:val="6"/>
         </w:numPr>
         <w:shd w:fill="FFFFFF" w:val="clear"/>
         <w:tabs>
           <w:tab w:val="left" w:pos="0" w:leader="none"/>
         </w:tabs>
-        <w:spacing w:lineRule="auto" w:line="343"/>
-        <w:rPr>
-          <w:rFonts w:ascii="Optima" w:hAnsi="Optima"/>
-          <w:color w:val="000000"/>
-        </w:rPr>
-      </w:pPr>
-      <w:r>
-        <w:rPr>
-          <w:rFonts w:ascii="Optima" w:hAnsi="Optima"/>
+        <w:spacing w:lineRule="auto" w:line="276"/>
+        <w:rPr>
+          <w:rFonts w:ascii="Ubuntu" w:hAnsi="Ubuntu"/>
+          <w:color w:val="000000"/>
+        </w:rPr>
+      </w:pPr>
+      <w:r>
+        <w:rPr>
+          <w:rFonts w:ascii="Ubuntu" w:hAnsi="Ubuntu"/>
           <w:color w:val="000000"/>
         </w:rPr>
         <w:t>Choose one of the three choices below:</w:t>
@@ -1258,24 +1331,21 @@
         <w:pStyle w:val="TextBody"/>
         <w:numPr>
           <w:ilvl w:val="1"/>
-          <w:numId w:val="5"/>
+          <w:numId w:val="6"/>
         </w:numPr>
         <w:shd w:fill="FFFFFF" w:val="clear"/>
         <w:tabs>
           <w:tab w:val="left" w:pos="0" w:leader="none"/>
         </w:tabs>
-        <w:spacing w:lineRule="auto" w:line="343"/>
-        <w:rPr>
-          <w:rFonts w:ascii="Optima" w:hAnsi="Optima"/>
-          <w:color w:val="000000"/>
-        </w:rPr>
-      </w:pPr>
-      <w:r>
-        <w:rPr>
-          <w:rFonts w:ascii="Optima" w:hAnsi="Optima"/>
-          <w:color w:val="000000"/>
-        </w:rPr>
-        <w:t>Enter your mobile number</w:t>
+        <w:spacing w:lineRule="auto" w:line="276"/>
+        <w:rPr/>
+      </w:pPr>
+      <w:r>
+        <w:rPr>
+          <w:rFonts w:ascii="Ubuntu" w:hAnsi="Ubuntu"/>
+          <w:color w:val="000000"/>
+        </w:rPr>
+        <w:t>Enter your mobile number.</w:t>
       </w:r>
     </w:p>
     <w:p>
@@ -1283,24 +1353,24 @@
         <w:pStyle w:val="TextBody"/>
         <w:numPr>
           <w:ilvl w:val="1"/>
-          <w:numId w:val="5"/>
+          <w:numId w:val="6"/>
         </w:numPr>
         <w:shd w:fill="FFFFFF" w:val="clear"/>
         <w:tabs>
           <w:tab w:val="left" w:pos="0" w:leader="none"/>
         </w:tabs>
-        <w:spacing w:lineRule="auto" w:line="343"/>
-        <w:rPr>
-          <w:rFonts w:ascii="Optima" w:hAnsi="Optima"/>
-          <w:color w:val="000000"/>
-        </w:rPr>
-      </w:pPr>
-      <w:r>
-        <w:rPr>
-          <w:rFonts w:ascii="Optima" w:hAnsi="Optima"/>
-          <w:color w:val="000000"/>
-        </w:rPr>
-        <w:t>Scan the provided QR code</w:t>
+        <w:spacing w:lineRule="auto" w:line="276"/>
+        <w:rPr>
+          <w:rFonts w:ascii="Ubuntu" w:hAnsi="Ubuntu"/>
+          <w:color w:val="000000"/>
+        </w:rPr>
+      </w:pPr>
+      <w:r>
+        <w:rPr>
+          <w:rFonts w:ascii="Ubuntu" w:hAnsi="Ubuntu"/>
+          <w:color w:val="000000"/>
+        </w:rPr>
+        <w:t>Scan the provided QR code.</w:t>
       </w:r>
     </w:p>
     <w:p>
@@ -1308,56 +1378,38 @@
         <w:pStyle w:val="TextBody"/>
         <w:numPr>
           <w:ilvl w:val="1"/>
-          <w:numId w:val="5"/>
+          <w:numId w:val="6"/>
         </w:numPr>
         <w:shd w:fill="FFFFFF" w:val="clear"/>
         <w:tabs>
           <w:tab w:val="left" w:pos="0" w:leader="none"/>
         </w:tabs>
-        <w:spacing w:lineRule="auto" w:line="343"/>
-        <w:rPr>
-          <w:rFonts w:ascii="Optima" w:hAnsi="Optima"/>
-          <w:color w:val="000000"/>
-        </w:rPr>
-      </w:pPr>
-      <w:r>
-        <w:rPr>
-          <w:rFonts w:ascii="Optima" w:hAnsi="Optima"/>
-          <w:color w:val="000000"/>
-        </w:rPr>
-        <w:t>Visit gmail.com/app on your mobile device’s web browser</w:t>
-        <w:br/>
-      </w:r>
-    </w:p>
-    <w:p>
-      <w:pPr>
-        <w:pStyle w:val="TextBody"/>
-        <w:numPr>
-          <w:ilvl w:val="1"/>
-          <w:numId w:val="5"/>
-        </w:numPr>
-        <w:shd w:fill="FFFFFF" w:val="clear"/>
-        <w:tabs>
-          <w:tab w:val="left" w:pos="0" w:leader="none"/>
-        </w:tabs>
-        <w:spacing w:lineRule="auto" w:line="343"/>
+        <w:spacing w:lineRule="auto" w:line="276"/>
         <w:rPr/>
       </w:pPr>
       <w:r>
         <w:rPr>
-          <w:rFonts w:ascii="Optima" w:hAnsi="Optima"/>
-          <w:color w:val="000000"/>
-        </w:rPr>
-        <w:t>Entering your mobile number will send a link to the app via SMS to the number that you entered. Scanning the provided QR code will take you to the app store for the phone you’</w:t>
-      </w:r>
-      <w:bookmarkStart w:id="1" w:name="_GoBack"/>
-      <w:bookmarkEnd w:id="1"/>
-      <w:r>
-        <w:rPr>
-          <w:rFonts w:ascii="Optima" w:hAnsi="Optima"/>
-          <w:color w:val="000000"/>
-        </w:rPr>
-        <w:t>re using. Visiting gmail.com/app will take you to the mobile store associated with your device, where you can download the app.</w:t>
+          <w:rFonts w:ascii="Ubuntu" w:hAnsi="Ubuntu"/>
+          <w:color w:val="000000"/>
+        </w:rPr>
+        <w:t xml:space="preserve">Visit </w:t>
+      </w:r>
+      <w:hyperlink r:id="rId5">
+        <w:r>
+          <w:rPr>
+            <w:rStyle w:val="InternetLink"/>
+            <w:rFonts w:ascii="Ubuntu" w:hAnsi="Ubuntu"/>
+            <w:color w:val="0000EE"/>
+          </w:rPr>
+          <w:t>www.gmail.com/app</w:t>
+        </w:r>
+      </w:hyperlink>
+      <w:r>
+        <w:rPr>
+          <w:rFonts w:ascii="Ubuntu" w:hAnsi="Ubuntu"/>
+          <w:color w:val="000000"/>
+        </w:rPr>
+        <w:t xml:space="preserve"> on your mobile device’s web browser.</w:t>
       </w:r>
     </w:p>
     <w:p>
@@ -1365,38 +1417,88 @@
         <w:pStyle w:val="TextBody"/>
         <w:numPr>
           <w:ilvl w:val="0"/>
-          <w:numId w:val="5"/>
+          <w:numId w:val="0"/>
         </w:numPr>
         <w:shd w:fill="FFFFFF" w:val="clear"/>
         <w:tabs>
           <w:tab w:val="left" w:pos="0" w:leader="none"/>
         </w:tabs>
-        <w:spacing w:lineRule="auto" w:line="343"/>
-        <w:rPr>
-          <w:rFonts w:ascii="Optima" w:hAnsi="Optima"/>
-          <w:color w:val="000000"/>
-        </w:rPr>
-      </w:pPr>
-      <w:r>
-        <w:rPr>
-          <w:rFonts w:ascii="Optima" w:hAnsi="Optima"/>
-          <w:color w:val="000000"/>
-        </w:rPr>
-        <w:t>Log in to the mobile application using the e-mail and password that you created.</w:t>
+        <w:spacing w:lineRule="auto" w:line="276"/>
+        <w:ind w:left="1414" w:hanging="0"/>
+        <w:rPr/>
+      </w:pPr>
+      <w:r>
+        <w:rPr>
+          <w:rFonts w:ascii="Ubuntu" w:hAnsi="Ubuntu"/>
+          <w:color w:val="000000"/>
+        </w:rPr>
+        <w:t>Entering your mobile number will send a link to the app via SMS to the number that you entered. Scanning the provided QR code will take you to the app store for the phone you’</w:t>
+      </w:r>
+      <w:bookmarkStart w:id="1" w:name="_GoBack"/>
+      <w:bookmarkEnd w:id="1"/>
+      <w:r>
+        <w:rPr>
+          <w:rFonts w:ascii="Ubuntu" w:hAnsi="Ubuntu"/>
+          <w:color w:val="000000"/>
+        </w:rPr>
+        <w:t xml:space="preserve">re using. Visiting </w:t>
+      </w:r>
+      <w:hyperlink r:id="rId6">
+        <w:r>
+          <w:rPr>
+            <w:rStyle w:val="InternetLink"/>
+            <w:rFonts w:ascii="Ubuntu" w:hAnsi="Ubuntu"/>
+            <w:color w:val="0000EE"/>
+          </w:rPr>
+          <w:t>www.gmail.com/app</w:t>
+        </w:r>
+      </w:hyperlink>
+      <w:r>
+        <w:rPr>
+          <w:rFonts w:ascii="Ubuntu" w:hAnsi="Ubuntu"/>
+          <w:color w:val="000000"/>
+        </w:rPr>
+        <w:t xml:space="preserve"> will take you to the mobile store associated with your device, where you can download the app.</w:t>
+      </w:r>
+    </w:p>
+    <w:p>
+      <w:pPr>
+        <w:pStyle w:val="TextBody"/>
+        <w:numPr>
+          <w:ilvl w:val="0"/>
+          <w:numId w:val="6"/>
+        </w:numPr>
+        <w:shd w:fill="FFFFFF" w:val="clear"/>
+        <w:tabs>
+          <w:tab w:val="left" w:pos="0" w:leader="none"/>
+        </w:tabs>
+        <w:spacing w:lineRule="auto" w:line="276"/>
+        <w:rPr>
+          <w:rFonts w:ascii="Ubuntu" w:hAnsi="Ubuntu"/>
+          <w:color w:val="000000"/>
+        </w:rPr>
+      </w:pPr>
+      <w:r>
+        <w:rPr>
+          <w:rFonts w:ascii="Ubuntu" w:hAnsi="Ubuntu"/>
+          <w:color w:val="000000"/>
+        </w:rPr>
+        <w:t>Log in to the mobile application using the email and password that you created.</w:t>
       </w:r>
     </w:p>
     <w:p>
       <w:pPr>
         <w:pStyle w:val="Normal"/>
-        <w:rPr>
-          <w:rFonts w:ascii="Optima" w:hAnsi="Optima"/>
+        <w:spacing w:lineRule="auto" w:line="276"/>
+        <w:rPr>
+          <w:rFonts w:ascii="Ubuntu" w:hAnsi="Ubuntu"/>
           <w:i/>
           <w:i/>
         </w:rPr>
       </w:pPr>
       <w:r>
         <w:rPr>
-          <w:rFonts w:ascii="Optima" w:hAnsi="Optima"/>
+          <w:rFonts w:ascii="Ubuntu" w:hAnsi="Ubuntu"/>
           <w:i/>
         </w:rPr>
         <w:t>For more information on how to use Gmail, click the “Learn how to use Gmail” option, which will open the Google Help menu.</w:t>
@@ -1536,155 +1638,146 @@
   </w:abstractNum>
   <w:abstractNum w:abstractNumId="2">
     <w:lvl w:ilvl="0">
-      <w:start w:val="1"/>
-      <w:numFmt w:val="bullet"/>
-      <w:lvlText w:val=""/>
-      <w:lvlJc w:val="left"/>
-      <w:pPr>
-        <w:tabs>
-          <w:tab w:val="num" w:pos="707"/>
-        </w:tabs>
-        <w:ind w:left="707" w:hanging="283"/>
-      </w:pPr>
-      <w:rPr>
-        <w:rFonts w:ascii="Symbol" w:hAnsi="Symbol" w:cs="Symbol" w:hint="default"/>
-        <w:rFonts w:cs="OpenSymbol"/>
+      <w:start w:val="4"/>
+      <w:numFmt w:val="decimal"/>
+      <w:lvlText w:val="%1."/>
+      <w:lvlJc w:val="left"/>
+      <w:pPr>
+        <w:tabs>
+          <w:tab w:val="num" w:pos="283"/>
+        </w:tabs>
+        <w:ind w:left="283" w:hanging="283"/>
+      </w:pPr>
+      <w:rPr>
+        <w:rFonts w:ascii="Ubuntu" w:hAnsi="Ubuntu"/>
       </w:rPr>
     </w:lvl>
     <w:lvl w:ilvl="1">
       <w:start w:val="1"/>
-      <w:numFmt w:val="bullet"/>
-      <w:lvlText w:val=""/>
-      <w:lvlJc w:val="left"/>
-      <w:pPr>
-        <w:tabs>
-          <w:tab w:val="num" w:pos="1414"/>
-        </w:tabs>
-        <w:ind w:left="1414" w:hanging="283"/>
-      </w:pPr>
-      <w:rPr>
-        <w:rFonts w:ascii="Symbol" w:hAnsi="Symbol" w:cs="Symbol" w:hint="default"/>
-        <w:rFonts w:cs="OpenSymbol"/>
+      <w:numFmt w:val="decimal"/>
+      <w:lvlText w:val="%2."/>
+      <w:lvlJc w:val="left"/>
+      <w:pPr>
+        <w:tabs>
+          <w:tab w:val="num" w:pos="567"/>
+        </w:tabs>
+        <w:ind w:left="567" w:hanging="283"/>
+      </w:pPr>
+      <w:rPr>
+        <w:rFonts w:ascii="Ubuntu" w:hAnsi="Ubuntu"/>
       </w:rPr>
     </w:lvl>
     <w:lvl w:ilvl="2">
       <w:start w:val="1"/>
-      <w:numFmt w:val="bullet"/>
-      <w:lvlText w:val=""/>
-      <w:lvlJc w:val="left"/>
-      <w:pPr>
-        <w:tabs>
-          <w:tab w:val="num" w:pos="2121"/>
-        </w:tabs>
-        <w:ind w:left="2121" w:hanging="283"/>
-      </w:pPr>
-      <w:rPr>
-        <w:rFonts w:ascii="Symbol" w:hAnsi="Symbol" w:cs="Symbol" w:hint="default"/>
-        <w:rFonts w:cs="OpenSymbol"/>
+      <w:numFmt w:val="decimal"/>
+      <w:lvlText w:val="%3."/>
+      <w:lvlJc w:val="left"/>
+      <w:pPr>
+        <w:tabs>
+          <w:tab w:val="num" w:pos="850"/>
+        </w:tabs>
+        <w:ind w:left="850" w:hanging="283"/>
+      </w:pPr>
+      <w:rPr>
+        <w:rFonts w:ascii="Ubuntu" w:hAnsi="Ubuntu"/>
       </w:rPr>
     </w:lvl>
     <w:lvl w:ilvl="3">
       <w:start w:val="1"/>
-      <w:numFmt w:val="bullet"/>
-      <w:lvlText w:val=""/>
-      <w:lvlJc w:val="left"/>
-      <w:pPr>
-        <w:tabs>
-          <w:tab w:val="num" w:pos="2828"/>
-        </w:tabs>
-        <w:ind w:left="2828" w:hanging="283"/>
-      </w:pPr>
-      <w:rPr>
-        <w:rFonts w:ascii="Symbol" w:hAnsi="Symbol" w:cs="Symbol" w:hint="default"/>
-        <w:rFonts w:cs="OpenSymbol"/>
+      <w:numFmt w:val="decimal"/>
+      <w:lvlText w:val="%4."/>
+      <w:lvlJc w:val="left"/>
+      <w:pPr>
+        <w:tabs>
+          <w:tab w:val="num" w:pos="1134"/>
+        </w:tabs>
+        <w:ind w:left="1134" w:hanging="283"/>
+      </w:pPr>
+      <w:rPr>
+        <w:rFonts w:ascii="Ubuntu" w:hAnsi="Ubuntu"/>
       </w:rPr>
     </w:lvl>
     <w:lvl w:ilvl="4">
       <w:start w:val="1"/>
-      <w:numFmt w:val="bullet"/>
-      <w:lvlText w:val=""/>
-      <w:lvlJc w:val="left"/>
-      <w:pPr>
-        <w:tabs>
-          <w:tab w:val="num" w:pos="3535"/>
-        </w:tabs>
-        <w:ind w:left="3535" w:hanging="283"/>
-      </w:pPr>
-      <w:rPr>
-        <w:rFonts w:ascii="Symbol" w:hAnsi="Symbol" w:cs="Symbol" w:hint="default"/>
-        <w:rFonts w:cs="OpenSymbol"/>
+      <w:numFmt w:val="decimal"/>
+      <w:lvlText w:val="%5."/>
+      <w:lvlJc w:val="left"/>
+      <w:pPr>
+        <w:tabs>
+          <w:tab w:val="num" w:pos="1417"/>
+        </w:tabs>
+        <w:ind w:left="1417" w:hanging="283"/>
+      </w:pPr>
+      <w:rPr>
+        <w:rFonts w:ascii="Ubuntu" w:hAnsi="Ubuntu"/>
       </w:rPr>
     </w:lvl>
     <w:lvl w:ilvl="5">
       <w:start w:val="1"/>
-      <w:numFmt w:val="bullet"/>
-      <w:lvlText w:val=""/>
-      <w:lvlJc w:val="left"/>
-      <w:pPr>
-        <w:tabs>
-          <w:tab w:val="num" w:pos="4242"/>
-        </w:tabs>
-        <w:ind w:left="4242" w:hanging="283"/>
-      </w:pPr>
-      <w:rPr>
-        <w:rFonts w:ascii="Symbol" w:hAnsi="Symbol" w:cs="Symbol" w:hint="default"/>
-        <w:rFonts w:cs="OpenSymbol"/>
+      <w:numFmt w:val="decimal"/>
+      <w:lvlText w:val="%6."/>
+      <w:lvlJc w:val="left"/>
+      <w:pPr>
+        <w:tabs>
+          <w:tab w:val="num" w:pos="1701"/>
+        </w:tabs>
+        <w:ind w:left="1701" w:hanging="283"/>
+      </w:pPr>
+      <w:rPr>
+        <w:rFonts w:ascii="Ubuntu" w:hAnsi="Ubuntu"/>
       </w:rPr>
     </w:lvl>
     <w:lvl w:ilvl="6">
       <w:start w:val="1"/>
-      <w:numFmt w:val="bullet"/>
-      <w:lvlText w:val=""/>
-      <w:lvlJc w:val="left"/>
-      <w:pPr>
-        <w:tabs>
-          <w:tab w:val="num" w:pos="4949"/>
-        </w:tabs>
-        <w:ind w:left="4949" w:hanging="283"/>
-      </w:pPr>
-      <w:rPr>
-        <w:rFonts w:ascii="Symbol" w:hAnsi="Symbol" w:cs="Symbol" w:hint="default"/>
-        <w:rFonts w:cs="OpenSymbol"/>
+      <w:numFmt w:val="decimal"/>
+      <w:lvlText w:val="%7."/>
+      <w:lvlJc w:val="left"/>
+      <w:pPr>
+        <w:tabs>
+          <w:tab w:val="num" w:pos="1984"/>
+        </w:tabs>
+        <w:ind w:left="1984" w:hanging="283"/>
+      </w:pPr>
+      <w:rPr>
+        <w:rFonts w:ascii="Ubuntu" w:hAnsi="Ubuntu"/>
       </w:rPr>
     </w:lvl>
     <w:lvl w:ilvl="7">
       <w:start w:val="1"/>
-      <w:numFmt w:val="bullet"/>
-      <w:lvlText w:val=""/>
-      <w:lvlJc w:val="left"/>
-      <w:pPr>
-        <w:tabs>
-          <w:tab w:val="num" w:pos="5656"/>
-        </w:tabs>
-        <w:ind w:left="5656" w:hanging="283"/>
-      </w:pPr>
-      <w:rPr>
-        <w:rFonts w:ascii="Symbol" w:hAnsi="Symbol" w:cs="Symbol" w:hint="default"/>
-        <w:rFonts w:cs="OpenSymbol"/>
+      <w:numFmt w:val="decimal"/>
+      <w:lvlText w:val="%8."/>
+      <w:lvlJc w:val="left"/>
+      <w:pPr>
+        <w:tabs>
+          <w:tab w:val="num" w:pos="2268"/>
+        </w:tabs>
+        <w:ind w:left="2268" w:hanging="283"/>
+      </w:pPr>
+      <w:rPr>
+        <w:rFonts w:ascii="Ubuntu" w:hAnsi="Ubuntu"/>
       </w:rPr>
     </w:lvl>
     <w:lvl w:ilvl="8">
       <w:start w:val="1"/>
-      <w:numFmt w:val="bullet"/>
-      <w:lvlText w:val=""/>
-      <w:lvlJc w:val="left"/>
-      <w:pPr>
-        <w:tabs>
-          <w:tab w:val="num" w:pos="6363"/>
-        </w:tabs>
-        <w:ind w:left="6363" w:hanging="283"/>
-      </w:pPr>
-      <w:rPr>
-        <w:rFonts w:ascii="Symbol" w:hAnsi="Symbol" w:cs="Symbol" w:hint="default"/>
-        <w:rFonts w:cs="OpenSymbol"/>
+      <w:numFmt w:val="decimal"/>
+      <w:lvlText w:val="%9."/>
+      <w:lvlJc w:val="left"/>
+      <w:pPr>
+        <w:tabs>
+          <w:tab w:val="num" w:pos="2551"/>
+        </w:tabs>
+        <w:ind w:left="2551" w:hanging="283"/>
+      </w:pPr>
+      <w:rPr>
+        <w:rFonts w:ascii="Ubuntu" w:hAnsi="Ubuntu"/>
       </w:rPr>
     </w:lvl>
   </w:abstractNum>
   <w:abstractNum w:abstractNumId="3">
     <w:lvl w:ilvl="0">
       <w:start w:val="1"/>
-      <w:numFmt w:val="decimal"/>
-      <w:lvlText w:val="%1."/>
+      <w:numFmt w:val="bullet"/>
+      <w:lvlText w:val=""/>
       <w:lvlJc w:val="left"/>
       <w:pPr>
         <w:tabs>
@@ -1692,6 +1785,9 @@
         </w:tabs>
         <w:ind w:left="707" w:hanging="283"/>
       </w:pPr>
+      <w:rPr>
+        <w:rFonts w:ascii="Symbol" w:hAnsi="Symbol" w:cs="Symbol" w:hint="default"/>
+      </w:rPr>
     </w:lvl>
     <w:lvl w:ilvl="1">
       <w:start w:val="1"/>
@@ -1824,7 +1920,7 @@
   </w:abstractNum>
   <w:abstractNum w:abstractNumId="4">
     <w:lvl w:ilvl="0">
-      <w:start w:val="1"/>
+      <w:start w:val="3"/>
       <w:numFmt w:val="decimal"/>
       <w:lvlText w:val="%1."/>
       <w:lvlJc w:val="left"/>
@@ -1990,7 +2086,6 @@
       </w:pPr>
       <w:rPr>
         <w:rFonts w:ascii="Symbol" w:hAnsi="Symbol" w:cs="Symbol" w:hint="default"/>
-        <w:rFonts w:cs="OpenSymbol"/>
       </w:rPr>
     </w:lvl>
     <w:lvl w:ilvl="2">
@@ -2109,119 +2204,789 @@
   <w:abstractNum w:abstractNumId="6">
     <w:lvl w:ilvl="0">
       <w:start w:val="1"/>
+      <w:numFmt w:val="decimal"/>
+      <w:lvlText w:val="%1."/>
+      <w:lvlJc w:val="left"/>
+      <w:pPr>
+        <w:tabs>
+          <w:tab w:val="num" w:pos="707"/>
+        </w:tabs>
+        <w:ind w:left="707" w:hanging="283"/>
+      </w:pPr>
+    </w:lvl>
+    <w:lvl w:ilvl="1">
+      <w:start w:val="1"/>
       <w:numFmt w:val="bullet"/>
       <w:lvlText w:val=""/>
       <w:lvlJc w:val="left"/>
       <w:pPr>
+        <w:tabs>
+          <w:tab w:val="num" w:pos="1414"/>
+        </w:tabs>
+        <w:ind w:left="1414" w:hanging="283"/>
+      </w:pPr>
+      <w:rPr>
+        <w:rFonts w:ascii="Symbol" w:hAnsi="Symbol" w:cs="Symbol" w:hint="default"/>
+      </w:rPr>
+    </w:lvl>
+    <w:lvl w:ilvl="2">
+      <w:start w:val="1"/>
+      <w:numFmt w:val="bullet"/>
+      <w:lvlText w:val=""/>
+      <w:lvlJc w:val="left"/>
+      <w:pPr>
+        <w:tabs>
+          <w:tab w:val="num" w:pos="2121"/>
+        </w:tabs>
+        <w:ind w:left="2121" w:hanging="283"/>
+      </w:pPr>
+      <w:rPr>
+        <w:rFonts w:ascii="Symbol" w:hAnsi="Symbol" w:cs="Symbol" w:hint="default"/>
+        <w:rFonts w:cs="OpenSymbol"/>
+      </w:rPr>
+    </w:lvl>
+    <w:lvl w:ilvl="3">
+      <w:start w:val="1"/>
+      <w:numFmt w:val="bullet"/>
+      <w:lvlText w:val=""/>
+      <w:lvlJc w:val="left"/>
+      <w:pPr>
+        <w:tabs>
+          <w:tab w:val="num" w:pos="2828"/>
+        </w:tabs>
+        <w:ind w:left="2828" w:hanging="283"/>
+      </w:pPr>
+      <w:rPr>
+        <w:rFonts w:ascii="Symbol" w:hAnsi="Symbol" w:cs="Symbol" w:hint="default"/>
+        <w:rFonts w:cs="OpenSymbol"/>
+      </w:rPr>
+    </w:lvl>
+    <w:lvl w:ilvl="4">
+      <w:start w:val="1"/>
+      <w:numFmt w:val="bullet"/>
+      <w:lvlText w:val=""/>
+      <w:lvlJc w:val="left"/>
+      <w:pPr>
+        <w:tabs>
+          <w:tab w:val="num" w:pos="3535"/>
+        </w:tabs>
+        <w:ind w:left="3535" w:hanging="283"/>
+      </w:pPr>
+      <w:rPr>
+        <w:rFonts w:ascii="Symbol" w:hAnsi="Symbol" w:cs="Symbol" w:hint="default"/>
+        <w:rFonts w:cs="OpenSymbol"/>
+      </w:rPr>
+    </w:lvl>
+    <w:lvl w:ilvl="5">
+      <w:start w:val="1"/>
+      <w:numFmt w:val="bullet"/>
+      <w:lvlText w:val=""/>
+      <w:lvlJc w:val="left"/>
+      <w:pPr>
+        <w:tabs>
+          <w:tab w:val="num" w:pos="4242"/>
+        </w:tabs>
+        <w:ind w:left="4242" w:hanging="283"/>
+      </w:pPr>
+      <w:rPr>
+        <w:rFonts w:ascii="Symbol" w:hAnsi="Symbol" w:cs="Symbol" w:hint="default"/>
+        <w:rFonts w:cs="OpenSymbol"/>
+      </w:rPr>
+    </w:lvl>
+    <w:lvl w:ilvl="6">
+      <w:start w:val="1"/>
+      <w:numFmt w:val="bullet"/>
+      <w:lvlText w:val=""/>
+      <w:lvlJc w:val="left"/>
+      <w:pPr>
+        <w:tabs>
+          <w:tab w:val="num" w:pos="4949"/>
+        </w:tabs>
+        <w:ind w:left="4949" w:hanging="283"/>
+      </w:pPr>
+      <w:rPr>
+        <w:rFonts w:ascii="Symbol" w:hAnsi="Symbol" w:cs="Symbol" w:hint="default"/>
+        <w:rFonts w:cs="OpenSymbol"/>
+      </w:rPr>
+    </w:lvl>
+    <w:lvl w:ilvl="7">
+      <w:start w:val="1"/>
+      <w:numFmt w:val="bullet"/>
+      <w:lvlText w:val=""/>
+      <w:lvlJc w:val="left"/>
+      <w:pPr>
+        <w:tabs>
+          <w:tab w:val="num" w:pos="5656"/>
+        </w:tabs>
+        <w:ind w:left="5656" w:hanging="283"/>
+      </w:pPr>
+      <w:rPr>
+        <w:rFonts w:ascii="Symbol" w:hAnsi="Symbol" w:cs="Symbol" w:hint="default"/>
+        <w:rFonts w:cs="OpenSymbol"/>
+      </w:rPr>
+    </w:lvl>
+    <w:lvl w:ilvl="8">
+      <w:start w:val="1"/>
+      <w:numFmt w:val="bullet"/>
+      <w:lvlText w:val=""/>
+      <w:lvlJc w:val="left"/>
+      <w:pPr>
+        <w:tabs>
+          <w:tab w:val="num" w:pos="6363"/>
+        </w:tabs>
+        <w:ind w:left="6363" w:hanging="283"/>
+      </w:pPr>
+      <w:rPr>
+        <w:rFonts w:ascii="Symbol" w:hAnsi="Symbol" w:cs="Symbol" w:hint="default"/>
+        <w:rFonts w:cs="OpenSymbol"/>
+      </w:rPr>
+    </w:lvl>
+  </w:abstractNum>
+  <w:abstractNum w:abstractNumId="7">
+    <w:lvl w:ilvl="0">
+      <w:start w:val="1"/>
+      <w:numFmt w:val="bullet"/>
+      <w:lvlText w:val=""/>
+      <w:lvlJc w:val="left"/>
+      <w:pPr>
         <w:ind w:left="720" w:hanging="360"/>
+      </w:pPr>
+      <w:rPr>
+        <w:rFonts w:ascii="Symbol" w:hAnsi="Symbol" w:cs="Symbol" w:hint="default"/>
+      </w:rPr>
+    </w:lvl>
+    <w:lvl w:ilvl="1">
+      <w:start w:val="1"/>
+      <w:numFmt w:val="bullet"/>
+      <w:lvlText w:val="o"/>
+      <w:lvlJc w:val="left"/>
+      <w:pPr>
+        <w:ind w:left="1440" w:hanging="360"/>
+      </w:pPr>
+      <w:rPr>
+        <w:rFonts w:ascii="Courier New" w:hAnsi="Courier New" w:cs="Courier New" w:hint="default"/>
+        <w:rFonts w:cs="Courier New"/>
+      </w:rPr>
+    </w:lvl>
+    <w:lvl w:ilvl="2">
+      <w:start w:val="1"/>
+      <w:numFmt w:val="bullet"/>
+      <w:lvlText w:val=""/>
+      <w:lvlJc w:val="left"/>
+      <w:pPr>
+        <w:ind w:left="2160" w:hanging="360"/>
+      </w:pPr>
+      <w:rPr>
+        <w:rFonts w:ascii="Wingdings" w:hAnsi="Wingdings" w:cs="Wingdings" w:hint="default"/>
+        <w:rFonts w:cs="Wingdings"/>
+      </w:rPr>
+    </w:lvl>
+    <w:lvl w:ilvl="3">
+      <w:start w:val="1"/>
+      <w:numFmt w:val="bullet"/>
+      <w:lvlText w:val=""/>
+      <w:lvlJc w:val="left"/>
+      <w:pPr>
+        <w:ind w:left="2880" w:hanging="360"/>
       </w:pPr>
       <w:rPr>
         <w:rFonts w:ascii="Symbol" w:hAnsi="Symbol" w:cs="Symbol" w:hint="default"/>
         <w:rFonts w:cs="Symbol"/>
       </w:rPr>
     </w:lvl>
-    <w:lvl w:ilvl="1">
+    <w:lvl w:ilvl="4">
       <w:start w:val="1"/>
       <w:numFmt w:val="bullet"/>
       <w:lvlText w:val="o"/>
       <w:lvlJc w:val="left"/>
       <w:pPr>
-        <w:ind w:left="1440" w:hanging="360"/>
+        <w:ind w:left="3600" w:hanging="360"/>
       </w:pPr>
       <w:rPr>
         <w:rFonts w:ascii="Courier New" w:hAnsi="Courier New" w:cs="Courier New" w:hint="default"/>
         <w:rFonts w:cs="Courier New"/>
       </w:rPr>
     </w:lvl>
-    <w:lvl w:ilvl="2">
+    <w:lvl w:ilvl="5">
       <w:start w:val="1"/>
       <w:numFmt w:val="bullet"/>
       <w:lvlText w:val=""/>
       <w:lvlJc w:val="left"/>
       <w:pPr>
-        <w:ind w:left="2160" w:hanging="360"/>
+        <w:ind w:left="4320" w:hanging="360"/>
       </w:pPr>
       <w:rPr>
         <w:rFonts w:ascii="Wingdings" w:hAnsi="Wingdings" w:cs="Wingdings" w:hint="default"/>
         <w:rFonts w:cs="Wingdings"/>
       </w:rPr>
     </w:lvl>
-    <w:lvl w:ilvl="3">
+    <w:lvl w:ilvl="6">
       <w:start w:val="1"/>
       <w:numFmt w:val="bullet"/>
       <w:lvlText w:val=""/>
       <w:lvlJc w:val="left"/>
       <w:pPr>
-        <w:ind w:left="2880" w:hanging="360"/>
+        <w:ind w:left="5040" w:hanging="360"/>
       </w:pPr>
       <w:rPr>
         <w:rFonts w:ascii="Symbol" w:hAnsi="Symbol" w:cs="Symbol" w:hint="default"/>
         <w:rFonts w:cs="Symbol"/>
       </w:rPr>
     </w:lvl>
-    <w:lvl w:ilvl="4">
+    <w:lvl w:ilvl="7">
       <w:start w:val="1"/>
       <w:numFmt w:val="bullet"/>
       <w:lvlText w:val="o"/>
       <w:lvlJc w:val="left"/>
       <w:pPr>
-        <w:ind w:left="3600" w:hanging="360"/>
+        <w:ind w:left="5760" w:hanging="360"/>
       </w:pPr>
       <w:rPr>
         <w:rFonts w:ascii="Courier New" w:hAnsi="Courier New" w:cs="Courier New" w:hint="default"/>
         <w:rFonts w:cs="Courier New"/>
       </w:rPr>
     </w:lvl>
-    <w:lvl w:ilvl="5">
+    <w:lvl w:ilvl="8">
       <w:start w:val="1"/>
       <w:numFmt w:val="bullet"/>
       <w:lvlText w:val=""/>
       <w:lvlJc w:val="left"/>
       <w:pPr>
-        <w:ind w:left="4320" w:hanging="360"/>
+        <w:ind w:left="6480" w:hanging="360"/>
       </w:pPr>
       <w:rPr>
         <w:rFonts w:ascii="Wingdings" w:hAnsi="Wingdings" w:cs="Wingdings" w:hint="default"/>
         <w:rFonts w:cs="Wingdings"/>
       </w:rPr>
     </w:lvl>
+  </w:abstractNum>
+  <w:abstractNum w:abstractNumId="8">
+    <w:lvl w:ilvl="0">
+      <w:start w:val="1"/>
+      <w:numFmt w:val="decimal"/>
+      <w:lvlText w:val="%1."/>
+      <w:lvlJc w:val="left"/>
+      <w:pPr>
+        <w:tabs>
+          <w:tab w:val="num" w:pos="720"/>
+        </w:tabs>
+        <w:ind w:left="720" w:hanging="360"/>
+      </w:pPr>
+    </w:lvl>
+    <w:lvl w:ilvl="1">
+      <w:start w:val="1"/>
+      <w:numFmt w:val="decimal"/>
+      <w:lvlText w:val="%2."/>
+      <w:lvlJc w:val="left"/>
+      <w:pPr>
+        <w:tabs>
+          <w:tab w:val="num" w:pos="1080"/>
+        </w:tabs>
+        <w:ind w:left="1080" w:hanging="360"/>
+      </w:pPr>
+    </w:lvl>
+    <w:lvl w:ilvl="2">
+      <w:start w:val="1"/>
+      <w:numFmt w:val="decimal"/>
+      <w:lvlText w:val="%3."/>
+      <w:lvlJc w:val="left"/>
+      <w:pPr>
+        <w:tabs>
+          <w:tab w:val="num" w:pos="1440"/>
+        </w:tabs>
+        <w:ind w:left="1440" w:hanging="360"/>
+      </w:pPr>
+    </w:lvl>
+    <w:lvl w:ilvl="3">
+      <w:start w:val="1"/>
+      <w:numFmt w:val="decimal"/>
+      <w:lvlText w:val="%4."/>
+      <w:lvlJc w:val="left"/>
+      <w:pPr>
+        <w:tabs>
+          <w:tab w:val="num" w:pos="1800"/>
+        </w:tabs>
+        <w:ind w:left="1800" w:hanging="360"/>
+      </w:pPr>
+    </w:lvl>
+    <w:lvl w:ilvl="4">
+      <w:start w:val="1"/>
+      <w:numFmt w:val="decimal"/>
+      <w:lvlText w:val="%5."/>
+      <w:lvlJc w:val="left"/>
+      <w:pPr>
+        <w:tabs>
+          <w:tab w:val="num" w:pos="2160"/>
+        </w:tabs>
+        <w:ind w:left="2160" w:hanging="360"/>
+      </w:pPr>
+    </w:lvl>
+    <w:lvl w:ilvl="5">
+      <w:start w:val="1"/>
+      <w:numFmt w:val="decimal"/>
+      <w:lvlText w:val="%6."/>
+      <w:lvlJc w:val="left"/>
+      <w:pPr>
+        <w:tabs>
+          <w:tab w:val="num" w:pos="2520"/>
+        </w:tabs>
+        <w:ind w:left="2520" w:hanging="360"/>
+      </w:pPr>
+    </w:lvl>
     <w:lvl w:ilvl="6">
+      <w:start w:val="1"/>
+      <w:numFmt w:val="decimal"/>
+      <w:lvlText w:val="%7."/>
+      <w:lvlJc w:val="left"/>
+      <w:pPr>
+        <w:tabs>
+          <w:tab w:val="num" w:pos="2880"/>
+        </w:tabs>
+        <w:ind w:left="2880" w:hanging="360"/>
+      </w:pPr>
+    </w:lvl>
+    <w:lvl w:ilvl="7">
+      <w:start w:val="1"/>
+      <w:numFmt w:val="decimal"/>
+      <w:lvlText w:val="%8."/>
+      <w:lvlJc w:val="left"/>
+      <w:pPr>
+        <w:tabs>
+          <w:tab w:val="num" w:pos="3240"/>
+        </w:tabs>
+        <w:ind w:left="3240" w:hanging="360"/>
+      </w:pPr>
+    </w:lvl>
+    <w:lvl w:ilvl="8">
+      <w:start w:val="1"/>
+      <w:numFmt w:val="decimal"/>
+      <w:lvlText w:val="%9."/>
+      <w:lvlJc w:val="left"/>
+      <w:pPr>
+        <w:tabs>
+          <w:tab w:val="num" w:pos="3600"/>
+        </w:tabs>
+        <w:ind w:left="3600" w:hanging="360"/>
+      </w:pPr>
+    </w:lvl>
+  </w:abstractNum>
+  <w:abstractNum w:abstractNumId="9">
+    <w:lvl w:ilvl="0">
+      <w:start w:val="1"/>
+      <w:numFmt w:val="decimal"/>
+      <w:lvlText w:val="%1."/>
+      <w:lvlJc w:val="left"/>
+      <w:pPr>
+        <w:tabs>
+          <w:tab w:val="num" w:pos="720"/>
+        </w:tabs>
+        <w:ind w:left="720" w:hanging="360"/>
+      </w:pPr>
+      <w:rPr>
+        <w:rFonts w:ascii="Ubuntu" w:hAnsi="Ubuntu"/>
+      </w:rPr>
+    </w:lvl>
+    <w:lvl w:ilvl="1">
+      <w:start w:val="1"/>
+      <w:numFmt w:val="decimal"/>
+      <w:lvlText w:val="%2."/>
+      <w:lvlJc w:val="left"/>
+      <w:pPr>
+        <w:tabs>
+          <w:tab w:val="num" w:pos="1080"/>
+        </w:tabs>
+        <w:ind w:left="1080" w:hanging="360"/>
+      </w:pPr>
+      <w:rPr>
+        <w:rFonts w:ascii="Ubuntu" w:hAnsi="Ubuntu"/>
+      </w:rPr>
+    </w:lvl>
+    <w:lvl w:ilvl="2">
+      <w:start w:val="1"/>
+      <w:numFmt w:val="decimal"/>
+      <w:lvlText w:val="%3."/>
+      <w:lvlJc w:val="left"/>
+      <w:pPr>
+        <w:tabs>
+          <w:tab w:val="num" w:pos="1440"/>
+        </w:tabs>
+        <w:ind w:left="1440" w:hanging="360"/>
+      </w:pPr>
+      <w:rPr>
+        <w:rFonts w:ascii="Ubuntu" w:hAnsi="Ubuntu"/>
+      </w:rPr>
+    </w:lvl>
+    <w:lvl w:ilvl="3">
+      <w:start w:val="1"/>
+      <w:numFmt w:val="decimal"/>
+      <w:lvlText w:val="%4."/>
+      <w:lvlJc w:val="left"/>
+      <w:pPr>
+        <w:tabs>
+          <w:tab w:val="num" w:pos="1800"/>
+        </w:tabs>
+        <w:ind w:left="1800" w:hanging="360"/>
+      </w:pPr>
+      <w:rPr>
+        <w:rFonts w:ascii="Ubuntu" w:hAnsi="Ubuntu"/>
+      </w:rPr>
+    </w:lvl>
+    <w:lvl w:ilvl="4">
+      <w:start w:val="1"/>
+      <w:numFmt w:val="decimal"/>
+      <w:lvlText w:val="%5."/>
+      <w:lvlJc w:val="left"/>
+      <w:pPr>
+        <w:tabs>
+          <w:tab w:val="num" w:pos="2160"/>
+        </w:tabs>
+        <w:ind w:left="2160" w:hanging="360"/>
+      </w:pPr>
+      <w:rPr>
+        <w:rFonts w:ascii="Ubuntu" w:hAnsi="Ubuntu"/>
+      </w:rPr>
+    </w:lvl>
+    <w:lvl w:ilvl="5">
+      <w:start w:val="1"/>
+      <w:numFmt w:val="decimal"/>
+      <w:lvlText w:val="%6."/>
+      <w:lvlJc w:val="left"/>
+      <w:pPr>
+        <w:tabs>
+          <w:tab w:val="num" w:pos="2520"/>
+        </w:tabs>
+        <w:ind w:left="2520" w:hanging="360"/>
+      </w:pPr>
+      <w:rPr>
+        <w:rFonts w:ascii="Ubuntu" w:hAnsi="Ubuntu"/>
+      </w:rPr>
+    </w:lvl>
+    <w:lvl w:ilvl="6">
+      <w:start w:val="1"/>
+      <w:numFmt w:val="decimal"/>
+      <w:lvlText w:val="%7."/>
+      <w:lvlJc w:val="left"/>
+      <w:pPr>
+        <w:tabs>
+          <w:tab w:val="num" w:pos="2880"/>
+        </w:tabs>
+        <w:ind w:left="2880" w:hanging="360"/>
+      </w:pPr>
+      <w:rPr>
+        <w:rFonts w:ascii="Ubuntu" w:hAnsi="Ubuntu"/>
+      </w:rPr>
+    </w:lvl>
+    <w:lvl w:ilvl="7">
+      <w:start w:val="1"/>
+      <w:numFmt w:val="decimal"/>
+      <w:lvlText w:val="%8."/>
+      <w:lvlJc w:val="left"/>
+      <w:pPr>
+        <w:tabs>
+          <w:tab w:val="num" w:pos="3240"/>
+        </w:tabs>
+        <w:ind w:left="3240" w:hanging="360"/>
+      </w:pPr>
+      <w:rPr>
+        <w:rFonts w:ascii="Ubuntu" w:hAnsi="Ubuntu"/>
+      </w:rPr>
+    </w:lvl>
+    <w:lvl w:ilvl="8">
+      <w:start w:val="1"/>
+      <w:numFmt w:val="decimal"/>
+      <w:lvlText w:val="%9."/>
+      <w:lvlJc w:val="left"/>
+      <w:pPr>
+        <w:tabs>
+          <w:tab w:val="num" w:pos="3600"/>
+        </w:tabs>
+        <w:ind w:left="3600" w:hanging="360"/>
+      </w:pPr>
+      <w:rPr>
+        <w:rFonts w:ascii="Ubuntu" w:hAnsi="Ubuntu"/>
+      </w:rPr>
+    </w:lvl>
+  </w:abstractNum>
+  <w:abstractNum w:abstractNumId="10">
+    <w:lvl w:ilvl="0">
       <w:start w:val="1"/>
       <w:numFmt w:val="bullet"/>
       <w:lvlText w:val=""/>
       <w:lvlJc w:val="left"/>
       <w:pPr>
-        <w:ind w:left="5040" w:hanging="360"/>
+        <w:tabs>
+          <w:tab w:val="num" w:pos="720"/>
+        </w:tabs>
+        <w:ind w:left="720" w:hanging="360"/>
       </w:pPr>
       <w:rPr>
         <w:rFonts w:ascii="Symbol" w:hAnsi="Symbol" w:cs="Symbol" w:hint="default"/>
-        <w:rFonts w:cs="Symbol"/>
+        <w:rFonts w:cs="OpenSymbol"/>
+      </w:rPr>
+    </w:lvl>
+    <w:lvl w:ilvl="1">
+      <w:start w:val="1"/>
+      <w:numFmt w:val="bullet"/>
+      <w:lvlText w:val="◦"/>
+      <w:lvlJc w:val="left"/>
+      <w:pPr>
+        <w:tabs>
+          <w:tab w:val="num" w:pos="1080"/>
+        </w:tabs>
+        <w:ind w:left="1080" w:hanging="360"/>
+      </w:pPr>
+      <w:rPr>
+        <w:rFonts w:ascii="OpenSymbol" w:hAnsi="OpenSymbol" w:cs="OpenSymbol" w:hint="default"/>
+        <w:rFonts w:cs="OpenSymbol"/>
+      </w:rPr>
+    </w:lvl>
+    <w:lvl w:ilvl="2">
+      <w:start w:val="1"/>
+      <w:numFmt w:val="bullet"/>
+      <w:lvlText w:val="▪"/>
+      <w:lvlJc w:val="left"/>
+      <w:pPr>
+        <w:tabs>
+          <w:tab w:val="num" w:pos="1440"/>
+        </w:tabs>
+        <w:ind w:left="1440" w:hanging="360"/>
+      </w:pPr>
+      <w:rPr>
+        <w:rFonts w:ascii="OpenSymbol" w:hAnsi="OpenSymbol" w:cs="OpenSymbol" w:hint="default"/>
+        <w:rFonts w:cs="OpenSymbol"/>
+      </w:rPr>
+    </w:lvl>
+    <w:lvl w:ilvl="3">
+      <w:start w:val="1"/>
+      <w:numFmt w:val="bullet"/>
+      <w:lvlText w:val=""/>
+      <w:lvlJc w:val="left"/>
+      <w:pPr>
+        <w:tabs>
+          <w:tab w:val="num" w:pos="1800"/>
+        </w:tabs>
+        <w:ind w:left="1800" w:hanging="360"/>
+      </w:pPr>
+      <w:rPr>
+        <w:rFonts w:ascii="Symbol" w:hAnsi="Symbol" w:cs="Symbol" w:hint="default"/>
+        <w:rFonts w:cs="OpenSymbol"/>
+      </w:rPr>
+    </w:lvl>
+    <w:lvl w:ilvl="4">
+      <w:start w:val="1"/>
+      <w:numFmt w:val="bullet"/>
+      <w:lvlText w:val="◦"/>
+      <w:lvlJc w:val="left"/>
+      <w:pPr>
+        <w:tabs>
+          <w:tab w:val="num" w:pos="2160"/>
+        </w:tabs>
+        <w:ind w:left="2160" w:hanging="360"/>
+      </w:pPr>
+      <w:rPr>
+        <w:rFonts w:ascii="OpenSymbol" w:hAnsi="OpenSymbol" w:cs="OpenSymbol" w:hint="default"/>
+        <w:rFonts w:cs="OpenSymbol"/>
+      </w:rPr>
+    </w:lvl>
+    <w:lvl w:ilvl="5">
+      <w:start w:val="1"/>
+      <w:numFmt w:val="bullet"/>
+      <w:lvlText w:val="▪"/>
+      <w:lvlJc w:val="left"/>
+      <w:pPr>
+        <w:tabs>
+          <w:tab w:val="num" w:pos="2520"/>
+        </w:tabs>
+        <w:ind w:left="2520" w:hanging="360"/>
+      </w:pPr>
+      <w:rPr>
+        <w:rFonts w:ascii="OpenSymbol" w:hAnsi="OpenSymbol" w:cs="OpenSymbol" w:hint="default"/>
+        <w:rFonts w:cs="OpenSymbol"/>
+      </w:rPr>
+    </w:lvl>
+    <w:lvl w:ilvl="6">
+      <w:start w:val="1"/>
+      <w:numFmt w:val="bullet"/>
+      <w:lvlText w:val=""/>
+      <w:lvlJc w:val="left"/>
+      <w:pPr>
+        <w:tabs>
+          <w:tab w:val="num" w:pos="2880"/>
+        </w:tabs>
+        <w:ind w:left="2880" w:hanging="360"/>
+      </w:pPr>
+      <w:rPr>
+        <w:rFonts w:ascii="Symbol" w:hAnsi="Symbol" w:cs="Symbol" w:hint="default"/>
+        <w:rFonts w:cs="OpenSymbol"/>
       </w:rPr>
     </w:lvl>
     <w:lvl w:ilvl="7">
       <w:start w:val="1"/>
       <w:numFmt w:val="bullet"/>
-      <w:lvlText w:val="o"/>
-      <w:lvlJc w:val="left"/>
-      <w:pPr>
-        <w:ind w:left="5760" w:hanging="360"/>
-      </w:pPr>
-      <w:rPr>
-        <w:rFonts w:ascii="Courier New" w:hAnsi="Courier New" w:cs="Courier New" w:hint="default"/>
-        <w:rFonts w:cs="Courier New"/>
+      <w:lvlText w:val="◦"/>
+      <w:lvlJc w:val="left"/>
+      <w:pPr>
+        <w:tabs>
+          <w:tab w:val="num" w:pos="3240"/>
+        </w:tabs>
+        <w:ind w:left="3240" w:hanging="360"/>
+      </w:pPr>
+      <w:rPr>
+        <w:rFonts w:ascii="OpenSymbol" w:hAnsi="OpenSymbol" w:cs="OpenSymbol" w:hint="default"/>
+        <w:rFonts w:cs="OpenSymbol"/>
       </w:rPr>
     </w:lvl>
     <w:lvl w:ilvl="8">
       <w:start w:val="1"/>
       <w:numFmt w:val="bullet"/>
-      <w:lvlText w:val=""/>
-      <w:lvlJc w:val="left"/>
-      <w:pPr>
-        <w:ind w:left="6480" w:hanging="360"/>
-      </w:pPr>
-      <w:rPr>
-        <w:rFonts w:ascii="Wingdings" w:hAnsi="Wingdings" w:cs="Wingdings" w:hint="default"/>
-        <w:rFonts w:cs="Wingdings"/>
+      <w:lvlText w:val="▪"/>
+      <w:lvlJc w:val="left"/>
+      <w:pPr>
+        <w:tabs>
+          <w:tab w:val="num" w:pos="3600"/>
+        </w:tabs>
+        <w:ind w:left="3600" w:hanging="360"/>
+      </w:pPr>
+      <w:rPr>
+        <w:rFonts w:ascii="OpenSymbol" w:hAnsi="OpenSymbol" w:cs="OpenSymbol" w:hint="default"/>
+        <w:rFonts w:cs="OpenSymbol"/>
+      </w:rPr>
+    </w:lvl>
+  </w:abstractNum>
+  <w:abstractNum w:abstractNumId="11">
+    <w:lvl w:ilvl="0">
+      <w:start w:val="4"/>
+      <w:numFmt w:val="decimal"/>
+      <w:lvlText w:val="%1."/>
+      <w:lvlJc w:val="left"/>
+      <w:pPr>
+        <w:tabs>
+          <w:tab w:val="num" w:pos="283"/>
+        </w:tabs>
+        <w:ind w:left="283" w:hanging="283"/>
+      </w:pPr>
+      <w:rPr>
+        <w:rFonts w:ascii="Ubuntu" w:hAnsi="Ubuntu"/>
+      </w:rPr>
+    </w:lvl>
+    <w:lvl w:ilvl="1">
+      <w:start w:val="1"/>
+      <w:numFmt w:val="decimal"/>
+      <w:lvlText w:val="%2."/>
+      <w:lvlJc w:val="left"/>
+      <w:pPr>
+        <w:tabs>
+          <w:tab w:val="num" w:pos="567"/>
+        </w:tabs>
+        <w:ind w:left="567" w:hanging="283"/>
+      </w:pPr>
+      <w:rPr>
+        <w:rFonts w:ascii="Ubuntu" w:hAnsi="Ubuntu"/>
+      </w:rPr>
+    </w:lvl>
+    <w:lvl w:ilvl="2">
+      <w:start w:val="1"/>
+      <w:numFmt w:val="decimal"/>
+      <w:lvlText w:val="%3."/>
+      <w:lvlJc w:val="left"/>
+      <w:pPr>
+        <w:tabs>
+          <w:tab w:val="num" w:pos="850"/>
+        </w:tabs>
+        <w:ind w:left="850" w:hanging="283"/>
+      </w:pPr>
+      <w:rPr>
+        <w:rFonts w:ascii="Ubuntu" w:hAnsi="Ubuntu"/>
+      </w:rPr>
+    </w:lvl>
+    <w:lvl w:ilvl="3">
+      <w:start w:val="1"/>
+      <w:numFmt w:val="decimal"/>
+      <w:lvlText w:val="%4."/>
+      <w:lvlJc w:val="left"/>
+      <w:pPr>
+        <w:tabs>
+          <w:tab w:val="num" w:pos="1134"/>
+        </w:tabs>
+        <w:ind w:left="1134" w:hanging="283"/>
+      </w:pPr>
+      <w:rPr>
+        <w:rFonts w:ascii="Ubuntu" w:hAnsi="Ubuntu"/>
+      </w:rPr>
+    </w:lvl>
+    <w:lvl w:ilvl="4">
+      <w:start w:val="1"/>
+      <w:numFmt w:val="decimal"/>
+      <w:lvlText w:val="%5."/>
+      <w:lvlJc w:val="left"/>
+      <w:pPr>
+        <w:tabs>
+          <w:tab w:val="num" w:pos="1417"/>
+        </w:tabs>
+        <w:ind w:left="1417" w:hanging="283"/>
+      </w:pPr>
+      <w:rPr>
+        <w:rFonts w:ascii="Ubuntu" w:hAnsi="Ubuntu"/>
+      </w:rPr>
+    </w:lvl>
+    <w:lvl w:ilvl="5">
+      <w:start w:val="1"/>
+      <w:numFmt w:val="decimal"/>
+      <w:lvlText w:val="%6."/>
+      <w:lvlJc w:val="left"/>
+      <w:pPr>
+        <w:tabs>
+          <w:tab w:val="num" w:pos="1701"/>
+        </w:tabs>
+        <w:ind w:left="1701" w:hanging="283"/>
+      </w:pPr>
+      <w:rPr>
+        <w:rFonts w:ascii="Ubuntu" w:hAnsi="Ubuntu"/>
+      </w:rPr>
+    </w:lvl>
+    <w:lvl w:ilvl="6">
+      <w:start w:val="1"/>
+      <w:numFmt w:val="decimal"/>
+      <w:lvlText w:val="%7."/>
+      <w:lvlJc w:val="left"/>
+      <w:pPr>
+        <w:tabs>
+          <w:tab w:val="num" w:pos="1984"/>
+        </w:tabs>
+        <w:ind w:left="1984" w:hanging="283"/>
+      </w:pPr>
+      <w:rPr>
+        <w:rFonts w:ascii="Ubuntu" w:hAnsi="Ubuntu"/>
+      </w:rPr>
+    </w:lvl>
+    <w:lvl w:ilvl="7">
+      <w:start w:val="1"/>
+      <w:numFmt w:val="decimal"/>
+      <w:lvlText w:val="%8."/>
+      <w:lvlJc w:val="left"/>
+      <w:pPr>
+        <w:tabs>
+          <w:tab w:val="num" w:pos="2268"/>
+        </w:tabs>
+        <w:ind w:left="2268" w:hanging="283"/>
+      </w:pPr>
+      <w:rPr>
+        <w:rFonts w:ascii="Ubuntu" w:hAnsi="Ubuntu"/>
+      </w:rPr>
+    </w:lvl>
+    <w:lvl w:ilvl="8">
+      <w:start w:val="1"/>
+      <w:numFmt w:val="decimal"/>
+      <w:lvlText w:val="%9."/>
+      <w:lvlJc w:val="left"/>
+      <w:pPr>
+        <w:tabs>
+          <w:tab w:val="num" w:pos="2551"/>
+        </w:tabs>
+        <w:ind w:left="2551" w:hanging="283"/>
+      </w:pPr>
+      <w:rPr>
+        <w:rFonts w:ascii="Ubuntu" w:hAnsi="Ubuntu"/>
       </w:rPr>
     </w:lvl>
   </w:abstractNum>
@@ -2243,6 +3008,21 @@
   <w:num w:numId="6">
     <w:abstractNumId w:val="6"/>
   </w:num>
+  <w:num w:numId="7">
+    <w:abstractNumId w:val="7"/>
+  </w:num>
+  <w:num w:numId="8">
+    <w:abstractNumId w:val="8"/>
+  </w:num>
+  <w:num w:numId="9">
+    <w:abstractNumId w:val="9"/>
+  </w:num>
+  <w:num w:numId="10">
+    <w:abstractNumId w:val="10"/>
+  </w:num>
+  <w:num w:numId="11">
+    <w:abstractNumId w:val="11"/>
+  </w:num>
 </w:numbering>
 </file>
 
@@ -2252,6 +3032,7 @@
     <w:rPrDefault>
       <w:rPr>
         <w:rFonts w:ascii="Liberation Serif" w:hAnsi="Liberation Serif" w:eastAsia="Noto Sans CJK SC Regular" w:cs="FreeSans"/>
+        <w:sz w:val="20"/>
         <w:szCs w:val="24"/>
         <w:lang w:val="en-US" w:eastAsia="zh-CN" w:bidi="hi-IN"/>
       </w:rPr>
@@ -2266,7 +3047,7 @@
     <w:pPr>
       <w:widowControl/>
       <w:kinsoku w:val="true"/>
-      <w:overflowPunct w:val="true"/>
+      <w:overflowPunct w:val="false"/>
       <w:autoSpaceDE w:val="true"/>
       <w:bidi w:val="0"/>
       <w:jc w:val="left"/>
@@ -2327,7 +3108,9 @@
   <w:style w:type="character" w:styleId="NumberingSymbols">
     <w:name w:val="Numbering Symbols"/>
     <w:qFormat/>
-    <w:rPr/>
+    <w:rPr>
+      <w:rFonts w:ascii="Ubuntu" w:hAnsi="Ubuntu"/>
+    </w:rPr>
   </w:style>
   <w:style w:type="character" w:styleId="InternetLink">
     <w:name w:val="Internet Link"/>
@@ -3250,6 +4033,921 @@
       <w:rFonts w:cs="Wingdings"/>
     </w:rPr>
   </w:style>
+  <w:style w:type="character" w:styleId="ListLabel130">
+    <w:name w:val="ListLabel 130"/>
+    <w:qFormat/>
+    <w:rPr>
+      <w:rFonts w:ascii="Optima" w:hAnsi="Optima" w:cs="OpenSymbol"/>
+    </w:rPr>
+  </w:style>
+  <w:style w:type="character" w:styleId="ListLabel131">
+    <w:name w:val="ListLabel 131"/>
+    <w:qFormat/>
+    <w:rPr>
+      <w:rFonts w:cs="OpenSymbol"/>
+    </w:rPr>
+  </w:style>
+  <w:style w:type="character" w:styleId="ListLabel132">
+    <w:name w:val="ListLabel 132"/>
+    <w:qFormat/>
+    <w:rPr>
+      <w:rFonts w:cs="OpenSymbol"/>
+    </w:rPr>
+  </w:style>
+  <w:style w:type="character" w:styleId="ListLabel133">
+    <w:name w:val="ListLabel 133"/>
+    <w:qFormat/>
+    <w:rPr>
+      <w:rFonts w:cs="OpenSymbol"/>
+    </w:rPr>
+  </w:style>
+  <w:style w:type="character" w:styleId="ListLabel134">
+    <w:name w:val="ListLabel 134"/>
+    <w:qFormat/>
+    <w:rPr>
+      <w:rFonts w:cs="OpenSymbol"/>
+    </w:rPr>
+  </w:style>
+  <w:style w:type="character" w:styleId="ListLabel135">
+    <w:name w:val="ListLabel 135"/>
+    <w:qFormat/>
+    <w:rPr>
+      <w:rFonts w:cs="OpenSymbol"/>
+    </w:rPr>
+  </w:style>
+  <w:style w:type="character" w:styleId="ListLabel136">
+    <w:name w:val="ListLabel 136"/>
+    <w:qFormat/>
+    <w:rPr>
+      <w:rFonts w:cs="OpenSymbol"/>
+    </w:rPr>
+  </w:style>
+  <w:style w:type="character" w:styleId="ListLabel137">
+    <w:name w:val="ListLabel 137"/>
+    <w:qFormat/>
+    <w:rPr>
+      <w:rFonts w:cs="OpenSymbol"/>
+    </w:rPr>
+  </w:style>
+  <w:style w:type="character" w:styleId="ListLabel138">
+    <w:name w:val="ListLabel 138"/>
+    <w:qFormat/>
+    <w:rPr>
+      <w:rFonts w:cs="OpenSymbol"/>
+    </w:rPr>
+  </w:style>
+  <w:style w:type="character" w:styleId="ListLabel139">
+    <w:name w:val="ListLabel 139"/>
+    <w:qFormat/>
+    <w:rPr>
+      <w:rFonts w:ascii="Optima" w:hAnsi="Optima" w:cs="OpenSymbol"/>
+    </w:rPr>
+  </w:style>
+  <w:style w:type="character" w:styleId="ListLabel140">
+    <w:name w:val="ListLabel 140"/>
+    <w:qFormat/>
+    <w:rPr>
+      <w:rFonts w:cs="OpenSymbol"/>
+    </w:rPr>
+  </w:style>
+  <w:style w:type="character" w:styleId="ListLabel141">
+    <w:name w:val="ListLabel 141"/>
+    <w:qFormat/>
+    <w:rPr>
+      <w:rFonts w:cs="OpenSymbol"/>
+    </w:rPr>
+  </w:style>
+  <w:style w:type="character" w:styleId="ListLabel142">
+    <w:name w:val="ListLabel 142"/>
+    <w:qFormat/>
+    <w:rPr>
+      <w:rFonts w:cs="OpenSymbol"/>
+    </w:rPr>
+  </w:style>
+  <w:style w:type="character" w:styleId="ListLabel143">
+    <w:name w:val="ListLabel 143"/>
+    <w:qFormat/>
+    <w:rPr>
+      <w:rFonts w:cs="OpenSymbol"/>
+    </w:rPr>
+  </w:style>
+  <w:style w:type="character" w:styleId="ListLabel144">
+    <w:name w:val="ListLabel 144"/>
+    <w:qFormat/>
+    <w:rPr>
+      <w:rFonts w:cs="OpenSymbol"/>
+    </w:rPr>
+  </w:style>
+  <w:style w:type="character" w:styleId="ListLabel145">
+    <w:name w:val="ListLabel 145"/>
+    <w:qFormat/>
+    <w:rPr>
+      <w:rFonts w:cs="OpenSymbol"/>
+    </w:rPr>
+  </w:style>
+  <w:style w:type="character" w:styleId="ListLabel146">
+    <w:name w:val="ListLabel 146"/>
+    <w:qFormat/>
+    <w:rPr>
+      <w:rFonts w:cs="OpenSymbol"/>
+    </w:rPr>
+  </w:style>
+  <w:style w:type="character" w:styleId="ListLabel147">
+    <w:name w:val="ListLabel 147"/>
+    <w:qFormat/>
+    <w:rPr>
+      <w:rFonts w:ascii="Optima" w:hAnsi="Optima" w:cs="OpenSymbol"/>
+    </w:rPr>
+  </w:style>
+  <w:style w:type="character" w:styleId="ListLabel148">
+    <w:name w:val="ListLabel 148"/>
+    <w:qFormat/>
+    <w:rPr>
+      <w:rFonts w:cs="OpenSymbol"/>
+    </w:rPr>
+  </w:style>
+  <w:style w:type="character" w:styleId="ListLabel149">
+    <w:name w:val="ListLabel 149"/>
+    <w:qFormat/>
+    <w:rPr>
+      <w:rFonts w:cs="OpenSymbol"/>
+    </w:rPr>
+  </w:style>
+  <w:style w:type="character" w:styleId="ListLabel150">
+    <w:name w:val="ListLabel 150"/>
+    <w:qFormat/>
+    <w:rPr>
+      <w:rFonts w:cs="OpenSymbol"/>
+    </w:rPr>
+  </w:style>
+  <w:style w:type="character" w:styleId="ListLabel151">
+    <w:name w:val="ListLabel 151"/>
+    <w:qFormat/>
+    <w:rPr>
+      <w:rFonts w:cs="OpenSymbol"/>
+    </w:rPr>
+  </w:style>
+  <w:style w:type="character" w:styleId="ListLabel152">
+    <w:name w:val="ListLabel 152"/>
+    <w:qFormat/>
+    <w:rPr>
+      <w:rFonts w:cs="OpenSymbol"/>
+    </w:rPr>
+  </w:style>
+  <w:style w:type="character" w:styleId="ListLabel153">
+    <w:name w:val="ListLabel 153"/>
+    <w:qFormat/>
+    <w:rPr>
+      <w:rFonts w:cs="OpenSymbol"/>
+    </w:rPr>
+  </w:style>
+  <w:style w:type="character" w:styleId="ListLabel154">
+    <w:name w:val="ListLabel 154"/>
+    <w:qFormat/>
+    <w:rPr>
+      <w:rFonts w:cs="OpenSymbol"/>
+    </w:rPr>
+  </w:style>
+  <w:style w:type="character" w:styleId="ListLabel155">
+    <w:name w:val="ListLabel 155"/>
+    <w:qFormat/>
+    <w:rPr>
+      <w:rFonts w:ascii="Optima" w:hAnsi="Optima" w:cs="OpenSymbol"/>
+    </w:rPr>
+  </w:style>
+  <w:style w:type="character" w:styleId="ListLabel156">
+    <w:name w:val="ListLabel 156"/>
+    <w:qFormat/>
+    <w:rPr>
+      <w:rFonts w:cs="OpenSymbol"/>
+    </w:rPr>
+  </w:style>
+  <w:style w:type="character" w:styleId="ListLabel157">
+    <w:name w:val="ListLabel 157"/>
+    <w:qFormat/>
+    <w:rPr>
+      <w:rFonts w:cs="OpenSymbol"/>
+    </w:rPr>
+  </w:style>
+  <w:style w:type="character" w:styleId="ListLabel158">
+    <w:name w:val="ListLabel 158"/>
+    <w:qFormat/>
+    <w:rPr>
+      <w:rFonts w:cs="OpenSymbol"/>
+    </w:rPr>
+  </w:style>
+  <w:style w:type="character" w:styleId="ListLabel159">
+    <w:name w:val="ListLabel 159"/>
+    <w:qFormat/>
+    <w:rPr>
+      <w:rFonts w:cs="OpenSymbol"/>
+    </w:rPr>
+  </w:style>
+  <w:style w:type="character" w:styleId="ListLabel160">
+    <w:name w:val="ListLabel 160"/>
+    <w:qFormat/>
+    <w:rPr>
+      <w:rFonts w:cs="OpenSymbol"/>
+    </w:rPr>
+  </w:style>
+  <w:style w:type="character" w:styleId="ListLabel161">
+    <w:name w:val="ListLabel 161"/>
+    <w:qFormat/>
+    <w:rPr>
+      <w:rFonts w:cs="OpenSymbol"/>
+    </w:rPr>
+  </w:style>
+  <w:style w:type="character" w:styleId="ListLabel162">
+    <w:name w:val="ListLabel 162"/>
+    <w:qFormat/>
+    <w:rPr>
+      <w:rFonts w:cs="OpenSymbol"/>
+    </w:rPr>
+  </w:style>
+  <w:style w:type="character" w:styleId="ListLabel163">
+    <w:name w:val="ListLabel 163"/>
+    <w:qFormat/>
+    <w:rPr>
+      <w:rFonts w:ascii="Optima" w:hAnsi="Optima" w:cs="Symbol"/>
+    </w:rPr>
+  </w:style>
+  <w:style w:type="character" w:styleId="ListLabel164">
+    <w:name w:val="ListLabel 164"/>
+    <w:qFormat/>
+    <w:rPr>
+      <w:rFonts w:cs="Courier New"/>
+    </w:rPr>
+  </w:style>
+  <w:style w:type="character" w:styleId="ListLabel165">
+    <w:name w:val="ListLabel 165"/>
+    <w:qFormat/>
+    <w:rPr>
+      <w:rFonts w:cs="Wingdings"/>
+    </w:rPr>
+  </w:style>
+  <w:style w:type="character" w:styleId="ListLabel166">
+    <w:name w:val="ListLabel 166"/>
+    <w:qFormat/>
+    <w:rPr>
+      <w:rFonts w:cs="Symbol"/>
+    </w:rPr>
+  </w:style>
+  <w:style w:type="character" w:styleId="ListLabel167">
+    <w:name w:val="ListLabel 167"/>
+    <w:qFormat/>
+    <w:rPr>
+      <w:rFonts w:cs="Courier New"/>
+    </w:rPr>
+  </w:style>
+  <w:style w:type="character" w:styleId="ListLabel168">
+    <w:name w:val="ListLabel 168"/>
+    <w:qFormat/>
+    <w:rPr>
+      <w:rFonts w:cs="Wingdings"/>
+    </w:rPr>
+  </w:style>
+  <w:style w:type="character" w:styleId="ListLabel169">
+    <w:name w:val="ListLabel 169"/>
+    <w:qFormat/>
+    <w:rPr>
+      <w:rFonts w:cs="Symbol"/>
+    </w:rPr>
+  </w:style>
+  <w:style w:type="character" w:styleId="ListLabel170">
+    <w:name w:val="ListLabel 170"/>
+    <w:qFormat/>
+    <w:rPr>
+      <w:rFonts w:cs="Courier New"/>
+    </w:rPr>
+  </w:style>
+  <w:style w:type="character" w:styleId="ListLabel171">
+    <w:name w:val="ListLabel 171"/>
+    <w:qFormat/>
+    <w:rPr>
+      <w:rFonts w:cs="Wingdings"/>
+    </w:rPr>
+  </w:style>
+  <w:style w:type="character" w:styleId="ListLabel172">
+    <w:name w:val="ListLabel 172"/>
+    <w:qFormat/>
+    <w:rPr>
+      <w:rFonts w:ascii="Optima" w:hAnsi="Optima" w:cs="OpenSymbol"/>
+    </w:rPr>
+  </w:style>
+  <w:style w:type="character" w:styleId="ListLabel173">
+    <w:name w:val="ListLabel 173"/>
+    <w:qFormat/>
+    <w:rPr>
+      <w:rFonts w:cs="OpenSymbol"/>
+    </w:rPr>
+  </w:style>
+  <w:style w:type="character" w:styleId="ListLabel174">
+    <w:name w:val="ListLabel 174"/>
+    <w:qFormat/>
+    <w:rPr>
+      <w:rFonts w:cs="OpenSymbol"/>
+    </w:rPr>
+  </w:style>
+  <w:style w:type="character" w:styleId="ListLabel175">
+    <w:name w:val="ListLabel 175"/>
+    <w:qFormat/>
+    <w:rPr>
+      <w:rFonts w:cs="OpenSymbol"/>
+    </w:rPr>
+  </w:style>
+  <w:style w:type="character" w:styleId="ListLabel176">
+    <w:name w:val="ListLabel 176"/>
+    <w:qFormat/>
+    <w:rPr>
+      <w:rFonts w:cs="OpenSymbol"/>
+    </w:rPr>
+  </w:style>
+  <w:style w:type="character" w:styleId="ListLabel177">
+    <w:name w:val="ListLabel 177"/>
+    <w:qFormat/>
+    <w:rPr>
+      <w:rFonts w:cs="OpenSymbol"/>
+    </w:rPr>
+  </w:style>
+  <w:style w:type="character" w:styleId="ListLabel178">
+    <w:name w:val="ListLabel 178"/>
+    <w:qFormat/>
+    <w:rPr>
+      <w:rFonts w:cs="OpenSymbol"/>
+    </w:rPr>
+  </w:style>
+  <w:style w:type="character" w:styleId="ListLabel179">
+    <w:name w:val="ListLabel 179"/>
+    <w:qFormat/>
+    <w:rPr>
+      <w:rFonts w:cs="OpenSymbol"/>
+    </w:rPr>
+  </w:style>
+  <w:style w:type="character" w:styleId="ListLabel180">
+    <w:name w:val="ListLabel 180"/>
+    <w:qFormat/>
+    <w:rPr>
+      <w:rFonts w:cs="OpenSymbol"/>
+    </w:rPr>
+  </w:style>
+  <w:style w:type="character" w:styleId="ListLabel181">
+    <w:name w:val="ListLabel 181"/>
+    <w:qFormat/>
+    <w:rPr>
+      <w:rFonts w:ascii="Optima" w:hAnsi="Optima" w:cs="OpenSymbol"/>
+    </w:rPr>
+  </w:style>
+  <w:style w:type="character" w:styleId="ListLabel182">
+    <w:name w:val="ListLabel 182"/>
+    <w:qFormat/>
+    <w:rPr>
+      <w:rFonts w:cs="OpenSymbol"/>
+    </w:rPr>
+  </w:style>
+  <w:style w:type="character" w:styleId="ListLabel183">
+    <w:name w:val="ListLabel 183"/>
+    <w:qFormat/>
+    <w:rPr>
+      <w:rFonts w:cs="OpenSymbol"/>
+    </w:rPr>
+  </w:style>
+  <w:style w:type="character" w:styleId="ListLabel184">
+    <w:name w:val="ListLabel 184"/>
+    <w:qFormat/>
+    <w:rPr>
+      <w:rFonts w:cs="OpenSymbol"/>
+    </w:rPr>
+  </w:style>
+  <w:style w:type="character" w:styleId="ListLabel185">
+    <w:name w:val="ListLabel 185"/>
+    <w:qFormat/>
+    <w:rPr>
+      <w:rFonts w:cs="OpenSymbol"/>
+    </w:rPr>
+  </w:style>
+  <w:style w:type="character" w:styleId="ListLabel186">
+    <w:name w:val="ListLabel 186"/>
+    <w:qFormat/>
+    <w:rPr>
+      <w:rFonts w:cs="OpenSymbol"/>
+    </w:rPr>
+  </w:style>
+  <w:style w:type="character" w:styleId="ListLabel187">
+    <w:name w:val="ListLabel 187"/>
+    <w:qFormat/>
+    <w:rPr>
+      <w:rFonts w:cs="OpenSymbol"/>
+    </w:rPr>
+  </w:style>
+  <w:style w:type="character" w:styleId="ListLabel188">
+    <w:name w:val="ListLabel 188"/>
+    <w:qFormat/>
+    <w:rPr>
+      <w:rFonts w:cs="OpenSymbol"/>
+    </w:rPr>
+  </w:style>
+  <w:style w:type="character" w:styleId="ListLabel189">
+    <w:name w:val="ListLabel 189"/>
+    <w:qFormat/>
+    <w:rPr>
+      <w:rFonts w:ascii="Optima" w:hAnsi="Optima" w:cs="OpenSymbol"/>
+    </w:rPr>
+  </w:style>
+  <w:style w:type="character" w:styleId="ListLabel190">
+    <w:name w:val="ListLabel 190"/>
+    <w:qFormat/>
+    <w:rPr>
+      <w:rFonts w:cs="OpenSymbol"/>
+    </w:rPr>
+  </w:style>
+  <w:style w:type="character" w:styleId="ListLabel191">
+    <w:name w:val="ListLabel 191"/>
+    <w:qFormat/>
+    <w:rPr>
+      <w:rFonts w:cs="OpenSymbol"/>
+    </w:rPr>
+  </w:style>
+  <w:style w:type="character" w:styleId="ListLabel192">
+    <w:name w:val="ListLabel 192"/>
+    <w:qFormat/>
+    <w:rPr>
+      <w:rFonts w:cs="OpenSymbol"/>
+    </w:rPr>
+  </w:style>
+  <w:style w:type="character" w:styleId="ListLabel193">
+    <w:name w:val="ListLabel 193"/>
+    <w:qFormat/>
+    <w:rPr>
+      <w:rFonts w:cs="OpenSymbol"/>
+    </w:rPr>
+  </w:style>
+  <w:style w:type="character" w:styleId="ListLabel194">
+    <w:name w:val="ListLabel 194"/>
+    <w:qFormat/>
+    <w:rPr>
+      <w:rFonts w:cs="OpenSymbol"/>
+    </w:rPr>
+  </w:style>
+  <w:style w:type="character" w:styleId="ListLabel195">
+    <w:name w:val="ListLabel 195"/>
+    <w:qFormat/>
+    <w:rPr>
+      <w:rFonts w:cs="OpenSymbol"/>
+    </w:rPr>
+  </w:style>
+  <w:style w:type="character" w:styleId="ListLabel196">
+    <w:name w:val="ListLabel 196"/>
+    <w:qFormat/>
+    <w:rPr>
+      <w:rFonts w:cs="OpenSymbol"/>
+    </w:rPr>
+  </w:style>
+  <w:style w:type="character" w:styleId="ListLabel197">
+    <w:name w:val="ListLabel 197"/>
+    <w:qFormat/>
+    <w:rPr>
+      <w:rFonts w:ascii="Ubuntu" w:hAnsi="Ubuntu" w:cs="OpenSymbol"/>
+    </w:rPr>
+  </w:style>
+  <w:style w:type="character" w:styleId="ListLabel198">
+    <w:name w:val="ListLabel 198"/>
+    <w:qFormat/>
+    <w:rPr>
+      <w:rFonts w:cs="OpenSymbol"/>
+    </w:rPr>
+  </w:style>
+  <w:style w:type="character" w:styleId="ListLabel199">
+    <w:name w:val="ListLabel 199"/>
+    <w:qFormat/>
+    <w:rPr>
+      <w:rFonts w:cs="OpenSymbol"/>
+    </w:rPr>
+  </w:style>
+  <w:style w:type="character" w:styleId="ListLabel200">
+    <w:name w:val="ListLabel 200"/>
+    <w:qFormat/>
+    <w:rPr>
+      <w:rFonts w:cs="OpenSymbol"/>
+    </w:rPr>
+  </w:style>
+  <w:style w:type="character" w:styleId="ListLabel201">
+    <w:name w:val="ListLabel 201"/>
+    <w:qFormat/>
+    <w:rPr>
+      <w:rFonts w:cs="OpenSymbol"/>
+    </w:rPr>
+  </w:style>
+  <w:style w:type="character" w:styleId="ListLabel202">
+    <w:name w:val="ListLabel 202"/>
+    <w:qFormat/>
+    <w:rPr>
+      <w:rFonts w:cs="OpenSymbol"/>
+    </w:rPr>
+  </w:style>
+  <w:style w:type="character" w:styleId="ListLabel203">
+    <w:name w:val="ListLabel 203"/>
+    <w:qFormat/>
+    <w:rPr>
+      <w:rFonts w:cs="OpenSymbol"/>
+    </w:rPr>
+  </w:style>
+  <w:style w:type="character" w:styleId="ListLabel204">
+    <w:name w:val="ListLabel 204"/>
+    <w:qFormat/>
+    <w:rPr>
+      <w:rFonts w:cs="OpenSymbol"/>
+    </w:rPr>
+  </w:style>
+  <w:style w:type="character" w:styleId="ListLabel205">
+    <w:name w:val="ListLabel 205"/>
+    <w:qFormat/>
+    <w:rPr>
+      <w:rFonts w:ascii="Optima" w:hAnsi="Optima" w:cs="Symbol"/>
+    </w:rPr>
+  </w:style>
+  <w:style w:type="character" w:styleId="ListLabel206">
+    <w:name w:val="ListLabel 206"/>
+    <w:qFormat/>
+    <w:rPr>
+      <w:rFonts w:cs="Courier New"/>
+    </w:rPr>
+  </w:style>
+  <w:style w:type="character" w:styleId="ListLabel207">
+    <w:name w:val="ListLabel 207"/>
+    <w:qFormat/>
+    <w:rPr>
+      <w:rFonts w:cs="Wingdings"/>
+    </w:rPr>
+  </w:style>
+  <w:style w:type="character" w:styleId="ListLabel208">
+    <w:name w:val="ListLabel 208"/>
+    <w:qFormat/>
+    <w:rPr>
+      <w:rFonts w:cs="Symbol"/>
+    </w:rPr>
+  </w:style>
+  <w:style w:type="character" w:styleId="ListLabel209">
+    <w:name w:val="ListLabel 209"/>
+    <w:qFormat/>
+    <w:rPr>
+      <w:rFonts w:cs="Courier New"/>
+    </w:rPr>
+  </w:style>
+  <w:style w:type="character" w:styleId="ListLabel210">
+    <w:name w:val="ListLabel 210"/>
+    <w:qFormat/>
+    <w:rPr>
+      <w:rFonts w:cs="Wingdings"/>
+    </w:rPr>
+  </w:style>
+  <w:style w:type="character" w:styleId="ListLabel211">
+    <w:name w:val="ListLabel 211"/>
+    <w:qFormat/>
+    <w:rPr>
+      <w:rFonts w:cs="Symbol"/>
+    </w:rPr>
+  </w:style>
+  <w:style w:type="character" w:styleId="ListLabel212">
+    <w:name w:val="ListLabel 212"/>
+    <w:qFormat/>
+    <w:rPr>
+      <w:rFonts w:cs="Courier New"/>
+    </w:rPr>
+  </w:style>
+  <w:style w:type="character" w:styleId="ListLabel213">
+    <w:name w:val="ListLabel 213"/>
+    <w:qFormat/>
+    <w:rPr>
+      <w:rFonts w:cs="Wingdings"/>
+    </w:rPr>
+  </w:style>
+  <w:style w:type="character" w:styleId="ListLabel214">
+    <w:name w:val="ListLabel 214"/>
+    <w:qFormat/>
+    <w:rPr>
+      <w:rFonts w:ascii="Optima" w:hAnsi="Optima" w:cs="OpenSymbol"/>
+    </w:rPr>
+  </w:style>
+  <w:style w:type="character" w:styleId="ListLabel215">
+    <w:name w:val="ListLabel 215"/>
+    <w:qFormat/>
+    <w:rPr>
+      <w:rFonts w:cs="OpenSymbol"/>
+    </w:rPr>
+  </w:style>
+  <w:style w:type="character" w:styleId="ListLabel216">
+    <w:name w:val="ListLabel 216"/>
+    <w:qFormat/>
+    <w:rPr>
+      <w:rFonts w:cs="OpenSymbol"/>
+    </w:rPr>
+  </w:style>
+  <w:style w:type="character" w:styleId="ListLabel217">
+    <w:name w:val="ListLabel 217"/>
+    <w:qFormat/>
+    <w:rPr>
+      <w:rFonts w:cs="OpenSymbol"/>
+    </w:rPr>
+  </w:style>
+  <w:style w:type="character" w:styleId="ListLabel218">
+    <w:name w:val="ListLabel 218"/>
+    <w:qFormat/>
+    <w:rPr>
+      <w:rFonts w:cs="OpenSymbol"/>
+    </w:rPr>
+  </w:style>
+  <w:style w:type="character" w:styleId="ListLabel219">
+    <w:name w:val="ListLabel 219"/>
+    <w:qFormat/>
+    <w:rPr>
+      <w:rFonts w:cs="OpenSymbol"/>
+    </w:rPr>
+  </w:style>
+  <w:style w:type="character" w:styleId="ListLabel220">
+    <w:name w:val="ListLabel 220"/>
+    <w:qFormat/>
+    <w:rPr>
+      <w:rFonts w:cs="OpenSymbol"/>
+    </w:rPr>
+  </w:style>
+  <w:style w:type="character" w:styleId="ListLabel221">
+    <w:name w:val="ListLabel 221"/>
+    <w:qFormat/>
+    <w:rPr>
+      <w:rFonts w:cs="OpenSymbol"/>
+    </w:rPr>
+  </w:style>
+  <w:style w:type="character" w:styleId="ListLabel222">
+    <w:name w:val="ListLabel 222"/>
+    <w:qFormat/>
+    <w:rPr>
+      <w:rFonts w:cs="OpenSymbol"/>
+    </w:rPr>
+  </w:style>
+  <w:style w:type="character" w:styleId="ListLabel223">
+    <w:name w:val="ListLabel 223"/>
+    <w:qFormat/>
+    <w:rPr>
+      <w:rFonts w:ascii="Optima" w:hAnsi="Optima" w:cs="OpenSymbol"/>
+    </w:rPr>
+  </w:style>
+  <w:style w:type="character" w:styleId="ListLabel224">
+    <w:name w:val="ListLabel 224"/>
+    <w:qFormat/>
+    <w:rPr>
+      <w:rFonts w:cs="OpenSymbol"/>
+    </w:rPr>
+  </w:style>
+  <w:style w:type="character" w:styleId="ListLabel225">
+    <w:name w:val="ListLabel 225"/>
+    <w:qFormat/>
+    <w:rPr>
+      <w:rFonts w:cs="OpenSymbol"/>
+    </w:rPr>
+  </w:style>
+  <w:style w:type="character" w:styleId="ListLabel226">
+    <w:name w:val="ListLabel 226"/>
+    <w:qFormat/>
+    <w:rPr>
+      <w:rFonts w:cs="OpenSymbol"/>
+    </w:rPr>
+  </w:style>
+  <w:style w:type="character" w:styleId="ListLabel227">
+    <w:name w:val="ListLabel 227"/>
+    <w:qFormat/>
+    <w:rPr>
+      <w:rFonts w:cs="OpenSymbol"/>
+    </w:rPr>
+  </w:style>
+  <w:style w:type="character" w:styleId="ListLabel228">
+    <w:name w:val="ListLabel 228"/>
+    <w:qFormat/>
+    <w:rPr>
+      <w:rFonts w:cs="OpenSymbol"/>
+    </w:rPr>
+  </w:style>
+  <w:style w:type="character" w:styleId="ListLabel229">
+    <w:name w:val="ListLabel 229"/>
+    <w:qFormat/>
+    <w:rPr>
+      <w:rFonts w:cs="OpenSymbol"/>
+    </w:rPr>
+  </w:style>
+  <w:style w:type="character" w:styleId="ListLabel230">
+    <w:name w:val="ListLabel 230"/>
+    <w:qFormat/>
+    <w:rPr>
+      <w:rFonts w:cs="OpenSymbol"/>
+    </w:rPr>
+  </w:style>
+  <w:style w:type="character" w:styleId="ListLabel231">
+    <w:name w:val="ListLabel 231"/>
+    <w:qFormat/>
+    <w:rPr>
+      <w:rFonts w:ascii="Optima" w:hAnsi="Optima" w:cs="OpenSymbol"/>
+    </w:rPr>
+  </w:style>
+  <w:style w:type="character" w:styleId="ListLabel232">
+    <w:name w:val="ListLabel 232"/>
+    <w:qFormat/>
+    <w:rPr>
+      <w:rFonts w:cs="OpenSymbol"/>
+    </w:rPr>
+  </w:style>
+  <w:style w:type="character" w:styleId="ListLabel233">
+    <w:name w:val="ListLabel 233"/>
+    <w:qFormat/>
+    <w:rPr>
+      <w:rFonts w:cs="OpenSymbol"/>
+    </w:rPr>
+  </w:style>
+  <w:style w:type="character" w:styleId="ListLabel234">
+    <w:name w:val="ListLabel 234"/>
+    <w:qFormat/>
+    <w:rPr>
+      <w:rFonts w:cs="OpenSymbol"/>
+    </w:rPr>
+  </w:style>
+  <w:style w:type="character" w:styleId="ListLabel235">
+    <w:name w:val="ListLabel 235"/>
+    <w:qFormat/>
+    <w:rPr>
+      <w:rFonts w:cs="OpenSymbol"/>
+    </w:rPr>
+  </w:style>
+  <w:style w:type="character" w:styleId="ListLabel236">
+    <w:name w:val="ListLabel 236"/>
+    <w:qFormat/>
+    <w:rPr>
+      <w:rFonts w:cs="OpenSymbol"/>
+    </w:rPr>
+  </w:style>
+  <w:style w:type="character" w:styleId="ListLabel237">
+    <w:name w:val="ListLabel 237"/>
+    <w:qFormat/>
+    <w:rPr>
+      <w:rFonts w:cs="OpenSymbol"/>
+    </w:rPr>
+  </w:style>
+  <w:style w:type="character" w:styleId="ListLabel238">
+    <w:name w:val="ListLabel 238"/>
+    <w:qFormat/>
+    <w:rPr>
+      <w:rFonts w:cs="OpenSymbol"/>
+    </w:rPr>
+  </w:style>
+  <w:style w:type="character" w:styleId="ListLabel239">
+    <w:name w:val="ListLabel 239"/>
+    <w:qFormat/>
+    <w:rPr>
+      <w:rFonts w:ascii="Ubuntu" w:hAnsi="Ubuntu" w:cs="OpenSymbol"/>
+    </w:rPr>
+  </w:style>
+  <w:style w:type="character" w:styleId="ListLabel240">
+    <w:name w:val="ListLabel 240"/>
+    <w:qFormat/>
+    <w:rPr>
+      <w:rFonts w:cs="OpenSymbol"/>
+    </w:rPr>
+  </w:style>
+  <w:style w:type="character" w:styleId="ListLabel241">
+    <w:name w:val="ListLabel 241"/>
+    <w:qFormat/>
+    <w:rPr>
+      <w:rFonts w:cs="OpenSymbol"/>
+    </w:rPr>
+  </w:style>
+  <w:style w:type="character" w:styleId="ListLabel242">
+    <w:name w:val="ListLabel 242"/>
+    <w:qFormat/>
+    <w:rPr>
+      <w:rFonts w:cs="OpenSymbol"/>
+    </w:rPr>
+  </w:style>
+  <w:style w:type="character" w:styleId="ListLabel243">
+    <w:name w:val="ListLabel 243"/>
+    <w:qFormat/>
+    <w:rPr>
+      <w:rFonts w:cs="OpenSymbol"/>
+    </w:rPr>
+  </w:style>
+  <w:style w:type="character" w:styleId="ListLabel244">
+    <w:name w:val="ListLabel 244"/>
+    <w:qFormat/>
+    <w:rPr>
+      <w:rFonts w:cs="OpenSymbol"/>
+    </w:rPr>
+  </w:style>
+  <w:style w:type="character" w:styleId="ListLabel245">
+    <w:name w:val="ListLabel 245"/>
+    <w:qFormat/>
+    <w:rPr>
+      <w:rFonts w:cs="OpenSymbol"/>
+    </w:rPr>
+  </w:style>
+  <w:style w:type="character" w:styleId="ListLabel246">
+    <w:name w:val="ListLabel 246"/>
+    <w:qFormat/>
+    <w:rPr>
+      <w:rFonts w:cs="OpenSymbol"/>
+    </w:rPr>
+  </w:style>
+  <w:style w:type="character" w:styleId="ListLabel247">
+    <w:name w:val="ListLabel 247"/>
+    <w:qFormat/>
+    <w:rPr>
+      <w:rFonts w:ascii="Optima" w:hAnsi="Optima" w:cs="Symbol"/>
+    </w:rPr>
+  </w:style>
+  <w:style w:type="character" w:styleId="ListLabel248">
+    <w:name w:val="ListLabel 248"/>
+    <w:qFormat/>
+    <w:rPr>
+      <w:rFonts w:cs="Courier New"/>
+    </w:rPr>
+  </w:style>
+  <w:style w:type="character" w:styleId="ListLabel249">
+    <w:name w:val="ListLabel 249"/>
+    <w:qFormat/>
+    <w:rPr>
+      <w:rFonts w:cs="Wingdings"/>
+    </w:rPr>
+  </w:style>
+  <w:style w:type="character" w:styleId="ListLabel250">
+    <w:name w:val="ListLabel 250"/>
+    <w:qFormat/>
+    <w:rPr>
+      <w:rFonts w:cs="Symbol"/>
+    </w:rPr>
+  </w:style>
+  <w:style w:type="character" w:styleId="ListLabel251">
+    <w:name w:val="ListLabel 251"/>
+    <w:qFormat/>
+    <w:rPr>
+      <w:rFonts w:cs="Courier New"/>
+    </w:rPr>
+  </w:style>
+  <w:style w:type="character" w:styleId="ListLabel252">
+    <w:name w:val="ListLabel 252"/>
+    <w:qFormat/>
+    <w:rPr>
+      <w:rFonts w:cs="Wingdings"/>
+    </w:rPr>
+  </w:style>
+  <w:style w:type="character" w:styleId="ListLabel253">
+    <w:name w:val="ListLabel 253"/>
+    <w:qFormat/>
+    <w:rPr>
+      <w:rFonts w:cs="Symbol"/>
+    </w:rPr>
+  </w:style>
+  <w:style w:type="character" w:styleId="ListLabel254">
+    <w:name w:val="ListLabel 254"/>
+    <w:qFormat/>
+    <w:rPr>
+      <w:rFonts w:cs="Courier New"/>
+    </w:rPr>
+  </w:style>
+  <w:style w:type="character" w:styleId="ListLabel255">
+    <w:name w:val="ListLabel 255"/>
+    <w:qFormat/>
+    <w:rPr>
+      <w:rFonts w:cs="Wingdings"/>
+    </w:rPr>
+  </w:style>
+  <w:style w:type="character" w:styleId="Untitled1">
+    <w:name w:val="Untitled1"/>
+    <w:qFormat/>
+    <w:rPr>
+      <w:rFonts w:ascii="Ubuntu" w:hAnsi="Ubuntu"/>
+    </w:rPr>
+  </w:style>
+  <w:style w:type="character" w:styleId="Untitled2">
+    <w:name w:val="Untitled2"/>
+    <w:qFormat/>
+    <w:rPr>
+      <w:rFonts w:ascii="Ubuntu" w:hAnsi="Ubuntu"/>
+    </w:rPr>
+  </w:style>
+  <w:style w:type="character" w:styleId="Untitled3">
+    <w:name w:val="Untitled3"/>
+    <w:qFormat/>
+    <w:rPr>
+      <w:rFonts w:ascii="Ubuntu" w:hAnsi="Ubuntu"/>
+    </w:rPr>
+  </w:style>
+  <w:style w:type="character" w:styleId="Untitled4">
+    <w:name w:val="Untitled4"/>
+    <w:qFormat/>
+    <w:rPr>
+      <w:rFonts w:ascii="Ubuntu" w:hAnsi="Ubuntu"/>
+    </w:rPr>
+  </w:style>
+  <w:style w:type="character" w:styleId="Untitled5">
+    <w:name w:val="Untitled5"/>
+    <w:qFormat/>
+    <w:rPr/>
+  </w:style>
   <w:style w:type="paragraph" w:styleId="Heading">
     <w:name w:val="Heading"/>
     <w:basedOn w:val="Normal"/>
@@ -3269,6 +4967,10 @@
     <w:name w:val="Body Text"/>
     <w:basedOn w:val="Normal"/>
     <w:pPr>
+      <w:numPr>
+        <w:ilvl w:val="0"/>
+        <w:numId w:val="2"/>
+      </w:numPr>
       <w:spacing w:lineRule="auto" w:line="288" w:before="0" w:after="140"/>
     </w:pPr>
     <w:rPr/>
@@ -3356,6 +5058,17 @@
       <w:szCs w:val="21"/>
     </w:rPr>
   </w:style>
+  <w:style w:type="paragraph" w:styleId="PreformattedText">
+    <w:name w:val="Preformatted Text"/>
+    <w:basedOn w:val="Normal"/>
+    <w:qFormat/>
+    <w:pPr/>
+    <w:rPr/>
+  </w:style>
+  <w:style w:type="numbering" w:styleId="Numbering1">
+    <w:name w:val="Numbering 1"/>
+    <w:qFormat/>
+  </w:style>
   <w:style w:type="numbering" w:styleId="NoList">
     <w:name w:val="No List"/>
     <w:qFormat/>

</xml_diff>

<commit_message>
adds new version of Software Development Curriculum
</commit_message>
<xml_diff>
--- a/Getting Started With Gmail.docx
+++ b/Getting Started With Gmail.docx
@@ -37,7 +37,7 @@
           <w:ilvl w:val="0"/>
           <w:numId w:val="0"/>
         </w:numPr>
-        <w:shd w:fill="FFFFFF" w:val="clear"/>
+        <w:shd w:val="clear" w:fill="FFFFFF"/>
         <w:tabs>
           <w:tab w:val="left" w:pos="0" w:leader="none"/>
         </w:tabs>
@@ -95,9 +95,9 @@
         <w:pStyle w:val="TextBody"/>
         <w:numPr>
           <w:ilvl w:val="0"/>
-          <w:numId w:val="3"/>
+          <w:numId w:val="2"/>
         </w:numPr>
-        <w:shd w:fill="FFFFFF" w:val="clear"/>
+        <w:shd w:val="clear" w:fill="FFFFFF"/>
         <w:tabs>
           <w:tab w:val="left" w:pos="0" w:leader="none"/>
         </w:tabs>
@@ -117,9 +117,9 @@
         <w:pStyle w:val="TextBody"/>
         <w:numPr>
           <w:ilvl w:val="0"/>
-          <w:numId w:val="3"/>
+          <w:numId w:val="2"/>
         </w:numPr>
-        <w:shd w:fill="FFFFFF" w:val="clear"/>
+        <w:shd w:val="clear" w:fill="FFFFFF"/>
         <w:tabs>
           <w:tab w:val="left" w:pos="0" w:leader="none"/>
         </w:tabs>
@@ -139,24 +139,21 @@
         <w:pStyle w:val="TextBody"/>
         <w:numPr>
           <w:ilvl w:val="0"/>
-          <w:numId w:val="3"/>
+          <w:numId w:val="2"/>
         </w:numPr>
-        <w:shd w:fill="FFFFFF" w:val="clear"/>
+        <w:shd w:val="clear" w:fill="FFFFFF"/>
         <w:tabs>
           <w:tab w:val="left" w:pos="0" w:leader="none"/>
         </w:tabs>
         <w:spacing w:lineRule="auto" w:line="276" w:before="0" w:after="0"/>
-        <w:rPr>
-          <w:rFonts w:ascii="Ubuntu" w:hAnsi="Ubuntu"/>
-          <w:color w:val="000000"/>
-        </w:rPr>
-      </w:pPr>
-      <w:r>
-        <w:rPr>
-          <w:rFonts w:ascii="Ubuntu" w:hAnsi="Ubuntu"/>
-          <w:color w:val="000000"/>
-        </w:rPr>
-        <w:t>The ability to check your email account using services like Outlook or Apple Mail</w:t>
+        <w:rPr/>
+      </w:pPr>
+      <w:r>
+        <w:rPr>
+          <w:rFonts w:ascii="Ubuntu" w:hAnsi="Ubuntu"/>
+          <w:color w:val="000000"/>
+        </w:rPr>
+        <w:t>The ability to check your email account using services like Outlook or Apple Mail.</w:t>
       </w:r>
     </w:p>
     <w:p>
@@ -164,9 +161,9 @@
         <w:pStyle w:val="TextBody"/>
         <w:numPr>
           <w:ilvl w:val="0"/>
-          <w:numId w:val="3"/>
+          <w:numId w:val="2"/>
         </w:numPr>
-        <w:shd w:fill="FFFFFF" w:val="clear"/>
+        <w:shd w:val="clear" w:fill="FFFFFF"/>
         <w:tabs>
           <w:tab w:val="left" w:pos="0" w:leader="none"/>
         </w:tabs>
@@ -191,7 +188,7 @@
           <w:ilvl w:val="0"/>
           <w:numId w:val="0"/>
         </w:numPr>
-        <w:shd w:fill="FFFFFF" w:val="clear"/>
+        <w:shd w:val="clear" w:fill="FFFFFF"/>
         <w:tabs>
           <w:tab w:val="left" w:pos="0" w:leader="none"/>
         </w:tabs>
@@ -230,7 +227,7 @@
         <w:pStyle w:val="TextBody"/>
         <w:numPr>
           <w:ilvl w:val="0"/>
-          <w:numId w:val="7"/>
+          <w:numId w:val="6"/>
         </w:numPr>
         <w:spacing w:lineRule="auto" w:line="276" w:before="0" w:after="0"/>
         <w:rPr>
@@ -242,6 +239,43 @@
           <w:rFonts w:ascii="Ubuntu" w:hAnsi="Ubuntu"/>
         </w:rPr>
         <w:t>A laptop or desktop computer.</w:t>
+      </w:r>
+    </w:p>
+    <w:p>
+      <w:pPr>
+        <w:pStyle w:val="TextBody"/>
+        <w:numPr>
+          <w:ilvl w:val="0"/>
+          <w:numId w:val="6"/>
+        </w:numPr>
+        <w:spacing w:lineRule="auto" w:line="276"/>
+        <w:rPr/>
+      </w:pPr>
+      <w:r>
+        <w:rPr>
+          <w:rFonts w:ascii="Ubuntu" w:hAnsi="Ubuntu"/>
+        </w:rPr>
+        <w:t>An open web browser (Google Chrome, Mozilla Firefox, Internet Explorer, Microsoft Edge, etc).</w:t>
+      </w:r>
+    </w:p>
+    <w:p>
+      <w:pPr>
+        <w:pStyle w:val="Heading2"/>
+        <w:spacing w:lineRule="auto" w:line="276"/>
+        <w:rPr>
+          <w:rFonts w:ascii="Ubuntu" w:hAnsi="Ubuntu"/>
+          <w:b/>
+          <w:b/>
+          <w:bCs/>
+        </w:rPr>
+      </w:pPr>
+      <w:r>
+        <w:rPr>
+          <w:rFonts w:ascii="Ubuntu" w:hAnsi="Ubuntu"/>
+          <w:b/>
+          <w:bCs/>
+        </w:rPr>
+        <w:t>To sign up for Gmail</w:t>
       </w:r>
     </w:p>
     <w:p>
@@ -257,28 +291,313 @@
       <w:r>
         <w:rPr>
           <w:rFonts w:ascii="Ubuntu" w:hAnsi="Ubuntu"/>
-        </w:rPr>
-        <w:t>An open web browser (Google Chrome, Mozilla Firefox, Internet Explorer, Microsoft Edge, etc).</w:t>
-      </w:r>
-    </w:p>
-    <w:p>
-      <w:pPr>
-        <w:pStyle w:val="Heading2"/>
+          <w:color w:val="000000"/>
+        </w:rPr>
+        <w:t xml:space="preserve">In your browser, navigate to </w:t>
+      </w:r>
+      <w:r>
+        <w:rPr>
+          <w:rStyle w:val="InternetLink"/>
+          <w:rFonts w:ascii="Ubuntu" w:hAnsi="Ubuntu"/>
+          <w:color w:val="0000EE"/>
+        </w:rPr>
+        <w:t>https://www.google.com/gmail/about/</w:t>
+      </w:r>
+      <w:r>
+        <w:rPr>
+          <w:rStyle w:val="InternetLink"/>
+          <w:rFonts w:ascii="Ubuntu" w:hAnsi="Ubuntu"/>
+          <w:color w:val="00000A"/>
+          <w:u w:val="none"/>
+        </w:rPr>
+        <w:t>.</w:t>
+      </w:r>
+    </w:p>
+    <w:p>
+      <w:pPr>
+        <w:pStyle w:val="TextBody"/>
+        <w:numPr>
+          <w:ilvl w:val="0"/>
+          <w:numId w:val="7"/>
+        </w:numPr>
         <w:spacing w:lineRule="auto" w:line="276"/>
-        <w:rPr>
-          <w:rFonts w:ascii="Ubuntu" w:hAnsi="Ubuntu"/>
-          <w:b/>
-          <w:b/>
-          <w:bCs/>
-        </w:rPr>
-      </w:pPr>
-      <w:r>
-        <w:rPr>
-          <w:rFonts w:ascii="Ubuntu" w:hAnsi="Ubuntu"/>
-          <w:b/>
-          <w:bCs/>
-        </w:rPr>
-        <w:t>To sign up for Gmail</w:t>
+        <w:rPr/>
+      </w:pPr>
+      <w:r>
+        <w:rPr>
+          <w:rFonts w:ascii="Ubuntu" w:hAnsi="Ubuntu"/>
+          <w:color w:val="000000"/>
+        </w:rPr>
+        <w:t>The “Create An Account” window appears.</w:t>
+      </w:r>
+    </w:p>
+    <w:p>
+      <w:pPr>
+        <w:pStyle w:val="TextBody"/>
+        <w:numPr>
+          <w:ilvl w:val="0"/>
+          <w:numId w:val="7"/>
+        </w:numPr>
+        <w:spacing w:lineRule="auto" w:line="276"/>
+        <w:rPr>
+          <w:rFonts w:ascii="Ubuntu" w:hAnsi="Ubuntu"/>
+          <w:color w:val="000000"/>
+        </w:rPr>
+      </w:pPr>
+      <w:r>
+        <w:rPr>
+          <w:rFonts w:ascii="Ubuntu" w:hAnsi="Ubuntu"/>
+          <w:color w:val="000000"/>
+        </w:rPr>
+        <w:t>Fill in all of your account information and click the “Next Steps” button.</w:t>
+      </w:r>
+    </w:p>
+    <w:p>
+      <w:pPr>
+        <w:pStyle w:val="TextBody"/>
+        <w:numPr>
+          <w:ilvl w:val="0"/>
+          <w:numId w:val="0"/>
+        </w:numPr>
+        <w:shd w:val="clear" w:fill="FFFFFF"/>
+        <w:tabs>
+          <w:tab w:val="left" w:pos="0" w:leader="none"/>
+        </w:tabs>
+        <w:spacing w:lineRule="auto" w:line="276"/>
+        <w:ind w:left="720" w:hanging="0"/>
+        <w:rPr>
+          <w:rFonts w:ascii="Ubuntu" w:hAnsi="Ubuntu"/>
+          <w:color w:val="000000"/>
+        </w:rPr>
+      </w:pPr>
+      <w:r>
+        <w:rPr>
+          <w:rFonts w:ascii="Ubuntu" w:hAnsi="Ubuntu"/>
+          <w:color w:val="000000"/>
+        </w:rPr>
+        <w:t>Your email address should be unique and memorable. Your password should be unique, memorable, and strong. Strong passwords:</w:t>
+      </w:r>
+    </w:p>
+    <w:p>
+      <w:pPr>
+        <w:pStyle w:val="TextBody"/>
+        <w:numPr>
+          <w:ilvl w:val="1"/>
+          <w:numId w:val="3"/>
+        </w:numPr>
+        <w:shd w:val="clear" w:fill="FFFFFF"/>
+        <w:tabs>
+          <w:tab w:val="left" w:pos="0" w:leader="none"/>
+        </w:tabs>
+        <w:spacing w:lineRule="auto" w:line="276" w:before="0" w:after="0"/>
+        <w:rPr>
+          <w:rFonts w:ascii="Ubuntu" w:hAnsi="Ubuntu"/>
+          <w:color w:val="000000"/>
+        </w:rPr>
+      </w:pPr>
+      <w:r>
+        <w:rPr>
+          <w:rFonts w:ascii="Ubuntu" w:hAnsi="Ubuntu"/>
+          <w:color w:val="000000"/>
+        </w:rPr>
+        <w:t>Are at least 8 characters long.</w:t>
+      </w:r>
+    </w:p>
+    <w:p>
+      <w:pPr>
+        <w:pStyle w:val="TextBody"/>
+        <w:numPr>
+          <w:ilvl w:val="1"/>
+          <w:numId w:val="3"/>
+        </w:numPr>
+        <w:shd w:val="clear" w:fill="FFFFFF"/>
+        <w:tabs>
+          <w:tab w:val="left" w:pos="0" w:leader="none"/>
+        </w:tabs>
+        <w:spacing w:lineRule="auto" w:line="276" w:before="0" w:after="0"/>
+        <w:rPr>
+          <w:rFonts w:ascii="Ubuntu" w:hAnsi="Ubuntu"/>
+          <w:color w:val="000000"/>
+        </w:rPr>
+      </w:pPr>
+      <w:r>
+        <w:rPr>
+          <w:rFonts w:ascii="Ubuntu" w:hAnsi="Ubuntu"/>
+          <w:color w:val="000000"/>
+        </w:rPr>
+        <w:t>Combines letters, numbers, and symbol characters within the password.</w:t>
+      </w:r>
+    </w:p>
+    <w:p>
+      <w:pPr>
+        <w:pStyle w:val="TextBody"/>
+        <w:numPr>
+          <w:ilvl w:val="1"/>
+          <w:numId w:val="3"/>
+        </w:numPr>
+        <w:shd w:val="clear" w:fill="FFFFFF"/>
+        <w:tabs>
+          <w:tab w:val="left" w:pos="0" w:leader="none"/>
+        </w:tabs>
+        <w:spacing w:lineRule="auto" w:line="276" w:before="0" w:after="0"/>
+        <w:rPr>
+          <w:rFonts w:ascii="Ubuntu" w:hAnsi="Ubuntu"/>
+          <w:color w:val="000000"/>
+        </w:rPr>
+      </w:pPr>
+      <w:r>
+        <w:rPr>
+          <w:rFonts w:ascii="Ubuntu" w:hAnsi="Ubuntu"/>
+          <w:color w:val="000000"/>
+        </w:rPr>
+        <w:t>Are not found in a dictionary.</w:t>
+      </w:r>
+    </w:p>
+    <w:p>
+      <w:pPr>
+        <w:pStyle w:val="TextBody"/>
+        <w:numPr>
+          <w:ilvl w:val="1"/>
+          <w:numId w:val="3"/>
+        </w:numPr>
+        <w:shd w:val="clear" w:fill="FFFFFF"/>
+        <w:tabs>
+          <w:tab w:val="left" w:pos="0" w:leader="none"/>
+        </w:tabs>
+        <w:spacing w:lineRule="auto" w:line="276" w:before="0" w:after="0"/>
+        <w:rPr>
+          <w:rFonts w:ascii="Ubuntu" w:hAnsi="Ubuntu"/>
+          <w:color w:val="000000"/>
+        </w:rPr>
+      </w:pPr>
+      <w:r>
+        <w:rPr>
+          <w:rFonts w:ascii="Ubuntu" w:hAnsi="Ubuntu"/>
+          <w:color w:val="000000"/>
+        </w:rPr>
+        <w:t>Are not the name of a command.</w:t>
+      </w:r>
+    </w:p>
+    <w:p>
+      <w:pPr>
+        <w:pStyle w:val="TextBody"/>
+        <w:numPr>
+          <w:ilvl w:val="1"/>
+          <w:numId w:val="3"/>
+        </w:numPr>
+        <w:shd w:val="clear" w:fill="FFFFFF"/>
+        <w:tabs>
+          <w:tab w:val="left" w:pos="0" w:leader="none"/>
+        </w:tabs>
+        <w:spacing w:lineRule="auto" w:line="276" w:before="0" w:after="0"/>
+        <w:rPr>
+          <w:rFonts w:ascii="Ubuntu" w:hAnsi="Ubuntu"/>
+          <w:color w:val="000000"/>
+        </w:rPr>
+      </w:pPr>
+      <w:r>
+        <w:rPr>
+          <w:rFonts w:ascii="Ubuntu" w:hAnsi="Ubuntu"/>
+          <w:color w:val="000000"/>
+        </w:rPr>
+        <w:t>Are not the name of a person.</w:t>
+      </w:r>
+    </w:p>
+    <w:p>
+      <w:pPr>
+        <w:pStyle w:val="TextBody"/>
+        <w:numPr>
+          <w:ilvl w:val="1"/>
+          <w:numId w:val="3"/>
+        </w:numPr>
+        <w:shd w:val="clear" w:fill="FFFFFF"/>
+        <w:tabs>
+          <w:tab w:val="left" w:pos="0" w:leader="none"/>
+        </w:tabs>
+        <w:spacing w:lineRule="auto" w:line="276" w:before="0" w:after="0"/>
+        <w:rPr>
+          <w:rFonts w:ascii="Ubuntu" w:hAnsi="Ubuntu"/>
+          <w:color w:val="000000"/>
+        </w:rPr>
+      </w:pPr>
+      <w:r>
+        <w:rPr>
+          <w:rFonts w:ascii="Ubuntu" w:hAnsi="Ubuntu"/>
+          <w:color w:val="000000"/>
+        </w:rPr>
+        <w:t>Are not the name of a user.</w:t>
+      </w:r>
+    </w:p>
+    <w:p>
+      <w:pPr>
+        <w:pStyle w:val="TextBody"/>
+        <w:numPr>
+          <w:ilvl w:val="1"/>
+          <w:numId w:val="3"/>
+        </w:numPr>
+        <w:shd w:val="clear" w:fill="FFFFFF"/>
+        <w:tabs>
+          <w:tab w:val="left" w:pos="0" w:leader="none"/>
+        </w:tabs>
+        <w:spacing w:lineRule="auto" w:line="276" w:before="0" w:after="0"/>
+        <w:rPr>
+          <w:rFonts w:ascii="Ubuntu" w:hAnsi="Ubuntu"/>
+          <w:color w:val="000000"/>
+        </w:rPr>
+      </w:pPr>
+      <w:r>
+        <w:rPr>
+          <w:rFonts w:ascii="Ubuntu" w:hAnsi="Ubuntu"/>
+          <w:color w:val="000000"/>
+        </w:rPr>
+        <w:t>Are not the name of a computer.</w:t>
+      </w:r>
+    </w:p>
+    <w:p>
+      <w:pPr>
+        <w:pStyle w:val="TextBody"/>
+        <w:numPr>
+          <w:ilvl w:val="1"/>
+          <w:numId w:val="3"/>
+        </w:numPr>
+        <w:shd w:val="clear" w:fill="FFFFFF"/>
+        <w:tabs>
+          <w:tab w:val="left" w:pos="0" w:leader="none"/>
+        </w:tabs>
+        <w:spacing w:lineRule="auto" w:line="276" w:before="0" w:after="0"/>
+        <w:rPr>
+          <w:rFonts w:ascii="Ubuntu" w:hAnsi="Ubuntu"/>
+          <w:color w:val="000000"/>
+        </w:rPr>
+      </w:pPr>
+      <w:r>
+        <w:rPr>
+          <w:rFonts w:ascii="Ubuntu" w:hAnsi="Ubuntu"/>
+          <w:color w:val="000000"/>
+        </w:rPr>
+        <w:t>Are changed regularly.</w:t>
+      </w:r>
+    </w:p>
+    <w:p>
+      <w:pPr>
+        <w:pStyle w:val="TextBody"/>
+        <w:numPr>
+          <w:ilvl w:val="1"/>
+          <w:numId w:val="3"/>
+        </w:numPr>
+        <w:shd w:val="clear" w:fill="FFFFFF"/>
+        <w:tabs>
+          <w:tab w:val="left" w:pos="0" w:leader="none"/>
+        </w:tabs>
+        <w:spacing w:lineRule="auto" w:line="276" w:before="0" w:after="0"/>
+        <w:rPr/>
+      </w:pPr>
+      <w:r>
+        <w:rPr>
+          <w:rFonts w:ascii="Ubuntu" w:hAnsi="Ubuntu"/>
+          <w:color w:val="000000"/>
+        </w:rPr>
+        <w:t>Are significantly different from previous passwords.</w:t>
       </w:r>
     </w:p>
     <w:p>
@@ -288,6 +607,10 @@
           <w:ilvl w:val="0"/>
           <w:numId w:val="9"/>
         </w:numPr>
+        <w:shd w:val="clear" w:fill="FFFFFF"/>
+        <w:tabs>
+          <w:tab w:val="left" w:pos="0" w:leader="none"/>
+        </w:tabs>
         <w:spacing w:lineRule="auto" w:line="276"/>
         <w:rPr/>
       </w:pPr>
@@ -296,38 +619,7 @@
           <w:rFonts w:ascii="Ubuntu" w:hAnsi="Ubuntu"/>
           <w:color w:val="000000"/>
         </w:rPr>
-        <w:t xml:space="preserve">In your browser, </w:t>
-      </w:r>
-      <w:r>
-        <w:rPr>
-          <w:rFonts w:ascii="Ubuntu" w:hAnsi="Ubuntu"/>
-          <w:color w:val="000000"/>
-        </w:rPr>
-        <w:t>n</w:t>
-      </w:r>
-      <w:r>
-        <w:rPr>
-          <w:rFonts w:ascii="Ubuntu" w:hAnsi="Ubuntu"/>
-          <w:color w:val="000000"/>
-        </w:rPr>
-        <w:t xml:space="preserve">avigate to </w:t>
-      </w:r>
-      <w:r>
-        <w:rPr>
-          <w:rStyle w:val="InternetLink"/>
-          <w:rFonts w:ascii="Ubuntu" w:hAnsi="Ubuntu"/>
-          <w:color w:val="0000EE"/>
-        </w:rPr>
-        <w:t>https://www.google.com/gmail/about/</w:t>
-      </w:r>
-      <w:r>
-        <w:rPr>
-          <w:rStyle w:val="InternetLink"/>
-          <w:rFonts w:ascii="Ubuntu" w:hAnsi="Ubuntu"/>
-          <w:color w:val="auto"/>
-          <w:u w:val="none"/>
-        </w:rPr>
-        <w:t>.</w:t>
+        <w:t>Agree to the terms of service that appear in the center of the screen.</w:t>
       </w:r>
     </w:p>
     <w:p>
@@ -337,6 +629,10 @@
           <w:ilvl w:val="0"/>
           <w:numId w:val="9"/>
         </w:numPr>
+        <w:shd w:val="clear" w:fill="FFFFFF"/>
+        <w:tabs>
+          <w:tab w:val="left" w:pos="0" w:leader="none"/>
+        </w:tabs>
         <w:spacing w:lineRule="auto" w:line="276"/>
         <w:rPr/>
       </w:pPr>
@@ -345,355 +641,7 @@
           <w:rFonts w:ascii="Ubuntu" w:hAnsi="Ubuntu"/>
           <w:color w:val="000000"/>
         </w:rPr>
-        <w:t>The</w:t>
-      </w:r>
-      <w:r>
-        <w:rPr>
-          <w:rFonts w:ascii="Ubuntu" w:hAnsi="Ubuntu"/>
-          <w:color w:val="000000"/>
-        </w:rPr>
-        <w:t xml:space="preserve"> “Create An Account” </w:t>
-      </w:r>
-      <w:r>
-        <w:rPr>
-          <w:rFonts w:ascii="Ubuntu" w:hAnsi="Ubuntu"/>
-          <w:color w:val="000000"/>
-        </w:rPr>
-        <w:t>window appears</w:t>
-      </w:r>
-      <w:r>
-        <w:rPr>
-          <w:rFonts w:ascii="Ubuntu" w:hAnsi="Ubuntu"/>
-          <w:color w:val="000000"/>
-        </w:rPr>
-        <w:t>.</w:t>
-      </w:r>
-    </w:p>
-    <w:p>
-      <w:pPr>
-        <w:pStyle w:val="TextBody"/>
-        <w:numPr>
-          <w:ilvl w:val="0"/>
-          <w:numId w:val="9"/>
-        </w:numPr>
-        <w:spacing w:lineRule="auto" w:line="276"/>
-        <w:rPr>
-          <w:rFonts w:ascii="Ubuntu" w:hAnsi="Ubuntu"/>
-          <w:color w:val="000000"/>
-        </w:rPr>
-      </w:pPr>
-      <w:r>
-        <w:rPr>
-          <w:rFonts w:ascii="Ubuntu" w:hAnsi="Ubuntu"/>
-          <w:color w:val="000000"/>
-        </w:rPr>
-        <w:t xml:space="preserve">Fill in all of your account information </w:t>
-      </w:r>
-      <w:r>
-        <w:rPr>
-          <w:rFonts w:ascii="Ubuntu" w:hAnsi="Ubuntu"/>
-          <w:color w:val="000000"/>
-        </w:rPr>
-        <w:t>and c</w:t>
-      </w:r>
-      <w:r>
-        <w:rPr>
-          <w:rFonts w:ascii="Ubuntu" w:hAnsi="Ubuntu"/>
-          <w:color w:val="000000"/>
-        </w:rPr>
-        <w:t>lick the “Next Steps” button.</w:t>
-      </w:r>
-    </w:p>
-    <w:p>
-      <w:pPr>
-        <w:pStyle w:val="TextBody"/>
-        <w:numPr>
-          <w:ilvl w:val="0"/>
-          <w:numId w:val="0"/>
-        </w:numPr>
-        <w:shd w:fill="FFFFFF" w:val="clear"/>
-        <w:tabs>
-          <w:tab w:val="left" w:pos="0" w:leader="none"/>
-        </w:tabs>
-        <w:spacing w:lineRule="auto" w:line="276"/>
-        <w:ind w:left="720" w:hanging="0"/>
-        <w:rPr>
-          <w:rFonts w:ascii="Ubuntu" w:hAnsi="Ubuntu"/>
-          <w:color w:val="000000"/>
-        </w:rPr>
-      </w:pPr>
-      <w:r>
-        <w:rPr>
-          <w:rFonts w:ascii="Ubuntu" w:hAnsi="Ubuntu"/>
-          <w:color w:val="000000"/>
-        </w:rPr>
-        <w:t>Your email address should be unique and memorable. Your password should be unique, memorable, and strong. Strong passwords:</w:t>
-      </w:r>
-    </w:p>
-    <w:p>
-      <w:pPr>
-        <w:pStyle w:val="TextBody"/>
-        <w:numPr>
-          <w:ilvl w:val="1"/>
-          <w:numId w:val="4"/>
-        </w:numPr>
-        <w:shd w:fill="FFFFFF" w:val="clear"/>
-        <w:tabs>
-          <w:tab w:val="left" w:pos="0" w:leader="none"/>
-        </w:tabs>
-        <w:spacing w:lineRule="auto" w:line="276" w:before="0" w:after="0"/>
-        <w:rPr>
-          <w:rFonts w:ascii="Ubuntu" w:hAnsi="Ubuntu"/>
-          <w:color w:val="000000"/>
-        </w:rPr>
-      </w:pPr>
-      <w:r>
-        <w:rPr>
-          <w:rFonts w:ascii="Ubuntu" w:hAnsi="Ubuntu"/>
-          <w:color w:val="000000"/>
-        </w:rPr>
-        <w:t>Are at least 8 characters long.</w:t>
-      </w:r>
-    </w:p>
-    <w:p>
-      <w:pPr>
-        <w:pStyle w:val="TextBody"/>
-        <w:numPr>
-          <w:ilvl w:val="1"/>
-          <w:numId w:val="4"/>
-        </w:numPr>
-        <w:shd w:fill="FFFFFF" w:val="clear"/>
-        <w:tabs>
-          <w:tab w:val="left" w:pos="0" w:leader="none"/>
-        </w:tabs>
-        <w:spacing w:lineRule="auto" w:line="276" w:before="0" w:after="0"/>
-        <w:rPr>
-          <w:rFonts w:ascii="Ubuntu" w:hAnsi="Ubuntu"/>
-          <w:color w:val="000000"/>
-        </w:rPr>
-      </w:pPr>
-      <w:r>
-        <w:rPr>
-          <w:rFonts w:ascii="Ubuntu" w:hAnsi="Ubuntu"/>
-          <w:color w:val="000000"/>
-        </w:rPr>
-        <w:t>Combines letters, numbers, and symbol characters within the password.</w:t>
-      </w:r>
-    </w:p>
-    <w:p>
-      <w:pPr>
-        <w:pStyle w:val="TextBody"/>
-        <w:numPr>
-          <w:ilvl w:val="1"/>
-          <w:numId w:val="4"/>
-        </w:numPr>
-        <w:shd w:fill="FFFFFF" w:val="clear"/>
-        <w:tabs>
-          <w:tab w:val="left" w:pos="0" w:leader="none"/>
-        </w:tabs>
-        <w:spacing w:lineRule="auto" w:line="276" w:before="0" w:after="0"/>
-        <w:rPr>
-          <w:rFonts w:ascii="Ubuntu" w:hAnsi="Ubuntu"/>
-          <w:color w:val="000000"/>
-        </w:rPr>
-      </w:pPr>
-      <w:r>
-        <w:rPr>
-          <w:rFonts w:ascii="Ubuntu" w:hAnsi="Ubuntu"/>
-          <w:color w:val="000000"/>
-        </w:rPr>
-        <w:t>Are not found in a dictionary.</w:t>
-      </w:r>
-    </w:p>
-    <w:p>
-      <w:pPr>
-        <w:pStyle w:val="TextBody"/>
-        <w:numPr>
-          <w:ilvl w:val="1"/>
-          <w:numId w:val="4"/>
-        </w:numPr>
-        <w:shd w:fill="FFFFFF" w:val="clear"/>
-        <w:tabs>
-          <w:tab w:val="left" w:pos="0" w:leader="none"/>
-        </w:tabs>
-        <w:spacing w:lineRule="auto" w:line="276" w:before="0" w:after="0"/>
-        <w:rPr>
-          <w:rFonts w:ascii="Ubuntu" w:hAnsi="Ubuntu"/>
-          <w:color w:val="000000"/>
-        </w:rPr>
-      </w:pPr>
-      <w:r>
-        <w:rPr>
-          <w:rFonts w:ascii="Ubuntu" w:hAnsi="Ubuntu"/>
-          <w:color w:val="000000"/>
-        </w:rPr>
-        <w:t>Are not the name of a command.</w:t>
-      </w:r>
-    </w:p>
-    <w:p>
-      <w:pPr>
-        <w:pStyle w:val="TextBody"/>
-        <w:numPr>
-          <w:ilvl w:val="1"/>
-          <w:numId w:val="4"/>
-        </w:numPr>
-        <w:shd w:fill="FFFFFF" w:val="clear"/>
-        <w:tabs>
-          <w:tab w:val="left" w:pos="0" w:leader="none"/>
-        </w:tabs>
-        <w:spacing w:lineRule="auto" w:line="276" w:before="0" w:after="0"/>
-        <w:rPr>
-          <w:rFonts w:ascii="Ubuntu" w:hAnsi="Ubuntu"/>
-          <w:color w:val="000000"/>
-        </w:rPr>
-      </w:pPr>
-      <w:r>
-        <w:rPr>
-          <w:rFonts w:ascii="Ubuntu" w:hAnsi="Ubuntu"/>
-          <w:color w:val="000000"/>
-        </w:rPr>
-        <w:t>Are not the name of a person.</w:t>
-      </w:r>
-    </w:p>
-    <w:p>
-      <w:pPr>
-        <w:pStyle w:val="TextBody"/>
-        <w:numPr>
-          <w:ilvl w:val="1"/>
-          <w:numId w:val="4"/>
-        </w:numPr>
-        <w:shd w:fill="FFFFFF" w:val="clear"/>
-        <w:tabs>
-          <w:tab w:val="left" w:pos="0" w:leader="none"/>
-        </w:tabs>
-        <w:spacing w:lineRule="auto" w:line="276" w:before="0" w:after="0"/>
-        <w:rPr>
-          <w:rFonts w:ascii="Ubuntu" w:hAnsi="Ubuntu"/>
-          <w:color w:val="000000"/>
-        </w:rPr>
-      </w:pPr>
-      <w:r>
-        <w:rPr>
-          <w:rFonts w:ascii="Ubuntu" w:hAnsi="Ubuntu"/>
-          <w:color w:val="000000"/>
-        </w:rPr>
-        <w:t>Are not the name of a user.</w:t>
-      </w:r>
-    </w:p>
-    <w:p>
-      <w:pPr>
-        <w:pStyle w:val="TextBody"/>
-        <w:numPr>
-          <w:ilvl w:val="1"/>
-          <w:numId w:val="4"/>
-        </w:numPr>
-        <w:shd w:fill="FFFFFF" w:val="clear"/>
-        <w:tabs>
-          <w:tab w:val="left" w:pos="0" w:leader="none"/>
-        </w:tabs>
-        <w:spacing w:lineRule="auto" w:line="276" w:before="0" w:after="0"/>
-        <w:rPr>
-          <w:rFonts w:ascii="Ubuntu" w:hAnsi="Ubuntu"/>
-          <w:color w:val="000000"/>
-        </w:rPr>
-      </w:pPr>
-      <w:r>
-        <w:rPr>
-          <w:rFonts w:ascii="Ubuntu" w:hAnsi="Ubuntu"/>
-          <w:color w:val="000000"/>
-        </w:rPr>
-        <w:t>Are not the name of a computer.</w:t>
-      </w:r>
-    </w:p>
-    <w:p>
-      <w:pPr>
-        <w:pStyle w:val="TextBody"/>
-        <w:numPr>
-          <w:ilvl w:val="1"/>
-          <w:numId w:val="4"/>
-        </w:numPr>
-        <w:shd w:fill="FFFFFF" w:val="clear"/>
-        <w:tabs>
-          <w:tab w:val="left" w:pos="0" w:leader="none"/>
-        </w:tabs>
-        <w:spacing w:lineRule="auto" w:line="276" w:before="0" w:after="0"/>
-        <w:rPr>
-          <w:rFonts w:ascii="Ubuntu" w:hAnsi="Ubuntu"/>
-          <w:color w:val="000000"/>
-        </w:rPr>
-      </w:pPr>
-      <w:r>
-        <w:rPr>
-          <w:rFonts w:ascii="Ubuntu" w:hAnsi="Ubuntu"/>
-          <w:color w:val="000000"/>
-        </w:rPr>
-        <w:t>Are changed regularly.</w:t>
-      </w:r>
-    </w:p>
-    <w:p>
-      <w:pPr>
-        <w:pStyle w:val="TextBody"/>
-        <w:numPr>
-          <w:ilvl w:val="1"/>
-          <w:numId w:val="4"/>
-        </w:numPr>
-        <w:shd w:fill="FFFFFF" w:val="clear"/>
-        <w:tabs>
-          <w:tab w:val="left" w:pos="0" w:leader="none"/>
-        </w:tabs>
-        <w:spacing w:lineRule="auto" w:line="276" w:before="0" w:after="0"/>
-        <w:rPr/>
-      </w:pPr>
-      <w:r>
-        <w:rPr>
-          <w:rFonts w:ascii="Ubuntu" w:hAnsi="Ubuntu"/>
-          <w:color w:val="000000"/>
-        </w:rPr>
-        <w:t>Are significantly different from previous passwords.</w:t>
-      </w:r>
-    </w:p>
-    <w:p>
-      <w:pPr>
-        <w:pStyle w:val="TextBody"/>
-        <w:numPr>
-          <w:ilvl w:val="0"/>
-          <w:numId w:val="11"/>
-        </w:numPr>
-        <w:shd w:fill="FFFFFF" w:val="clear"/>
-        <w:tabs>
-          <w:tab w:val="left" w:pos="0" w:leader="none"/>
-        </w:tabs>
-        <w:spacing w:lineRule="auto" w:line="276"/>
-        <w:rPr/>
-      </w:pPr>
-      <w:r>
-        <w:rPr>
-          <w:rFonts w:ascii="Ubuntu" w:hAnsi="Ubuntu"/>
-          <w:color w:val="000000"/>
-        </w:rPr>
-        <w:t>Agree to the terms of service that appear in the center of the screen.</w:t>
-      </w:r>
-    </w:p>
-    <w:p>
-      <w:pPr>
-        <w:pStyle w:val="TextBody"/>
-        <w:numPr>
-          <w:ilvl w:val="0"/>
-          <w:numId w:val="11"/>
-        </w:numPr>
-        <w:shd w:fill="FFFFFF" w:val="clear"/>
-        <w:tabs>
-          <w:tab w:val="left" w:pos="0" w:leader="none"/>
-        </w:tabs>
-        <w:spacing w:lineRule="auto" w:line="276"/>
-        <w:rPr/>
-      </w:pPr>
-      <w:r>
-        <w:rPr>
-          <w:rFonts w:ascii="Ubuntu" w:hAnsi="Ubuntu"/>
-          <w:color w:val="000000"/>
-        </w:rPr>
-        <w:t>Click the “Continue to Gmail” button to open Gmail and view the Welcome walkthrough. At the conclusion of the walk-through, you have full access to your new email account.</w:t>
+        <w:t>Click the “Continue to Gmail” button to open Gmail and view the Welcome walk-through. At the conclusion of the walk-through, you have full access to your new email account.</w:t>
       </w:r>
     </w:p>
     <w:p>
@@ -703,7 +651,7 @@
           <w:ilvl w:val="0"/>
           <w:numId w:val="0"/>
         </w:numPr>
-        <w:shd w:fill="FFFFFF" w:val="clear"/>
+        <w:shd w:val="clear" w:fill="FFFFFF"/>
         <w:tabs>
           <w:tab w:val="left" w:pos="0" w:leader="none"/>
         </w:tabs>
@@ -719,21 +667,7 @@
           <w:rFonts w:ascii="Ubuntu" w:hAnsi="Ubuntu"/>
           <w:color w:val="000000"/>
         </w:rPr>
-        <w:t>Import</w:t>
-      </w:r>
-      <w:r>
-        <w:rPr>
-          <w:rFonts w:ascii="Ubuntu" w:hAnsi="Ubuntu"/>
-          <w:color w:val="000000"/>
-        </w:rPr>
-        <w:t>ing</w:t>
-      </w:r>
-      <w:r>
-        <w:rPr>
-          <w:rFonts w:ascii="Ubuntu" w:hAnsi="Ubuntu"/>
-          <w:color w:val="000000"/>
-        </w:rPr>
-        <w:t xml:space="preserve"> your contacts and other mail</w:t>
+        <w:t>Importing your contacts and other mail</w:t>
       </w:r>
     </w:p>
     <w:p>
@@ -845,9 +779,9 @@
         <w:pStyle w:val="TextBody"/>
         <w:numPr>
           <w:ilvl w:val="0"/>
-          <w:numId w:val="5"/>
+          <w:numId w:val="4"/>
         </w:numPr>
-        <w:shd w:fill="FFFFFF" w:val="clear"/>
+        <w:shd w:val="clear" w:fill="FFFFFF"/>
         <w:tabs>
           <w:tab w:val="left" w:pos="0" w:leader="none"/>
         </w:tabs>
@@ -870,9 +804,9 @@
         <w:pStyle w:val="TextBody"/>
         <w:numPr>
           <w:ilvl w:val="1"/>
-          <w:numId w:val="5"/>
+          <w:numId w:val="4"/>
         </w:numPr>
-        <w:shd w:fill="FFFFFF" w:val="clear"/>
+        <w:shd w:val="clear" w:fill="FFFFFF"/>
         <w:tabs>
           <w:tab w:val="left" w:pos="0" w:leader="none"/>
         </w:tabs>
@@ -910,9 +844,9 @@
         <w:pStyle w:val="TextBody"/>
         <w:numPr>
           <w:ilvl w:val="1"/>
-          <w:numId w:val="5"/>
+          <w:numId w:val="4"/>
         </w:numPr>
-        <w:shd w:fill="FFFFFF" w:val="clear"/>
+        <w:shd w:val="clear" w:fill="FFFFFF"/>
         <w:tabs>
           <w:tab w:val="left" w:pos="0" w:leader="none"/>
         </w:tabs>
@@ -935,9 +869,9 @@
         <w:pStyle w:val="TextBody"/>
         <w:numPr>
           <w:ilvl w:val="1"/>
-          <w:numId w:val="5"/>
+          <w:numId w:val="4"/>
         </w:numPr>
-        <w:shd w:fill="FFFFFF" w:val="clear"/>
+        <w:shd w:val="clear" w:fill="FFFFFF"/>
         <w:tabs>
           <w:tab w:val="left" w:pos="0" w:leader="none"/>
         </w:tabs>
@@ -957,9 +891,9 @@
         <w:pStyle w:val="TextBody"/>
         <w:numPr>
           <w:ilvl w:val="0"/>
-          <w:numId w:val="5"/>
+          <w:numId w:val="4"/>
         </w:numPr>
-        <w:shd w:fill="FFFFFF" w:val="clear"/>
+        <w:shd w:val="clear" w:fill="FFFFFF"/>
         <w:tabs>
           <w:tab w:val="left" w:pos="0" w:leader="none"/>
         </w:tabs>
@@ -982,9 +916,9 @@
         <w:pStyle w:val="TextBody"/>
         <w:numPr>
           <w:ilvl w:val="0"/>
-          <w:numId w:val="5"/>
+          <w:numId w:val="4"/>
         </w:numPr>
-        <w:shd w:fill="FFFFFF" w:val="clear"/>
+        <w:shd w:val="clear" w:fill="FFFFFF"/>
         <w:tabs>
           <w:tab w:val="left" w:pos="0" w:leader="none"/>
         </w:tabs>
@@ -1007,9 +941,9 @@
         <w:pStyle w:val="TextBody"/>
         <w:numPr>
           <w:ilvl w:val="0"/>
-          <w:numId w:val="5"/>
+          <w:numId w:val="4"/>
         </w:numPr>
-        <w:shd w:fill="FFFFFF" w:val="clear"/>
+        <w:shd w:val="clear" w:fill="FFFFFF"/>
         <w:tabs>
           <w:tab w:val="left" w:pos="0" w:leader="none"/>
         </w:tabs>
@@ -1032,9 +966,9 @@
         <w:pStyle w:val="TextBody"/>
         <w:numPr>
           <w:ilvl w:val="0"/>
-          <w:numId w:val="5"/>
+          <w:numId w:val="4"/>
         </w:numPr>
-        <w:shd w:fill="FFFFFF" w:val="clear"/>
+        <w:shd w:val="clear" w:fill="FFFFFF"/>
         <w:tabs>
           <w:tab w:val="left" w:pos="0" w:leader="none"/>
         </w:tabs>
@@ -1059,7 +993,7 @@
           <w:ilvl w:val="0"/>
           <w:numId w:val="0"/>
         </w:numPr>
-        <w:shd w:fill="FFFFFF" w:val="clear"/>
+        <w:shd w:val="clear" w:fill="FFFFFF"/>
         <w:tabs>
           <w:tab w:val="left" w:pos="0" w:leader="none"/>
         </w:tabs>
@@ -1184,7 +1118,7 @@
         <w:pStyle w:val="Normal"/>
         <w:numPr>
           <w:ilvl w:val="0"/>
-          <w:numId w:val="10"/>
+          <w:numId w:val="8"/>
         </w:numPr>
         <w:spacing w:lineRule="auto" w:line="276"/>
         <w:rPr/>
@@ -1206,7 +1140,7 @@
       </w:pPr>
       <w:r>
         <w:rPr>
-          <w:rFonts w:ascii="Ubuntu" w:hAnsi="Ubuntu"/>
+          <w:color w:val="000000"/>
         </w:rPr>
       </w:r>
     </w:p>
@@ -1231,9 +1165,9 @@
         <w:pStyle w:val="TextBody"/>
         <w:numPr>
           <w:ilvl w:val="0"/>
-          <w:numId w:val="6"/>
+          <w:numId w:val="5"/>
         </w:numPr>
-        <w:shd w:fill="FFFFFF" w:val="clear"/>
+        <w:shd w:val="clear" w:fill="FFFFFF"/>
         <w:tabs>
           <w:tab w:val="left" w:pos="0" w:leader="none"/>
         </w:tabs>
@@ -1256,9 +1190,9 @@
         <w:pStyle w:val="TextBody"/>
         <w:numPr>
           <w:ilvl w:val="1"/>
-          <w:numId w:val="6"/>
+          <w:numId w:val="5"/>
         </w:numPr>
-        <w:shd w:fill="FFFFFF" w:val="clear"/>
+        <w:shd w:val="clear" w:fill="FFFFFF"/>
         <w:tabs>
           <w:tab w:val="left" w:pos="0" w:leader="none"/>
         </w:tabs>
@@ -1306,9 +1240,9 @@
         <w:pStyle w:val="TextBody"/>
         <w:numPr>
           <w:ilvl w:val="0"/>
-          <w:numId w:val="6"/>
+          <w:numId w:val="5"/>
         </w:numPr>
-        <w:shd w:fill="FFFFFF" w:val="clear"/>
+        <w:shd w:val="clear" w:fill="FFFFFF"/>
         <w:tabs>
           <w:tab w:val="left" w:pos="0" w:leader="none"/>
         </w:tabs>
@@ -1331,9 +1265,9 @@
         <w:pStyle w:val="TextBody"/>
         <w:numPr>
           <w:ilvl w:val="1"/>
-          <w:numId w:val="6"/>
+          <w:numId w:val="5"/>
         </w:numPr>
-        <w:shd w:fill="FFFFFF" w:val="clear"/>
+        <w:shd w:val="clear" w:fill="FFFFFF"/>
         <w:tabs>
           <w:tab w:val="left" w:pos="0" w:leader="none"/>
         </w:tabs>
@@ -1353,9 +1287,9 @@
         <w:pStyle w:val="TextBody"/>
         <w:numPr>
           <w:ilvl w:val="1"/>
-          <w:numId w:val="6"/>
+          <w:numId w:val="5"/>
         </w:numPr>
-        <w:shd w:fill="FFFFFF" w:val="clear"/>
+        <w:shd w:val="clear" w:fill="FFFFFF"/>
         <w:tabs>
           <w:tab w:val="left" w:pos="0" w:leader="none"/>
         </w:tabs>
@@ -1378,9 +1312,9 @@
         <w:pStyle w:val="TextBody"/>
         <w:numPr>
           <w:ilvl w:val="1"/>
-          <w:numId w:val="6"/>
+          <w:numId w:val="5"/>
         </w:numPr>
-        <w:shd w:fill="FFFFFF" w:val="clear"/>
+        <w:shd w:val="clear" w:fill="FFFFFF"/>
         <w:tabs>
           <w:tab w:val="left" w:pos="0" w:leader="none"/>
         </w:tabs>
@@ -1419,7 +1353,7 @@
           <w:ilvl w:val="0"/>
           <w:numId w:val="0"/>
         </w:numPr>
-        <w:shd w:fill="FFFFFF" w:val="clear"/>
+        <w:shd w:val="clear" w:fill="FFFFFF"/>
         <w:tabs>
           <w:tab w:val="left" w:pos="0" w:leader="none"/>
         </w:tabs>
@@ -1466,9 +1400,9 @@
         <w:pStyle w:val="TextBody"/>
         <w:numPr>
           <w:ilvl w:val="0"/>
-          <w:numId w:val="6"/>
+          <w:numId w:val="5"/>
         </w:numPr>
-        <w:shd w:fill="FFFFFF" w:val="clear"/>
+        <w:shd w:val="clear" w:fill="FFFFFF"/>
         <w:tabs>
           <w:tab w:val="left" w:pos="0" w:leader="none"/>
         </w:tabs>
@@ -1490,11 +1424,7 @@
       <w:pPr>
         <w:pStyle w:val="Normal"/>
         <w:spacing w:lineRule="auto" w:line="276"/>
-        <w:rPr>
-          <w:rFonts w:ascii="Ubuntu" w:hAnsi="Ubuntu"/>
-          <w:i/>
-          <w:i/>
-        </w:rPr>
+        <w:rPr/>
       </w:pPr>
       <w:r>
         <w:rPr>
@@ -1638,287 +1568,151 @@
   </w:abstractNum>
   <w:abstractNum w:abstractNumId="2">
     <w:lvl w:ilvl="0">
-      <w:start w:val="4"/>
-      <w:numFmt w:val="decimal"/>
-      <w:lvlText w:val="%1."/>
-      <w:lvlJc w:val="left"/>
-      <w:pPr>
-        <w:tabs>
-          <w:tab w:val="num" w:pos="283"/>
-        </w:tabs>
-        <w:ind w:left="283" w:hanging="283"/>
-      </w:pPr>
-      <w:rPr>
-        <w:rFonts w:ascii="Ubuntu" w:hAnsi="Ubuntu"/>
+      <w:start w:val="1"/>
+      <w:numFmt w:val="bullet"/>
+      <w:lvlText w:val=""/>
+      <w:lvlJc w:val="left"/>
+      <w:pPr>
+        <w:tabs>
+          <w:tab w:val="num" w:pos="707"/>
+        </w:tabs>
+        <w:ind w:left="707" w:hanging="283"/>
+      </w:pPr>
+      <w:rPr>
+        <w:rFonts w:ascii="Symbol" w:hAnsi="Symbol" w:cs="Symbol" w:hint="default"/>
+        <w:rFonts w:cs="Symbol"/>
       </w:rPr>
     </w:lvl>
     <w:lvl w:ilvl="1">
       <w:start w:val="1"/>
-      <w:numFmt w:val="decimal"/>
-      <w:lvlText w:val="%2."/>
-      <w:lvlJc w:val="left"/>
-      <w:pPr>
-        <w:tabs>
-          <w:tab w:val="num" w:pos="567"/>
-        </w:tabs>
-        <w:ind w:left="567" w:hanging="283"/>
-      </w:pPr>
-      <w:rPr>
-        <w:rFonts w:ascii="Ubuntu" w:hAnsi="Ubuntu"/>
+      <w:numFmt w:val="bullet"/>
+      <w:lvlText w:val=""/>
+      <w:lvlJc w:val="left"/>
+      <w:pPr>
+        <w:tabs>
+          <w:tab w:val="num" w:pos="1414"/>
+        </w:tabs>
+        <w:ind w:left="1414" w:hanging="283"/>
+      </w:pPr>
+      <w:rPr>
+        <w:rFonts w:ascii="Symbol" w:hAnsi="Symbol" w:cs="Symbol" w:hint="default"/>
+        <w:rFonts w:cs="OpenSymbol"/>
       </w:rPr>
     </w:lvl>
     <w:lvl w:ilvl="2">
       <w:start w:val="1"/>
-      <w:numFmt w:val="decimal"/>
-      <w:lvlText w:val="%3."/>
-      <w:lvlJc w:val="left"/>
-      <w:pPr>
-        <w:tabs>
-          <w:tab w:val="num" w:pos="850"/>
-        </w:tabs>
-        <w:ind w:left="850" w:hanging="283"/>
-      </w:pPr>
-      <w:rPr>
-        <w:rFonts w:ascii="Ubuntu" w:hAnsi="Ubuntu"/>
+      <w:numFmt w:val="bullet"/>
+      <w:lvlText w:val=""/>
+      <w:lvlJc w:val="left"/>
+      <w:pPr>
+        <w:tabs>
+          <w:tab w:val="num" w:pos="2121"/>
+        </w:tabs>
+        <w:ind w:left="2121" w:hanging="283"/>
+      </w:pPr>
+      <w:rPr>
+        <w:rFonts w:ascii="Symbol" w:hAnsi="Symbol" w:cs="Symbol" w:hint="default"/>
+        <w:rFonts w:cs="OpenSymbol"/>
       </w:rPr>
     </w:lvl>
     <w:lvl w:ilvl="3">
       <w:start w:val="1"/>
-      <w:numFmt w:val="decimal"/>
-      <w:lvlText w:val="%4."/>
-      <w:lvlJc w:val="left"/>
-      <w:pPr>
-        <w:tabs>
-          <w:tab w:val="num" w:pos="1134"/>
-        </w:tabs>
-        <w:ind w:left="1134" w:hanging="283"/>
-      </w:pPr>
-      <w:rPr>
-        <w:rFonts w:ascii="Ubuntu" w:hAnsi="Ubuntu"/>
+      <w:numFmt w:val="bullet"/>
+      <w:lvlText w:val=""/>
+      <w:lvlJc w:val="left"/>
+      <w:pPr>
+        <w:tabs>
+          <w:tab w:val="num" w:pos="2828"/>
+        </w:tabs>
+        <w:ind w:left="2828" w:hanging="283"/>
+      </w:pPr>
+      <w:rPr>
+        <w:rFonts w:ascii="Symbol" w:hAnsi="Symbol" w:cs="Symbol" w:hint="default"/>
+        <w:rFonts w:cs="OpenSymbol"/>
       </w:rPr>
     </w:lvl>
     <w:lvl w:ilvl="4">
       <w:start w:val="1"/>
-      <w:numFmt w:val="decimal"/>
-      <w:lvlText w:val="%5."/>
-      <w:lvlJc w:val="left"/>
-      <w:pPr>
-        <w:tabs>
-          <w:tab w:val="num" w:pos="1417"/>
-        </w:tabs>
-        <w:ind w:left="1417" w:hanging="283"/>
-      </w:pPr>
-      <w:rPr>
-        <w:rFonts w:ascii="Ubuntu" w:hAnsi="Ubuntu"/>
+      <w:numFmt w:val="bullet"/>
+      <w:lvlText w:val=""/>
+      <w:lvlJc w:val="left"/>
+      <w:pPr>
+        <w:tabs>
+          <w:tab w:val="num" w:pos="3535"/>
+        </w:tabs>
+        <w:ind w:left="3535" w:hanging="283"/>
+      </w:pPr>
+      <w:rPr>
+        <w:rFonts w:ascii="Symbol" w:hAnsi="Symbol" w:cs="Symbol" w:hint="default"/>
+        <w:rFonts w:cs="OpenSymbol"/>
       </w:rPr>
     </w:lvl>
     <w:lvl w:ilvl="5">
       <w:start w:val="1"/>
-      <w:numFmt w:val="decimal"/>
-      <w:lvlText w:val="%6."/>
-      <w:lvlJc w:val="left"/>
-      <w:pPr>
-        <w:tabs>
-          <w:tab w:val="num" w:pos="1701"/>
-        </w:tabs>
-        <w:ind w:left="1701" w:hanging="283"/>
-      </w:pPr>
-      <w:rPr>
-        <w:rFonts w:ascii="Ubuntu" w:hAnsi="Ubuntu"/>
+      <w:numFmt w:val="bullet"/>
+      <w:lvlText w:val=""/>
+      <w:lvlJc w:val="left"/>
+      <w:pPr>
+        <w:tabs>
+          <w:tab w:val="num" w:pos="4242"/>
+        </w:tabs>
+        <w:ind w:left="4242" w:hanging="283"/>
+      </w:pPr>
+      <w:rPr>
+        <w:rFonts w:ascii="Symbol" w:hAnsi="Symbol" w:cs="Symbol" w:hint="default"/>
+        <w:rFonts w:cs="OpenSymbol"/>
       </w:rPr>
     </w:lvl>
     <w:lvl w:ilvl="6">
       <w:start w:val="1"/>
-      <w:numFmt w:val="decimal"/>
-      <w:lvlText w:val="%7."/>
-      <w:lvlJc w:val="left"/>
-      <w:pPr>
-        <w:tabs>
-          <w:tab w:val="num" w:pos="1984"/>
-        </w:tabs>
-        <w:ind w:left="1984" w:hanging="283"/>
-      </w:pPr>
-      <w:rPr>
-        <w:rFonts w:ascii="Ubuntu" w:hAnsi="Ubuntu"/>
+      <w:numFmt w:val="bullet"/>
+      <w:lvlText w:val=""/>
+      <w:lvlJc w:val="left"/>
+      <w:pPr>
+        <w:tabs>
+          <w:tab w:val="num" w:pos="4949"/>
+        </w:tabs>
+        <w:ind w:left="4949" w:hanging="283"/>
+      </w:pPr>
+      <w:rPr>
+        <w:rFonts w:ascii="Symbol" w:hAnsi="Symbol" w:cs="Symbol" w:hint="default"/>
+        <w:rFonts w:cs="OpenSymbol"/>
       </w:rPr>
     </w:lvl>
     <w:lvl w:ilvl="7">
       <w:start w:val="1"/>
-      <w:numFmt w:val="decimal"/>
-      <w:lvlText w:val="%8."/>
-      <w:lvlJc w:val="left"/>
-      <w:pPr>
-        <w:tabs>
-          <w:tab w:val="num" w:pos="2268"/>
-        </w:tabs>
-        <w:ind w:left="2268" w:hanging="283"/>
-      </w:pPr>
-      <w:rPr>
-        <w:rFonts w:ascii="Ubuntu" w:hAnsi="Ubuntu"/>
+      <w:numFmt w:val="bullet"/>
+      <w:lvlText w:val=""/>
+      <w:lvlJc w:val="left"/>
+      <w:pPr>
+        <w:tabs>
+          <w:tab w:val="num" w:pos="5656"/>
+        </w:tabs>
+        <w:ind w:left="5656" w:hanging="283"/>
+      </w:pPr>
+      <w:rPr>
+        <w:rFonts w:ascii="Symbol" w:hAnsi="Symbol" w:cs="Symbol" w:hint="default"/>
+        <w:rFonts w:cs="OpenSymbol"/>
       </w:rPr>
     </w:lvl>
     <w:lvl w:ilvl="8">
       <w:start w:val="1"/>
-      <w:numFmt w:val="decimal"/>
-      <w:lvlText w:val="%9."/>
-      <w:lvlJc w:val="left"/>
-      <w:pPr>
-        <w:tabs>
-          <w:tab w:val="num" w:pos="2551"/>
-        </w:tabs>
-        <w:ind w:left="2551" w:hanging="283"/>
-      </w:pPr>
-      <w:rPr>
-        <w:rFonts w:ascii="Ubuntu" w:hAnsi="Ubuntu"/>
+      <w:numFmt w:val="bullet"/>
+      <w:lvlText w:val=""/>
+      <w:lvlJc w:val="left"/>
+      <w:pPr>
+        <w:tabs>
+          <w:tab w:val="num" w:pos="6363"/>
+        </w:tabs>
+        <w:ind w:left="6363" w:hanging="283"/>
+      </w:pPr>
+      <w:rPr>
+        <w:rFonts w:ascii="Symbol" w:hAnsi="Symbol" w:cs="Symbol" w:hint="default"/>
+        <w:rFonts w:cs="OpenSymbol"/>
       </w:rPr>
     </w:lvl>
   </w:abstractNum>
   <w:abstractNum w:abstractNumId="3">
-    <w:lvl w:ilvl="0">
-      <w:start w:val="1"/>
-      <w:numFmt w:val="bullet"/>
-      <w:lvlText w:val=""/>
-      <w:lvlJc w:val="left"/>
-      <w:pPr>
-        <w:tabs>
-          <w:tab w:val="num" w:pos="707"/>
-        </w:tabs>
-        <w:ind w:left="707" w:hanging="283"/>
-      </w:pPr>
-      <w:rPr>
-        <w:rFonts w:ascii="Symbol" w:hAnsi="Symbol" w:cs="Symbol" w:hint="default"/>
-      </w:rPr>
-    </w:lvl>
-    <w:lvl w:ilvl="1">
-      <w:start w:val="1"/>
-      <w:numFmt w:val="bullet"/>
-      <w:lvlText w:val=""/>
-      <w:lvlJc w:val="left"/>
-      <w:pPr>
-        <w:tabs>
-          <w:tab w:val="num" w:pos="1414"/>
-        </w:tabs>
-        <w:ind w:left="1414" w:hanging="283"/>
-      </w:pPr>
-      <w:rPr>
-        <w:rFonts w:ascii="Symbol" w:hAnsi="Symbol" w:cs="Symbol" w:hint="default"/>
-        <w:rFonts w:cs="OpenSymbol"/>
-      </w:rPr>
-    </w:lvl>
-    <w:lvl w:ilvl="2">
-      <w:start w:val="1"/>
-      <w:numFmt w:val="bullet"/>
-      <w:lvlText w:val=""/>
-      <w:lvlJc w:val="left"/>
-      <w:pPr>
-        <w:tabs>
-          <w:tab w:val="num" w:pos="2121"/>
-        </w:tabs>
-        <w:ind w:left="2121" w:hanging="283"/>
-      </w:pPr>
-      <w:rPr>
-        <w:rFonts w:ascii="Symbol" w:hAnsi="Symbol" w:cs="Symbol" w:hint="default"/>
-        <w:rFonts w:cs="OpenSymbol"/>
-      </w:rPr>
-    </w:lvl>
-    <w:lvl w:ilvl="3">
-      <w:start w:val="1"/>
-      <w:numFmt w:val="bullet"/>
-      <w:lvlText w:val=""/>
-      <w:lvlJc w:val="left"/>
-      <w:pPr>
-        <w:tabs>
-          <w:tab w:val="num" w:pos="2828"/>
-        </w:tabs>
-        <w:ind w:left="2828" w:hanging="283"/>
-      </w:pPr>
-      <w:rPr>
-        <w:rFonts w:ascii="Symbol" w:hAnsi="Symbol" w:cs="Symbol" w:hint="default"/>
-        <w:rFonts w:cs="OpenSymbol"/>
-      </w:rPr>
-    </w:lvl>
-    <w:lvl w:ilvl="4">
-      <w:start w:val="1"/>
-      <w:numFmt w:val="bullet"/>
-      <w:lvlText w:val=""/>
-      <w:lvlJc w:val="left"/>
-      <w:pPr>
-        <w:tabs>
-          <w:tab w:val="num" w:pos="3535"/>
-        </w:tabs>
-        <w:ind w:left="3535" w:hanging="283"/>
-      </w:pPr>
-      <w:rPr>
-        <w:rFonts w:ascii="Symbol" w:hAnsi="Symbol" w:cs="Symbol" w:hint="default"/>
-        <w:rFonts w:cs="OpenSymbol"/>
-      </w:rPr>
-    </w:lvl>
-    <w:lvl w:ilvl="5">
-      <w:start w:val="1"/>
-      <w:numFmt w:val="bullet"/>
-      <w:lvlText w:val=""/>
-      <w:lvlJc w:val="left"/>
-      <w:pPr>
-        <w:tabs>
-          <w:tab w:val="num" w:pos="4242"/>
-        </w:tabs>
-        <w:ind w:left="4242" w:hanging="283"/>
-      </w:pPr>
-      <w:rPr>
-        <w:rFonts w:ascii="Symbol" w:hAnsi="Symbol" w:cs="Symbol" w:hint="default"/>
-        <w:rFonts w:cs="OpenSymbol"/>
-      </w:rPr>
-    </w:lvl>
-    <w:lvl w:ilvl="6">
-      <w:start w:val="1"/>
-      <w:numFmt w:val="bullet"/>
-      <w:lvlText w:val=""/>
-      <w:lvlJc w:val="left"/>
-      <w:pPr>
-        <w:tabs>
-          <w:tab w:val="num" w:pos="4949"/>
-        </w:tabs>
-        <w:ind w:left="4949" w:hanging="283"/>
-      </w:pPr>
-      <w:rPr>
-        <w:rFonts w:ascii="Symbol" w:hAnsi="Symbol" w:cs="Symbol" w:hint="default"/>
-        <w:rFonts w:cs="OpenSymbol"/>
-      </w:rPr>
-    </w:lvl>
-    <w:lvl w:ilvl="7">
-      <w:start w:val="1"/>
-      <w:numFmt w:val="bullet"/>
-      <w:lvlText w:val=""/>
-      <w:lvlJc w:val="left"/>
-      <w:pPr>
-        <w:tabs>
-          <w:tab w:val="num" w:pos="5656"/>
-        </w:tabs>
-        <w:ind w:left="5656" w:hanging="283"/>
-      </w:pPr>
-      <w:rPr>
-        <w:rFonts w:ascii="Symbol" w:hAnsi="Symbol" w:cs="Symbol" w:hint="default"/>
-        <w:rFonts w:cs="OpenSymbol"/>
-      </w:rPr>
-    </w:lvl>
-    <w:lvl w:ilvl="8">
-      <w:start w:val="1"/>
-      <w:numFmt w:val="bullet"/>
-      <w:lvlText w:val=""/>
-      <w:lvlJc w:val="left"/>
-      <w:pPr>
-        <w:tabs>
-          <w:tab w:val="num" w:pos="6363"/>
-        </w:tabs>
-        <w:ind w:left="6363" w:hanging="283"/>
-      </w:pPr>
-      <w:rPr>
-        <w:rFonts w:ascii="Symbol" w:hAnsi="Symbol" w:cs="Symbol" w:hint="default"/>
-        <w:rFonts w:cs="OpenSymbol"/>
-      </w:rPr>
-    </w:lvl>
-  </w:abstractNum>
-  <w:abstractNum w:abstractNumId="4">
     <w:lvl w:ilvl="0">
       <w:start w:val="3"/>
       <w:numFmt w:val="decimal"/>
@@ -2060,6 +1854,148 @@
       </w:rPr>
     </w:lvl>
   </w:abstractNum>
+  <w:abstractNum w:abstractNumId="4">
+    <w:lvl w:ilvl="0">
+      <w:start w:val="1"/>
+      <w:numFmt w:val="decimal"/>
+      <w:lvlText w:val="%1."/>
+      <w:lvlJc w:val="left"/>
+      <w:pPr>
+        <w:tabs>
+          <w:tab w:val="num" w:pos="707"/>
+        </w:tabs>
+        <w:ind w:left="707" w:hanging="283"/>
+      </w:pPr>
+    </w:lvl>
+    <w:lvl w:ilvl="1">
+      <w:start w:val="1"/>
+      <w:numFmt w:val="bullet"/>
+      <w:lvlText w:val=""/>
+      <w:lvlJc w:val="left"/>
+      <w:pPr>
+        <w:tabs>
+          <w:tab w:val="num" w:pos="1414"/>
+        </w:tabs>
+        <w:ind w:left="1414" w:hanging="283"/>
+      </w:pPr>
+      <w:rPr>
+        <w:rFonts w:ascii="Symbol" w:hAnsi="Symbol" w:cs="Symbol" w:hint="default"/>
+        <w:rFonts w:cs="Symbol"/>
+      </w:rPr>
+    </w:lvl>
+    <w:lvl w:ilvl="2">
+      <w:start w:val="1"/>
+      <w:numFmt w:val="bullet"/>
+      <w:lvlText w:val=""/>
+      <w:lvlJc w:val="left"/>
+      <w:pPr>
+        <w:tabs>
+          <w:tab w:val="num" w:pos="2121"/>
+        </w:tabs>
+        <w:ind w:left="2121" w:hanging="283"/>
+      </w:pPr>
+      <w:rPr>
+        <w:rFonts w:ascii="Symbol" w:hAnsi="Symbol" w:cs="Symbol" w:hint="default"/>
+        <w:rFonts w:cs="OpenSymbol"/>
+      </w:rPr>
+    </w:lvl>
+    <w:lvl w:ilvl="3">
+      <w:start w:val="1"/>
+      <w:numFmt w:val="bullet"/>
+      <w:lvlText w:val=""/>
+      <w:lvlJc w:val="left"/>
+      <w:pPr>
+        <w:tabs>
+          <w:tab w:val="num" w:pos="2828"/>
+        </w:tabs>
+        <w:ind w:left="2828" w:hanging="283"/>
+      </w:pPr>
+      <w:rPr>
+        <w:rFonts w:ascii="Symbol" w:hAnsi="Symbol" w:cs="Symbol" w:hint="default"/>
+        <w:rFonts w:cs="OpenSymbol"/>
+      </w:rPr>
+    </w:lvl>
+    <w:lvl w:ilvl="4">
+      <w:start w:val="1"/>
+      <w:numFmt w:val="bullet"/>
+      <w:lvlText w:val=""/>
+      <w:lvlJc w:val="left"/>
+      <w:pPr>
+        <w:tabs>
+          <w:tab w:val="num" w:pos="3535"/>
+        </w:tabs>
+        <w:ind w:left="3535" w:hanging="283"/>
+      </w:pPr>
+      <w:rPr>
+        <w:rFonts w:ascii="Symbol" w:hAnsi="Symbol" w:cs="Symbol" w:hint="default"/>
+        <w:rFonts w:cs="OpenSymbol"/>
+      </w:rPr>
+    </w:lvl>
+    <w:lvl w:ilvl="5">
+      <w:start w:val="1"/>
+      <w:numFmt w:val="bullet"/>
+      <w:lvlText w:val=""/>
+      <w:lvlJc w:val="left"/>
+      <w:pPr>
+        <w:tabs>
+          <w:tab w:val="num" w:pos="4242"/>
+        </w:tabs>
+        <w:ind w:left="4242" w:hanging="283"/>
+      </w:pPr>
+      <w:rPr>
+        <w:rFonts w:ascii="Symbol" w:hAnsi="Symbol" w:cs="Symbol" w:hint="default"/>
+        <w:rFonts w:cs="OpenSymbol"/>
+      </w:rPr>
+    </w:lvl>
+    <w:lvl w:ilvl="6">
+      <w:start w:val="1"/>
+      <w:numFmt w:val="bullet"/>
+      <w:lvlText w:val=""/>
+      <w:lvlJc w:val="left"/>
+      <w:pPr>
+        <w:tabs>
+          <w:tab w:val="num" w:pos="4949"/>
+        </w:tabs>
+        <w:ind w:left="4949" w:hanging="283"/>
+      </w:pPr>
+      <w:rPr>
+        <w:rFonts w:ascii="Symbol" w:hAnsi="Symbol" w:cs="Symbol" w:hint="default"/>
+        <w:rFonts w:cs="OpenSymbol"/>
+      </w:rPr>
+    </w:lvl>
+    <w:lvl w:ilvl="7">
+      <w:start w:val="1"/>
+      <w:numFmt w:val="bullet"/>
+      <w:lvlText w:val=""/>
+      <w:lvlJc w:val="left"/>
+      <w:pPr>
+        <w:tabs>
+          <w:tab w:val="num" w:pos="5656"/>
+        </w:tabs>
+        <w:ind w:left="5656" w:hanging="283"/>
+      </w:pPr>
+      <w:rPr>
+        <w:rFonts w:ascii="Symbol" w:hAnsi="Symbol" w:cs="Symbol" w:hint="default"/>
+        <w:rFonts w:cs="OpenSymbol"/>
+      </w:rPr>
+    </w:lvl>
+    <w:lvl w:ilvl="8">
+      <w:start w:val="1"/>
+      <w:numFmt w:val="bullet"/>
+      <w:lvlText w:val=""/>
+      <w:lvlJc w:val="left"/>
+      <w:pPr>
+        <w:tabs>
+          <w:tab w:val="num" w:pos="6363"/>
+        </w:tabs>
+        <w:ind w:left="6363" w:hanging="283"/>
+      </w:pPr>
+      <w:rPr>
+        <w:rFonts w:ascii="Symbol" w:hAnsi="Symbol" w:cs="Symbol" w:hint="default"/>
+        <w:rFonts w:cs="OpenSymbol"/>
+      </w:rPr>
+    </w:lvl>
+  </w:abstractNum>
   <w:abstractNum w:abstractNumId="5">
     <w:lvl w:ilvl="0">
       <w:start w:val="1"/>
@@ -2086,6 +2022,7 @@
       </w:pPr>
       <w:rPr>
         <w:rFonts w:ascii="Symbol" w:hAnsi="Symbol" w:cs="Symbol" w:hint="default"/>
+        <w:rFonts w:cs="Symbol"/>
       </w:rPr>
     </w:lvl>
     <w:lvl w:ilvl="2">
@@ -2204,267 +2141,237 @@
   <w:abstractNum w:abstractNumId="6">
     <w:lvl w:ilvl="0">
       <w:start w:val="1"/>
-      <w:numFmt w:val="decimal"/>
-      <w:lvlText w:val="%1."/>
-      <w:lvlJc w:val="left"/>
-      <w:pPr>
-        <w:tabs>
-          <w:tab w:val="num" w:pos="707"/>
-        </w:tabs>
-        <w:ind w:left="707" w:hanging="283"/>
-      </w:pPr>
-    </w:lvl>
-    <w:lvl w:ilvl="1">
-      <w:start w:val="1"/>
       <w:numFmt w:val="bullet"/>
       <w:lvlText w:val=""/>
       <w:lvlJc w:val="left"/>
       <w:pPr>
-        <w:tabs>
-          <w:tab w:val="num" w:pos="1414"/>
-        </w:tabs>
-        <w:ind w:left="1414" w:hanging="283"/>
+        <w:ind w:left="720" w:hanging="360"/>
       </w:pPr>
       <w:rPr>
         <w:rFonts w:ascii="Symbol" w:hAnsi="Symbol" w:cs="Symbol" w:hint="default"/>
+        <w:rFonts w:cs="Symbol"/>
+      </w:rPr>
+    </w:lvl>
+    <w:lvl w:ilvl="1">
+      <w:start w:val="1"/>
+      <w:numFmt w:val="bullet"/>
+      <w:lvlText w:val="o"/>
+      <w:lvlJc w:val="left"/>
+      <w:pPr>
+        <w:ind w:left="1440" w:hanging="360"/>
+      </w:pPr>
+      <w:rPr>
+        <w:rFonts w:ascii="Courier New" w:hAnsi="Courier New" w:cs="Courier New" w:hint="default"/>
+        <w:rFonts w:cs="Courier New"/>
       </w:rPr>
     </w:lvl>
     <w:lvl w:ilvl="2">
+      <w:start w:val="1"/>
+      <w:numFmt w:val="bullet"/>
+      <w:lvlText w:val=""/>
+      <w:lvlJc w:val="left"/>
+      <w:pPr>
+        <w:ind w:left="2160" w:hanging="360"/>
+      </w:pPr>
+      <w:rPr>
+        <w:rFonts w:ascii="Wingdings" w:hAnsi="Wingdings" w:cs="Wingdings" w:hint="default"/>
+        <w:rFonts w:cs="Wingdings"/>
+      </w:rPr>
+    </w:lvl>
+    <w:lvl w:ilvl="3">
       <w:start w:val="1"/>
       <w:numFmt w:val="bullet"/>
       <w:lvlText w:val=""/>
       <w:lvlJc w:val="left"/>
       <w:pPr>
-        <w:tabs>
-          <w:tab w:val="num" w:pos="2121"/>
-        </w:tabs>
-        <w:ind w:left="2121" w:hanging="283"/>
+        <w:ind w:left="2880" w:hanging="360"/>
       </w:pPr>
       <w:rPr>
         <w:rFonts w:ascii="Symbol" w:hAnsi="Symbol" w:cs="Symbol" w:hint="default"/>
-        <w:rFonts w:cs="OpenSymbol"/>
-      </w:rPr>
-    </w:lvl>
-    <w:lvl w:ilvl="3">
+        <w:rFonts w:cs="Symbol"/>
+      </w:rPr>
+    </w:lvl>
+    <w:lvl w:ilvl="4">
+      <w:start w:val="1"/>
+      <w:numFmt w:val="bullet"/>
+      <w:lvlText w:val="o"/>
+      <w:lvlJc w:val="left"/>
+      <w:pPr>
+        <w:ind w:left="3600" w:hanging="360"/>
+      </w:pPr>
+      <w:rPr>
+        <w:rFonts w:ascii="Courier New" w:hAnsi="Courier New" w:cs="Courier New" w:hint="default"/>
+        <w:rFonts w:cs="Courier New"/>
+      </w:rPr>
+    </w:lvl>
+    <w:lvl w:ilvl="5">
+      <w:start w:val="1"/>
+      <w:numFmt w:val="bullet"/>
+      <w:lvlText w:val=""/>
+      <w:lvlJc w:val="left"/>
+      <w:pPr>
+        <w:ind w:left="4320" w:hanging="360"/>
+      </w:pPr>
+      <w:rPr>
+        <w:rFonts w:ascii="Wingdings" w:hAnsi="Wingdings" w:cs="Wingdings" w:hint="default"/>
+        <w:rFonts w:cs="Wingdings"/>
+      </w:rPr>
+    </w:lvl>
+    <w:lvl w:ilvl="6">
       <w:start w:val="1"/>
       <w:numFmt w:val="bullet"/>
       <w:lvlText w:val=""/>
       <w:lvlJc w:val="left"/>
       <w:pPr>
-        <w:tabs>
-          <w:tab w:val="num" w:pos="2828"/>
-        </w:tabs>
-        <w:ind w:left="2828" w:hanging="283"/>
+        <w:ind w:left="5040" w:hanging="360"/>
       </w:pPr>
       <w:rPr>
         <w:rFonts w:ascii="Symbol" w:hAnsi="Symbol" w:cs="Symbol" w:hint="default"/>
-        <w:rFonts w:cs="OpenSymbol"/>
-      </w:rPr>
-    </w:lvl>
-    <w:lvl w:ilvl="4">
+        <w:rFonts w:cs="Symbol"/>
+      </w:rPr>
+    </w:lvl>
+    <w:lvl w:ilvl="7">
       <w:start w:val="1"/>
       <w:numFmt w:val="bullet"/>
-      <w:lvlText w:val=""/>
-      <w:lvlJc w:val="left"/>
-      <w:pPr>
-        <w:tabs>
-          <w:tab w:val="num" w:pos="3535"/>
-        </w:tabs>
-        <w:ind w:left="3535" w:hanging="283"/>
-      </w:pPr>
-      <w:rPr>
-        <w:rFonts w:ascii="Symbol" w:hAnsi="Symbol" w:cs="Symbol" w:hint="default"/>
-        <w:rFonts w:cs="OpenSymbol"/>
-      </w:rPr>
-    </w:lvl>
-    <w:lvl w:ilvl="5">
+      <w:lvlText w:val="o"/>
+      <w:lvlJc w:val="left"/>
+      <w:pPr>
+        <w:ind w:left="5760" w:hanging="360"/>
+      </w:pPr>
+      <w:rPr>
+        <w:rFonts w:ascii="Courier New" w:hAnsi="Courier New" w:cs="Courier New" w:hint="default"/>
+        <w:rFonts w:cs="Courier New"/>
+      </w:rPr>
+    </w:lvl>
+    <w:lvl w:ilvl="8">
       <w:start w:val="1"/>
       <w:numFmt w:val="bullet"/>
-      <w:lvlText w:val=""/>
-      <w:lvlJc w:val="left"/>
-      <w:pPr>
-        <w:tabs>
-          <w:tab w:val="num" w:pos="4242"/>
-        </w:tabs>
-        <w:ind w:left="4242" w:hanging="283"/>
-      </w:pPr>
-      <w:rPr>
-        <w:rFonts w:ascii="Symbol" w:hAnsi="Symbol" w:cs="Symbol" w:hint="default"/>
-        <w:rFonts w:cs="OpenSymbol"/>
-      </w:rPr>
-    </w:lvl>
-    <w:lvl w:ilvl="6">
-      <w:start w:val="1"/>
-      <w:numFmt w:val="bullet"/>
-      <w:lvlText w:val=""/>
-      <w:lvlJc w:val="left"/>
-      <w:pPr>
-        <w:tabs>
-          <w:tab w:val="num" w:pos="4949"/>
-        </w:tabs>
-        <w:ind w:left="4949" w:hanging="283"/>
-      </w:pPr>
-      <w:rPr>
-        <w:rFonts w:ascii="Symbol" w:hAnsi="Symbol" w:cs="Symbol" w:hint="default"/>
-        <w:rFonts w:cs="OpenSymbol"/>
-      </w:rPr>
-    </w:lvl>
-    <w:lvl w:ilvl="7">
-      <w:start w:val="1"/>
-      <w:numFmt w:val="bullet"/>
-      <w:lvlText w:val=""/>
-      <w:lvlJc w:val="left"/>
-      <w:pPr>
-        <w:tabs>
-          <w:tab w:val="num" w:pos="5656"/>
-        </w:tabs>
-        <w:ind w:left="5656" w:hanging="283"/>
-      </w:pPr>
-      <w:rPr>
-        <w:rFonts w:ascii="Symbol" w:hAnsi="Symbol" w:cs="Symbol" w:hint="default"/>
-        <w:rFonts w:cs="OpenSymbol"/>
-      </w:rPr>
-    </w:lvl>
-    <w:lvl w:ilvl="8">
-      <w:start w:val="1"/>
-      <w:numFmt w:val="bullet"/>
-      <w:lvlText w:val=""/>
-      <w:lvlJc w:val="left"/>
-      <w:pPr>
-        <w:tabs>
-          <w:tab w:val="num" w:pos="6363"/>
-        </w:tabs>
-        <w:ind w:left="6363" w:hanging="283"/>
-      </w:pPr>
-      <w:rPr>
-        <w:rFonts w:ascii="Symbol" w:hAnsi="Symbol" w:cs="Symbol" w:hint="default"/>
-        <w:rFonts w:cs="OpenSymbol"/>
+      <w:lvlText w:val=""/>
+      <w:lvlJc w:val="left"/>
+      <w:pPr>
+        <w:ind w:left="6480" w:hanging="360"/>
+      </w:pPr>
+      <w:rPr>
+        <w:rFonts w:ascii="Wingdings" w:hAnsi="Wingdings" w:cs="Wingdings" w:hint="default"/>
+        <w:rFonts w:cs="Wingdings"/>
       </w:rPr>
     </w:lvl>
   </w:abstractNum>
   <w:abstractNum w:abstractNumId="7">
     <w:lvl w:ilvl="0">
       <w:start w:val="1"/>
-      <w:numFmt w:val="bullet"/>
-      <w:lvlText w:val=""/>
-      <w:lvlJc w:val="left"/>
-      <w:pPr>
+      <w:numFmt w:val="decimal"/>
+      <w:lvlText w:val="%1."/>
+      <w:lvlJc w:val="left"/>
+      <w:pPr>
+        <w:tabs>
+          <w:tab w:val="num" w:pos="720"/>
+        </w:tabs>
         <w:ind w:left="720" w:hanging="360"/>
       </w:pPr>
-      <w:rPr>
-        <w:rFonts w:ascii="Symbol" w:hAnsi="Symbol" w:cs="Symbol" w:hint="default"/>
-      </w:rPr>
     </w:lvl>
     <w:lvl w:ilvl="1">
       <w:start w:val="1"/>
-      <w:numFmt w:val="bullet"/>
-      <w:lvlText w:val="o"/>
-      <w:lvlJc w:val="left"/>
-      <w:pPr>
+      <w:numFmt w:val="decimal"/>
+      <w:lvlText w:val="%2."/>
+      <w:lvlJc w:val="left"/>
+      <w:pPr>
+        <w:tabs>
+          <w:tab w:val="num" w:pos="1080"/>
+        </w:tabs>
+        <w:ind w:left="1080" w:hanging="360"/>
+      </w:pPr>
+    </w:lvl>
+    <w:lvl w:ilvl="2">
+      <w:start w:val="1"/>
+      <w:numFmt w:val="decimal"/>
+      <w:lvlText w:val="%3."/>
+      <w:lvlJc w:val="left"/>
+      <w:pPr>
+        <w:tabs>
+          <w:tab w:val="num" w:pos="1440"/>
+        </w:tabs>
         <w:ind w:left="1440" w:hanging="360"/>
       </w:pPr>
-      <w:rPr>
-        <w:rFonts w:ascii="Courier New" w:hAnsi="Courier New" w:cs="Courier New" w:hint="default"/>
-        <w:rFonts w:cs="Courier New"/>
-      </w:rPr>
-    </w:lvl>
-    <w:lvl w:ilvl="2">
-      <w:start w:val="1"/>
-      <w:numFmt w:val="bullet"/>
-      <w:lvlText w:val=""/>
-      <w:lvlJc w:val="left"/>
-      <w:pPr>
+    </w:lvl>
+    <w:lvl w:ilvl="3">
+      <w:start w:val="1"/>
+      <w:numFmt w:val="decimal"/>
+      <w:lvlText w:val="%4."/>
+      <w:lvlJc w:val="left"/>
+      <w:pPr>
+        <w:tabs>
+          <w:tab w:val="num" w:pos="1800"/>
+        </w:tabs>
+        <w:ind w:left="1800" w:hanging="360"/>
+      </w:pPr>
+    </w:lvl>
+    <w:lvl w:ilvl="4">
+      <w:start w:val="1"/>
+      <w:numFmt w:val="decimal"/>
+      <w:lvlText w:val="%5."/>
+      <w:lvlJc w:val="left"/>
+      <w:pPr>
+        <w:tabs>
+          <w:tab w:val="num" w:pos="2160"/>
+        </w:tabs>
         <w:ind w:left="2160" w:hanging="360"/>
       </w:pPr>
-      <w:rPr>
-        <w:rFonts w:ascii="Wingdings" w:hAnsi="Wingdings" w:cs="Wingdings" w:hint="default"/>
-        <w:rFonts w:cs="Wingdings"/>
-      </w:rPr>
-    </w:lvl>
-    <w:lvl w:ilvl="3">
-      <w:start w:val="1"/>
-      <w:numFmt w:val="bullet"/>
-      <w:lvlText w:val=""/>
-      <w:lvlJc w:val="left"/>
-      <w:pPr>
+    </w:lvl>
+    <w:lvl w:ilvl="5">
+      <w:start w:val="1"/>
+      <w:numFmt w:val="decimal"/>
+      <w:lvlText w:val="%6."/>
+      <w:lvlJc w:val="left"/>
+      <w:pPr>
+        <w:tabs>
+          <w:tab w:val="num" w:pos="2520"/>
+        </w:tabs>
+        <w:ind w:left="2520" w:hanging="360"/>
+      </w:pPr>
+    </w:lvl>
+    <w:lvl w:ilvl="6">
+      <w:start w:val="1"/>
+      <w:numFmt w:val="decimal"/>
+      <w:lvlText w:val="%7."/>
+      <w:lvlJc w:val="left"/>
+      <w:pPr>
+        <w:tabs>
+          <w:tab w:val="num" w:pos="2880"/>
+        </w:tabs>
         <w:ind w:left="2880" w:hanging="360"/>
       </w:pPr>
-      <w:rPr>
-        <w:rFonts w:ascii="Symbol" w:hAnsi="Symbol" w:cs="Symbol" w:hint="default"/>
-        <w:rFonts w:cs="Symbol"/>
-      </w:rPr>
-    </w:lvl>
-    <w:lvl w:ilvl="4">
-      <w:start w:val="1"/>
-      <w:numFmt w:val="bullet"/>
-      <w:lvlText w:val="o"/>
-      <w:lvlJc w:val="left"/>
-      <w:pPr>
+    </w:lvl>
+    <w:lvl w:ilvl="7">
+      <w:start w:val="1"/>
+      <w:numFmt w:val="decimal"/>
+      <w:lvlText w:val="%8."/>
+      <w:lvlJc w:val="left"/>
+      <w:pPr>
+        <w:tabs>
+          <w:tab w:val="num" w:pos="3240"/>
+        </w:tabs>
+        <w:ind w:left="3240" w:hanging="360"/>
+      </w:pPr>
+    </w:lvl>
+    <w:lvl w:ilvl="8">
+      <w:start w:val="1"/>
+      <w:numFmt w:val="decimal"/>
+      <w:lvlText w:val="%9."/>
+      <w:lvlJc w:val="left"/>
+      <w:pPr>
+        <w:tabs>
+          <w:tab w:val="num" w:pos="3600"/>
+        </w:tabs>
         <w:ind w:left="3600" w:hanging="360"/>
       </w:pPr>
-      <w:rPr>
-        <w:rFonts w:ascii="Courier New" w:hAnsi="Courier New" w:cs="Courier New" w:hint="default"/>
-        <w:rFonts w:cs="Courier New"/>
-      </w:rPr>
-    </w:lvl>
-    <w:lvl w:ilvl="5">
-      <w:start w:val="1"/>
-      <w:numFmt w:val="bullet"/>
-      <w:lvlText w:val=""/>
-      <w:lvlJc w:val="left"/>
-      <w:pPr>
-        <w:ind w:left="4320" w:hanging="360"/>
-      </w:pPr>
-      <w:rPr>
-        <w:rFonts w:ascii="Wingdings" w:hAnsi="Wingdings" w:cs="Wingdings" w:hint="default"/>
-        <w:rFonts w:cs="Wingdings"/>
-      </w:rPr>
-    </w:lvl>
-    <w:lvl w:ilvl="6">
-      <w:start w:val="1"/>
-      <w:numFmt w:val="bullet"/>
-      <w:lvlText w:val=""/>
-      <w:lvlJc w:val="left"/>
-      <w:pPr>
-        <w:ind w:left="5040" w:hanging="360"/>
-      </w:pPr>
-      <w:rPr>
-        <w:rFonts w:ascii="Symbol" w:hAnsi="Symbol" w:cs="Symbol" w:hint="default"/>
-        <w:rFonts w:cs="Symbol"/>
-      </w:rPr>
-    </w:lvl>
-    <w:lvl w:ilvl="7">
-      <w:start w:val="1"/>
-      <w:numFmt w:val="bullet"/>
-      <w:lvlText w:val="o"/>
-      <w:lvlJc w:val="left"/>
-      <w:pPr>
-        <w:ind w:left="5760" w:hanging="360"/>
-      </w:pPr>
-      <w:rPr>
-        <w:rFonts w:ascii="Courier New" w:hAnsi="Courier New" w:cs="Courier New" w:hint="default"/>
-        <w:rFonts w:cs="Courier New"/>
-      </w:rPr>
-    </w:lvl>
-    <w:lvl w:ilvl="8">
-      <w:start w:val="1"/>
-      <w:numFmt w:val="bullet"/>
-      <w:lvlText w:val=""/>
-      <w:lvlJc w:val="left"/>
-      <w:pPr>
-        <w:ind w:left="6480" w:hanging="360"/>
-      </w:pPr>
-      <w:rPr>
-        <w:rFonts w:ascii="Wingdings" w:hAnsi="Wingdings" w:cs="Wingdings" w:hint="default"/>
-        <w:rFonts w:cs="Wingdings"/>
-      </w:rPr>
     </w:lvl>
   </w:abstractNum>
   <w:abstractNum w:abstractNumId="8">
     <w:lvl w:ilvl="0">
       <w:start w:val="1"/>
-      <w:numFmt w:val="decimal"/>
-      <w:lvlText w:val="%1."/>
+      <w:numFmt w:val="bullet"/>
+      <w:lvlText w:val=""/>
       <w:lvlJc w:val="left"/>
       <w:pPr>
         <w:tabs>
@@ -2472,11 +2379,15 @@
         </w:tabs>
         <w:ind w:left="720" w:hanging="360"/>
       </w:pPr>
+      <w:rPr>
+        <w:rFonts w:ascii="Symbol" w:hAnsi="Symbol" w:cs="Symbol" w:hint="default"/>
+        <w:rFonts w:cs="OpenSymbol"/>
+      </w:rPr>
     </w:lvl>
     <w:lvl w:ilvl="1">
       <w:start w:val="1"/>
-      <w:numFmt w:val="decimal"/>
-      <w:lvlText w:val="%2."/>
+      <w:numFmt w:val="bullet"/>
+      <w:lvlText w:val="◦"/>
       <w:lvlJc w:val="left"/>
       <w:pPr>
         <w:tabs>
@@ -2484,11 +2395,15 @@
         </w:tabs>
         <w:ind w:left="1080" w:hanging="360"/>
       </w:pPr>
+      <w:rPr>
+        <w:rFonts w:ascii="OpenSymbol" w:hAnsi="OpenSymbol" w:cs="OpenSymbol" w:hint="default"/>
+        <w:rFonts w:cs="OpenSymbol"/>
+      </w:rPr>
     </w:lvl>
     <w:lvl w:ilvl="2">
       <w:start w:val="1"/>
-      <w:numFmt w:val="decimal"/>
-      <w:lvlText w:val="%3."/>
+      <w:numFmt w:val="bullet"/>
+      <w:lvlText w:val="▪"/>
       <w:lvlJc w:val="left"/>
       <w:pPr>
         <w:tabs>
@@ -2496,11 +2411,15 @@
         </w:tabs>
         <w:ind w:left="1440" w:hanging="360"/>
       </w:pPr>
+      <w:rPr>
+        <w:rFonts w:ascii="OpenSymbol" w:hAnsi="OpenSymbol" w:cs="OpenSymbol" w:hint="default"/>
+        <w:rFonts w:cs="OpenSymbol"/>
+      </w:rPr>
     </w:lvl>
     <w:lvl w:ilvl="3">
       <w:start w:val="1"/>
-      <w:numFmt w:val="decimal"/>
-      <w:lvlText w:val="%4."/>
+      <w:numFmt w:val="bullet"/>
+      <w:lvlText w:val=""/>
       <w:lvlJc w:val="left"/>
       <w:pPr>
         <w:tabs>
@@ -2508,11 +2427,15 @@
         </w:tabs>
         <w:ind w:left="1800" w:hanging="360"/>
       </w:pPr>
+      <w:rPr>
+        <w:rFonts w:ascii="Symbol" w:hAnsi="Symbol" w:cs="Symbol" w:hint="default"/>
+        <w:rFonts w:cs="OpenSymbol"/>
+      </w:rPr>
     </w:lvl>
     <w:lvl w:ilvl="4">
       <w:start w:val="1"/>
-      <w:numFmt w:val="decimal"/>
-      <w:lvlText w:val="%5."/>
+      <w:numFmt w:val="bullet"/>
+      <w:lvlText w:val="◦"/>
       <w:lvlJc w:val="left"/>
       <w:pPr>
         <w:tabs>
@@ -2520,11 +2443,15 @@
         </w:tabs>
         <w:ind w:left="2160" w:hanging="360"/>
       </w:pPr>
+      <w:rPr>
+        <w:rFonts w:ascii="OpenSymbol" w:hAnsi="OpenSymbol" w:cs="OpenSymbol" w:hint="default"/>
+        <w:rFonts w:cs="OpenSymbol"/>
+      </w:rPr>
     </w:lvl>
     <w:lvl w:ilvl="5">
       <w:start w:val="1"/>
-      <w:numFmt w:val="decimal"/>
-      <w:lvlText w:val="%6."/>
+      <w:numFmt w:val="bullet"/>
+      <w:lvlText w:val="▪"/>
       <w:lvlJc w:val="left"/>
       <w:pPr>
         <w:tabs>
@@ -2532,11 +2459,15 @@
         </w:tabs>
         <w:ind w:left="2520" w:hanging="360"/>
       </w:pPr>
+      <w:rPr>
+        <w:rFonts w:ascii="OpenSymbol" w:hAnsi="OpenSymbol" w:cs="OpenSymbol" w:hint="default"/>
+        <w:rFonts w:cs="OpenSymbol"/>
+      </w:rPr>
     </w:lvl>
     <w:lvl w:ilvl="6">
       <w:start w:val="1"/>
-      <w:numFmt w:val="decimal"/>
-      <w:lvlText w:val="%7."/>
+      <w:numFmt w:val="bullet"/>
+      <w:lvlText w:val=""/>
       <w:lvlJc w:val="left"/>
       <w:pPr>
         <w:tabs>
@@ -2544,11 +2475,15 @@
         </w:tabs>
         <w:ind w:left="2880" w:hanging="360"/>
       </w:pPr>
+      <w:rPr>
+        <w:rFonts w:ascii="Symbol" w:hAnsi="Symbol" w:cs="Symbol" w:hint="default"/>
+        <w:rFonts w:cs="OpenSymbol"/>
+      </w:rPr>
     </w:lvl>
     <w:lvl w:ilvl="7">
       <w:start w:val="1"/>
-      <w:numFmt w:val="decimal"/>
-      <w:lvlText w:val="%8."/>
+      <w:numFmt w:val="bullet"/>
+      <w:lvlText w:val="◦"/>
       <w:lvlJc w:val="left"/>
       <w:pPr>
         <w:tabs>
@@ -2556,11 +2491,15 @@
         </w:tabs>
         <w:ind w:left="3240" w:hanging="360"/>
       </w:pPr>
+      <w:rPr>
+        <w:rFonts w:ascii="OpenSymbol" w:hAnsi="OpenSymbol" w:cs="OpenSymbol" w:hint="default"/>
+        <w:rFonts w:cs="OpenSymbol"/>
+      </w:rPr>
     </w:lvl>
     <w:lvl w:ilvl="8">
       <w:start w:val="1"/>
-      <w:numFmt w:val="decimal"/>
-      <w:lvlText w:val="%9."/>
+      <w:numFmt w:val="bullet"/>
+      <w:lvlText w:val="▪"/>
       <w:lvlJc w:val="left"/>
       <w:pPr>
         <w:tabs>
@@ -2568,292 +2507,13 @@
         </w:tabs>
         <w:ind w:left="3600" w:hanging="360"/>
       </w:pPr>
+      <w:rPr>
+        <w:rFonts w:ascii="OpenSymbol" w:hAnsi="OpenSymbol" w:cs="OpenSymbol" w:hint="default"/>
+        <w:rFonts w:cs="OpenSymbol"/>
+      </w:rPr>
     </w:lvl>
   </w:abstractNum>
   <w:abstractNum w:abstractNumId="9">
-    <w:lvl w:ilvl="0">
-      <w:start w:val="1"/>
-      <w:numFmt w:val="decimal"/>
-      <w:lvlText w:val="%1."/>
-      <w:lvlJc w:val="left"/>
-      <w:pPr>
-        <w:tabs>
-          <w:tab w:val="num" w:pos="720"/>
-        </w:tabs>
-        <w:ind w:left="720" w:hanging="360"/>
-      </w:pPr>
-      <w:rPr>
-        <w:rFonts w:ascii="Ubuntu" w:hAnsi="Ubuntu"/>
-      </w:rPr>
-    </w:lvl>
-    <w:lvl w:ilvl="1">
-      <w:start w:val="1"/>
-      <w:numFmt w:val="decimal"/>
-      <w:lvlText w:val="%2."/>
-      <w:lvlJc w:val="left"/>
-      <w:pPr>
-        <w:tabs>
-          <w:tab w:val="num" w:pos="1080"/>
-        </w:tabs>
-        <w:ind w:left="1080" w:hanging="360"/>
-      </w:pPr>
-      <w:rPr>
-        <w:rFonts w:ascii="Ubuntu" w:hAnsi="Ubuntu"/>
-      </w:rPr>
-    </w:lvl>
-    <w:lvl w:ilvl="2">
-      <w:start w:val="1"/>
-      <w:numFmt w:val="decimal"/>
-      <w:lvlText w:val="%3."/>
-      <w:lvlJc w:val="left"/>
-      <w:pPr>
-        <w:tabs>
-          <w:tab w:val="num" w:pos="1440"/>
-        </w:tabs>
-        <w:ind w:left="1440" w:hanging="360"/>
-      </w:pPr>
-      <w:rPr>
-        <w:rFonts w:ascii="Ubuntu" w:hAnsi="Ubuntu"/>
-      </w:rPr>
-    </w:lvl>
-    <w:lvl w:ilvl="3">
-      <w:start w:val="1"/>
-      <w:numFmt w:val="decimal"/>
-      <w:lvlText w:val="%4."/>
-      <w:lvlJc w:val="left"/>
-      <w:pPr>
-        <w:tabs>
-          <w:tab w:val="num" w:pos="1800"/>
-        </w:tabs>
-        <w:ind w:left="1800" w:hanging="360"/>
-      </w:pPr>
-      <w:rPr>
-        <w:rFonts w:ascii="Ubuntu" w:hAnsi="Ubuntu"/>
-      </w:rPr>
-    </w:lvl>
-    <w:lvl w:ilvl="4">
-      <w:start w:val="1"/>
-      <w:numFmt w:val="decimal"/>
-      <w:lvlText w:val="%5."/>
-      <w:lvlJc w:val="left"/>
-      <w:pPr>
-        <w:tabs>
-          <w:tab w:val="num" w:pos="2160"/>
-        </w:tabs>
-        <w:ind w:left="2160" w:hanging="360"/>
-      </w:pPr>
-      <w:rPr>
-        <w:rFonts w:ascii="Ubuntu" w:hAnsi="Ubuntu"/>
-      </w:rPr>
-    </w:lvl>
-    <w:lvl w:ilvl="5">
-      <w:start w:val="1"/>
-      <w:numFmt w:val="decimal"/>
-      <w:lvlText w:val="%6."/>
-      <w:lvlJc w:val="left"/>
-      <w:pPr>
-        <w:tabs>
-          <w:tab w:val="num" w:pos="2520"/>
-        </w:tabs>
-        <w:ind w:left="2520" w:hanging="360"/>
-      </w:pPr>
-      <w:rPr>
-        <w:rFonts w:ascii="Ubuntu" w:hAnsi="Ubuntu"/>
-      </w:rPr>
-    </w:lvl>
-    <w:lvl w:ilvl="6">
-      <w:start w:val="1"/>
-      <w:numFmt w:val="decimal"/>
-      <w:lvlText w:val="%7."/>
-      <w:lvlJc w:val="left"/>
-      <w:pPr>
-        <w:tabs>
-          <w:tab w:val="num" w:pos="2880"/>
-        </w:tabs>
-        <w:ind w:left="2880" w:hanging="360"/>
-      </w:pPr>
-      <w:rPr>
-        <w:rFonts w:ascii="Ubuntu" w:hAnsi="Ubuntu"/>
-      </w:rPr>
-    </w:lvl>
-    <w:lvl w:ilvl="7">
-      <w:start w:val="1"/>
-      <w:numFmt w:val="decimal"/>
-      <w:lvlText w:val="%8."/>
-      <w:lvlJc w:val="left"/>
-      <w:pPr>
-        <w:tabs>
-          <w:tab w:val="num" w:pos="3240"/>
-        </w:tabs>
-        <w:ind w:left="3240" w:hanging="360"/>
-      </w:pPr>
-      <w:rPr>
-        <w:rFonts w:ascii="Ubuntu" w:hAnsi="Ubuntu"/>
-      </w:rPr>
-    </w:lvl>
-    <w:lvl w:ilvl="8">
-      <w:start w:val="1"/>
-      <w:numFmt w:val="decimal"/>
-      <w:lvlText w:val="%9."/>
-      <w:lvlJc w:val="left"/>
-      <w:pPr>
-        <w:tabs>
-          <w:tab w:val="num" w:pos="3600"/>
-        </w:tabs>
-        <w:ind w:left="3600" w:hanging="360"/>
-      </w:pPr>
-      <w:rPr>
-        <w:rFonts w:ascii="Ubuntu" w:hAnsi="Ubuntu"/>
-      </w:rPr>
-    </w:lvl>
-  </w:abstractNum>
-  <w:abstractNum w:abstractNumId="10">
-    <w:lvl w:ilvl="0">
-      <w:start w:val="1"/>
-      <w:numFmt w:val="bullet"/>
-      <w:lvlText w:val=""/>
-      <w:lvlJc w:val="left"/>
-      <w:pPr>
-        <w:tabs>
-          <w:tab w:val="num" w:pos="720"/>
-        </w:tabs>
-        <w:ind w:left="720" w:hanging="360"/>
-      </w:pPr>
-      <w:rPr>
-        <w:rFonts w:ascii="Symbol" w:hAnsi="Symbol" w:cs="Symbol" w:hint="default"/>
-        <w:rFonts w:cs="OpenSymbol"/>
-      </w:rPr>
-    </w:lvl>
-    <w:lvl w:ilvl="1">
-      <w:start w:val="1"/>
-      <w:numFmt w:val="bullet"/>
-      <w:lvlText w:val="◦"/>
-      <w:lvlJc w:val="left"/>
-      <w:pPr>
-        <w:tabs>
-          <w:tab w:val="num" w:pos="1080"/>
-        </w:tabs>
-        <w:ind w:left="1080" w:hanging="360"/>
-      </w:pPr>
-      <w:rPr>
-        <w:rFonts w:ascii="OpenSymbol" w:hAnsi="OpenSymbol" w:cs="OpenSymbol" w:hint="default"/>
-        <w:rFonts w:cs="OpenSymbol"/>
-      </w:rPr>
-    </w:lvl>
-    <w:lvl w:ilvl="2">
-      <w:start w:val="1"/>
-      <w:numFmt w:val="bullet"/>
-      <w:lvlText w:val="▪"/>
-      <w:lvlJc w:val="left"/>
-      <w:pPr>
-        <w:tabs>
-          <w:tab w:val="num" w:pos="1440"/>
-        </w:tabs>
-        <w:ind w:left="1440" w:hanging="360"/>
-      </w:pPr>
-      <w:rPr>
-        <w:rFonts w:ascii="OpenSymbol" w:hAnsi="OpenSymbol" w:cs="OpenSymbol" w:hint="default"/>
-        <w:rFonts w:cs="OpenSymbol"/>
-      </w:rPr>
-    </w:lvl>
-    <w:lvl w:ilvl="3">
-      <w:start w:val="1"/>
-      <w:numFmt w:val="bullet"/>
-      <w:lvlText w:val=""/>
-      <w:lvlJc w:val="left"/>
-      <w:pPr>
-        <w:tabs>
-          <w:tab w:val="num" w:pos="1800"/>
-        </w:tabs>
-        <w:ind w:left="1800" w:hanging="360"/>
-      </w:pPr>
-      <w:rPr>
-        <w:rFonts w:ascii="Symbol" w:hAnsi="Symbol" w:cs="Symbol" w:hint="default"/>
-        <w:rFonts w:cs="OpenSymbol"/>
-      </w:rPr>
-    </w:lvl>
-    <w:lvl w:ilvl="4">
-      <w:start w:val="1"/>
-      <w:numFmt w:val="bullet"/>
-      <w:lvlText w:val="◦"/>
-      <w:lvlJc w:val="left"/>
-      <w:pPr>
-        <w:tabs>
-          <w:tab w:val="num" w:pos="2160"/>
-        </w:tabs>
-        <w:ind w:left="2160" w:hanging="360"/>
-      </w:pPr>
-      <w:rPr>
-        <w:rFonts w:ascii="OpenSymbol" w:hAnsi="OpenSymbol" w:cs="OpenSymbol" w:hint="default"/>
-        <w:rFonts w:cs="OpenSymbol"/>
-      </w:rPr>
-    </w:lvl>
-    <w:lvl w:ilvl="5">
-      <w:start w:val="1"/>
-      <w:numFmt w:val="bullet"/>
-      <w:lvlText w:val="▪"/>
-      <w:lvlJc w:val="left"/>
-      <w:pPr>
-        <w:tabs>
-          <w:tab w:val="num" w:pos="2520"/>
-        </w:tabs>
-        <w:ind w:left="2520" w:hanging="360"/>
-      </w:pPr>
-      <w:rPr>
-        <w:rFonts w:ascii="OpenSymbol" w:hAnsi="OpenSymbol" w:cs="OpenSymbol" w:hint="default"/>
-        <w:rFonts w:cs="OpenSymbol"/>
-      </w:rPr>
-    </w:lvl>
-    <w:lvl w:ilvl="6">
-      <w:start w:val="1"/>
-      <w:numFmt w:val="bullet"/>
-      <w:lvlText w:val=""/>
-      <w:lvlJc w:val="left"/>
-      <w:pPr>
-        <w:tabs>
-          <w:tab w:val="num" w:pos="2880"/>
-        </w:tabs>
-        <w:ind w:left="2880" w:hanging="360"/>
-      </w:pPr>
-      <w:rPr>
-        <w:rFonts w:ascii="Symbol" w:hAnsi="Symbol" w:cs="Symbol" w:hint="default"/>
-        <w:rFonts w:cs="OpenSymbol"/>
-      </w:rPr>
-    </w:lvl>
-    <w:lvl w:ilvl="7">
-      <w:start w:val="1"/>
-      <w:numFmt w:val="bullet"/>
-      <w:lvlText w:val="◦"/>
-      <w:lvlJc w:val="left"/>
-      <w:pPr>
-        <w:tabs>
-          <w:tab w:val="num" w:pos="3240"/>
-        </w:tabs>
-        <w:ind w:left="3240" w:hanging="360"/>
-      </w:pPr>
-      <w:rPr>
-        <w:rFonts w:ascii="OpenSymbol" w:hAnsi="OpenSymbol" w:cs="OpenSymbol" w:hint="default"/>
-        <w:rFonts w:cs="OpenSymbol"/>
-      </w:rPr>
-    </w:lvl>
-    <w:lvl w:ilvl="8">
-      <w:start w:val="1"/>
-      <w:numFmt w:val="bullet"/>
-      <w:lvlText w:val="▪"/>
-      <w:lvlJc w:val="left"/>
-      <w:pPr>
-        <w:tabs>
-          <w:tab w:val="num" w:pos="3600"/>
-        </w:tabs>
-        <w:ind w:left="3600" w:hanging="360"/>
-      </w:pPr>
-      <w:rPr>
-        <w:rFonts w:ascii="OpenSymbol" w:hAnsi="OpenSymbol" w:cs="OpenSymbol" w:hint="default"/>
-        <w:rFonts w:cs="OpenSymbol"/>
-      </w:rPr>
-    </w:lvl>
-  </w:abstractNum>
-  <w:abstractNum w:abstractNumId="11">
     <w:lvl w:ilvl="0">
       <w:start w:val="4"/>
       <w:numFmt w:val="decimal"/>
@@ -2865,9 +2525,6 @@
         </w:tabs>
         <w:ind w:left="283" w:hanging="283"/>
       </w:pPr>
-      <w:rPr>
-        <w:rFonts w:ascii="Ubuntu" w:hAnsi="Ubuntu"/>
-      </w:rPr>
     </w:lvl>
     <w:lvl w:ilvl="1">
       <w:start w:val="1"/>
@@ -2880,9 +2537,6 @@
         </w:tabs>
         <w:ind w:left="567" w:hanging="283"/>
       </w:pPr>
-      <w:rPr>
-        <w:rFonts w:ascii="Ubuntu" w:hAnsi="Ubuntu"/>
-      </w:rPr>
     </w:lvl>
     <w:lvl w:ilvl="2">
       <w:start w:val="1"/>
@@ -2895,9 +2549,6 @@
         </w:tabs>
         <w:ind w:left="850" w:hanging="283"/>
       </w:pPr>
-      <w:rPr>
-        <w:rFonts w:ascii="Ubuntu" w:hAnsi="Ubuntu"/>
-      </w:rPr>
     </w:lvl>
     <w:lvl w:ilvl="3">
       <w:start w:val="1"/>
@@ -2910,9 +2561,6 @@
         </w:tabs>
         <w:ind w:left="1134" w:hanging="283"/>
       </w:pPr>
-      <w:rPr>
-        <w:rFonts w:ascii="Ubuntu" w:hAnsi="Ubuntu"/>
-      </w:rPr>
     </w:lvl>
     <w:lvl w:ilvl="4">
       <w:start w:val="1"/>
@@ -2925,9 +2573,6 @@
         </w:tabs>
         <w:ind w:left="1417" w:hanging="283"/>
       </w:pPr>
-      <w:rPr>
-        <w:rFonts w:ascii="Ubuntu" w:hAnsi="Ubuntu"/>
-      </w:rPr>
     </w:lvl>
     <w:lvl w:ilvl="5">
       <w:start w:val="1"/>
@@ -2940,9 +2585,6 @@
         </w:tabs>
         <w:ind w:left="1701" w:hanging="283"/>
       </w:pPr>
-      <w:rPr>
-        <w:rFonts w:ascii="Ubuntu" w:hAnsi="Ubuntu"/>
-      </w:rPr>
     </w:lvl>
     <w:lvl w:ilvl="6">
       <w:start w:val="1"/>
@@ -2955,9 +2597,6 @@
         </w:tabs>
         <w:ind w:left="1984" w:hanging="283"/>
       </w:pPr>
-      <w:rPr>
-        <w:rFonts w:ascii="Ubuntu" w:hAnsi="Ubuntu"/>
-      </w:rPr>
     </w:lvl>
     <w:lvl w:ilvl="7">
       <w:start w:val="1"/>
@@ -2970,9 +2609,6 @@
         </w:tabs>
         <w:ind w:left="2268" w:hanging="283"/>
       </w:pPr>
-      <w:rPr>
-        <w:rFonts w:ascii="Ubuntu" w:hAnsi="Ubuntu"/>
-      </w:rPr>
     </w:lvl>
     <w:lvl w:ilvl="8">
       <w:start w:val="1"/>
@@ -2985,9 +2621,6 @@
         </w:tabs>
         <w:ind w:left="2551" w:hanging="283"/>
       </w:pPr>
-      <w:rPr>
-        <w:rFonts w:ascii="Ubuntu" w:hAnsi="Ubuntu"/>
-      </w:rPr>
     </w:lvl>
   </w:abstractNum>
   <w:num w:numId="1">
@@ -3017,12 +2650,6 @@
   <w:num w:numId="9">
     <w:abstractNumId w:val="9"/>
   </w:num>
-  <w:num w:numId="10">
-    <w:abstractNumId w:val="10"/>
-  </w:num>
-  <w:num w:numId="11">
-    <w:abstractNumId w:val="11"/>
-  </w:num>
 </w:numbering>
 </file>
 
@@ -3046,9 +2673,7 @@
     <w:qFormat/>
     <w:pPr>
       <w:widowControl/>
-      <w:kinsoku w:val="true"/>
-      <w:overflowPunct w:val="false"/>
-      <w:autoSpaceDE w:val="true"/>
+      <w:overflowPunct w:val="true"/>
       <w:bidi w:val="0"/>
       <w:jc w:val="left"/>
     </w:pPr>
@@ -3085,10 +2710,6 @@
     <w:basedOn w:val="Heading"/>
     <w:qFormat/>
     <w:pPr>
-      <w:numPr>
-        <w:ilvl w:val="0"/>
-        <w:numId w:val="0"/>
-      </w:numPr>
       <w:outlineLvl w:val="1"/>
     </w:pPr>
     <w:rPr/>
@@ -4948,6 +4569,363 @@
     <w:qFormat/>
     <w:rPr/>
   </w:style>
+  <w:style w:type="character" w:styleId="ListLabel256">
+    <w:name w:val="ListLabel 256"/>
+    <w:qFormat/>
+    <w:rPr>
+      <w:rFonts w:cs="Symbol"/>
+    </w:rPr>
+  </w:style>
+  <w:style w:type="character" w:styleId="ListLabel257">
+    <w:name w:val="ListLabel 257"/>
+    <w:qFormat/>
+    <w:rPr>
+      <w:rFonts w:cs="OpenSymbol"/>
+    </w:rPr>
+  </w:style>
+  <w:style w:type="character" w:styleId="ListLabel258">
+    <w:name w:val="ListLabel 258"/>
+    <w:qFormat/>
+    <w:rPr>
+      <w:rFonts w:cs="OpenSymbol"/>
+    </w:rPr>
+  </w:style>
+  <w:style w:type="character" w:styleId="ListLabel259">
+    <w:name w:val="ListLabel 259"/>
+    <w:qFormat/>
+    <w:rPr>
+      <w:rFonts w:cs="OpenSymbol"/>
+    </w:rPr>
+  </w:style>
+  <w:style w:type="character" w:styleId="ListLabel260">
+    <w:name w:val="ListLabel 260"/>
+    <w:qFormat/>
+    <w:rPr>
+      <w:rFonts w:cs="OpenSymbol"/>
+    </w:rPr>
+  </w:style>
+  <w:style w:type="character" w:styleId="ListLabel261">
+    <w:name w:val="ListLabel 261"/>
+    <w:qFormat/>
+    <w:rPr>
+      <w:rFonts w:cs="OpenSymbol"/>
+    </w:rPr>
+  </w:style>
+  <w:style w:type="character" w:styleId="ListLabel262">
+    <w:name w:val="ListLabel 262"/>
+    <w:qFormat/>
+    <w:rPr>
+      <w:rFonts w:cs="OpenSymbol"/>
+    </w:rPr>
+  </w:style>
+  <w:style w:type="character" w:styleId="ListLabel263">
+    <w:name w:val="ListLabel 263"/>
+    <w:qFormat/>
+    <w:rPr>
+      <w:rFonts w:cs="OpenSymbol"/>
+    </w:rPr>
+  </w:style>
+  <w:style w:type="character" w:styleId="ListLabel264">
+    <w:name w:val="ListLabel 264"/>
+    <w:qFormat/>
+    <w:rPr>
+      <w:rFonts w:cs="OpenSymbol"/>
+    </w:rPr>
+  </w:style>
+  <w:style w:type="character" w:styleId="ListLabel265">
+    <w:name w:val="ListLabel 265"/>
+    <w:qFormat/>
+    <w:rPr>
+      <w:rFonts w:cs="OpenSymbol"/>
+    </w:rPr>
+  </w:style>
+  <w:style w:type="character" w:styleId="ListLabel266">
+    <w:name w:val="ListLabel 266"/>
+    <w:qFormat/>
+    <w:rPr>
+      <w:rFonts w:cs="OpenSymbol"/>
+    </w:rPr>
+  </w:style>
+  <w:style w:type="character" w:styleId="ListLabel267">
+    <w:name w:val="ListLabel 267"/>
+    <w:qFormat/>
+    <w:rPr>
+      <w:rFonts w:cs="OpenSymbol"/>
+    </w:rPr>
+  </w:style>
+  <w:style w:type="character" w:styleId="ListLabel268">
+    <w:name w:val="ListLabel 268"/>
+    <w:qFormat/>
+    <w:rPr>
+      <w:rFonts w:cs="OpenSymbol"/>
+    </w:rPr>
+  </w:style>
+  <w:style w:type="character" w:styleId="ListLabel269">
+    <w:name w:val="ListLabel 269"/>
+    <w:qFormat/>
+    <w:rPr>
+      <w:rFonts w:cs="OpenSymbol"/>
+    </w:rPr>
+  </w:style>
+  <w:style w:type="character" w:styleId="ListLabel270">
+    <w:name w:val="ListLabel 270"/>
+    <w:qFormat/>
+    <w:rPr>
+      <w:rFonts w:cs="OpenSymbol"/>
+    </w:rPr>
+  </w:style>
+  <w:style w:type="character" w:styleId="ListLabel271">
+    <w:name w:val="ListLabel 271"/>
+    <w:qFormat/>
+    <w:rPr>
+      <w:rFonts w:cs="OpenSymbol"/>
+    </w:rPr>
+  </w:style>
+  <w:style w:type="character" w:styleId="ListLabel272">
+    <w:name w:val="ListLabel 272"/>
+    <w:qFormat/>
+    <w:rPr>
+      <w:rFonts w:cs="OpenSymbol"/>
+    </w:rPr>
+  </w:style>
+  <w:style w:type="character" w:styleId="ListLabel273">
+    <w:name w:val="ListLabel 273"/>
+    <w:qFormat/>
+    <w:rPr>
+      <w:rFonts w:cs="Symbol"/>
+    </w:rPr>
+  </w:style>
+  <w:style w:type="character" w:styleId="ListLabel274">
+    <w:name w:val="ListLabel 274"/>
+    <w:qFormat/>
+    <w:rPr>
+      <w:rFonts w:cs="OpenSymbol"/>
+    </w:rPr>
+  </w:style>
+  <w:style w:type="character" w:styleId="ListLabel275">
+    <w:name w:val="ListLabel 275"/>
+    <w:qFormat/>
+    <w:rPr>
+      <w:rFonts w:cs="OpenSymbol"/>
+    </w:rPr>
+  </w:style>
+  <w:style w:type="character" w:styleId="ListLabel276">
+    <w:name w:val="ListLabel 276"/>
+    <w:qFormat/>
+    <w:rPr>
+      <w:rFonts w:cs="OpenSymbol"/>
+    </w:rPr>
+  </w:style>
+  <w:style w:type="character" w:styleId="ListLabel277">
+    <w:name w:val="ListLabel 277"/>
+    <w:qFormat/>
+    <w:rPr>
+      <w:rFonts w:cs="OpenSymbol"/>
+    </w:rPr>
+  </w:style>
+  <w:style w:type="character" w:styleId="ListLabel278">
+    <w:name w:val="ListLabel 278"/>
+    <w:qFormat/>
+    <w:rPr>
+      <w:rFonts w:cs="OpenSymbol"/>
+    </w:rPr>
+  </w:style>
+  <w:style w:type="character" w:styleId="ListLabel279">
+    <w:name w:val="ListLabel 279"/>
+    <w:qFormat/>
+    <w:rPr>
+      <w:rFonts w:cs="OpenSymbol"/>
+    </w:rPr>
+  </w:style>
+  <w:style w:type="character" w:styleId="ListLabel280">
+    <w:name w:val="ListLabel 280"/>
+    <w:qFormat/>
+    <w:rPr>
+      <w:rFonts w:cs="OpenSymbol"/>
+    </w:rPr>
+  </w:style>
+  <w:style w:type="character" w:styleId="ListLabel281">
+    <w:name w:val="ListLabel 281"/>
+    <w:qFormat/>
+    <w:rPr>
+      <w:rFonts w:cs="Symbol"/>
+    </w:rPr>
+  </w:style>
+  <w:style w:type="character" w:styleId="ListLabel282">
+    <w:name w:val="ListLabel 282"/>
+    <w:qFormat/>
+    <w:rPr>
+      <w:rFonts w:cs="OpenSymbol"/>
+    </w:rPr>
+  </w:style>
+  <w:style w:type="character" w:styleId="ListLabel283">
+    <w:name w:val="ListLabel 283"/>
+    <w:qFormat/>
+    <w:rPr>
+      <w:rFonts w:cs="OpenSymbol"/>
+    </w:rPr>
+  </w:style>
+  <w:style w:type="character" w:styleId="ListLabel284">
+    <w:name w:val="ListLabel 284"/>
+    <w:qFormat/>
+    <w:rPr>
+      <w:rFonts w:cs="OpenSymbol"/>
+    </w:rPr>
+  </w:style>
+  <w:style w:type="character" w:styleId="ListLabel285">
+    <w:name w:val="ListLabel 285"/>
+    <w:qFormat/>
+    <w:rPr>
+      <w:rFonts w:cs="OpenSymbol"/>
+    </w:rPr>
+  </w:style>
+  <w:style w:type="character" w:styleId="ListLabel286">
+    <w:name w:val="ListLabel 286"/>
+    <w:qFormat/>
+    <w:rPr>
+      <w:rFonts w:cs="OpenSymbol"/>
+    </w:rPr>
+  </w:style>
+  <w:style w:type="character" w:styleId="ListLabel287">
+    <w:name w:val="ListLabel 287"/>
+    <w:qFormat/>
+    <w:rPr>
+      <w:rFonts w:cs="OpenSymbol"/>
+    </w:rPr>
+  </w:style>
+  <w:style w:type="character" w:styleId="ListLabel288">
+    <w:name w:val="ListLabel 288"/>
+    <w:qFormat/>
+    <w:rPr>
+      <w:rFonts w:cs="OpenSymbol"/>
+    </w:rPr>
+  </w:style>
+  <w:style w:type="character" w:styleId="ListLabel289">
+    <w:name w:val="ListLabel 289"/>
+    <w:qFormat/>
+    <w:rPr>
+      <w:rFonts w:cs="Symbol"/>
+    </w:rPr>
+  </w:style>
+  <w:style w:type="character" w:styleId="ListLabel290">
+    <w:name w:val="ListLabel 290"/>
+    <w:qFormat/>
+    <w:rPr>
+      <w:rFonts w:cs="Courier New"/>
+    </w:rPr>
+  </w:style>
+  <w:style w:type="character" w:styleId="ListLabel291">
+    <w:name w:val="ListLabel 291"/>
+    <w:qFormat/>
+    <w:rPr>
+      <w:rFonts w:cs="Wingdings"/>
+    </w:rPr>
+  </w:style>
+  <w:style w:type="character" w:styleId="ListLabel292">
+    <w:name w:val="ListLabel 292"/>
+    <w:qFormat/>
+    <w:rPr>
+      <w:rFonts w:cs="Symbol"/>
+    </w:rPr>
+  </w:style>
+  <w:style w:type="character" w:styleId="ListLabel293">
+    <w:name w:val="ListLabel 293"/>
+    <w:qFormat/>
+    <w:rPr>
+      <w:rFonts w:cs="Courier New"/>
+    </w:rPr>
+  </w:style>
+  <w:style w:type="character" w:styleId="ListLabel294">
+    <w:name w:val="ListLabel 294"/>
+    <w:qFormat/>
+    <w:rPr>
+      <w:rFonts w:cs="Wingdings"/>
+    </w:rPr>
+  </w:style>
+  <w:style w:type="character" w:styleId="ListLabel295">
+    <w:name w:val="ListLabel 295"/>
+    <w:qFormat/>
+    <w:rPr>
+      <w:rFonts w:cs="Symbol"/>
+    </w:rPr>
+  </w:style>
+  <w:style w:type="character" w:styleId="ListLabel296">
+    <w:name w:val="ListLabel 296"/>
+    <w:qFormat/>
+    <w:rPr>
+      <w:rFonts w:cs="Courier New"/>
+    </w:rPr>
+  </w:style>
+  <w:style w:type="character" w:styleId="ListLabel297">
+    <w:name w:val="ListLabel 297"/>
+    <w:qFormat/>
+    <w:rPr>
+      <w:rFonts w:cs="Wingdings"/>
+    </w:rPr>
+  </w:style>
+  <w:style w:type="character" w:styleId="ListLabel298">
+    <w:name w:val="ListLabel 298"/>
+    <w:qFormat/>
+    <w:rPr>
+      <w:rFonts w:cs="OpenSymbol"/>
+    </w:rPr>
+  </w:style>
+  <w:style w:type="character" w:styleId="ListLabel299">
+    <w:name w:val="ListLabel 299"/>
+    <w:qFormat/>
+    <w:rPr>
+      <w:rFonts w:cs="OpenSymbol"/>
+    </w:rPr>
+  </w:style>
+  <w:style w:type="character" w:styleId="ListLabel300">
+    <w:name w:val="ListLabel 300"/>
+    <w:qFormat/>
+    <w:rPr>
+      <w:rFonts w:cs="OpenSymbol"/>
+    </w:rPr>
+  </w:style>
+  <w:style w:type="character" w:styleId="ListLabel301">
+    <w:name w:val="ListLabel 301"/>
+    <w:qFormat/>
+    <w:rPr>
+      <w:rFonts w:cs="OpenSymbol"/>
+    </w:rPr>
+  </w:style>
+  <w:style w:type="character" w:styleId="ListLabel302">
+    <w:name w:val="ListLabel 302"/>
+    <w:qFormat/>
+    <w:rPr>
+      <w:rFonts w:cs="OpenSymbol"/>
+    </w:rPr>
+  </w:style>
+  <w:style w:type="character" w:styleId="ListLabel303">
+    <w:name w:val="ListLabel 303"/>
+    <w:qFormat/>
+    <w:rPr>
+      <w:rFonts w:cs="OpenSymbol"/>
+    </w:rPr>
+  </w:style>
+  <w:style w:type="character" w:styleId="ListLabel304">
+    <w:name w:val="ListLabel 304"/>
+    <w:qFormat/>
+    <w:rPr>
+      <w:rFonts w:cs="OpenSymbol"/>
+    </w:rPr>
+  </w:style>
+  <w:style w:type="character" w:styleId="ListLabel305">
+    <w:name w:val="ListLabel 305"/>
+    <w:qFormat/>
+    <w:rPr>
+      <w:rFonts w:cs="OpenSymbol"/>
+    </w:rPr>
+  </w:style>
+  <w:style w:type="character" w:styleId="ListLabel306">
+    <w:name w:val="ListLabel 306"/>
+    <w:qFormat/>
+    <w:rPr>
+      <w:rFonts w:cs="OpenSymbol"/>
+    </w:rPr>
+  </w:style>
   <w:style w:type="paragraph" w:styleId="Heading">
     <w:name w:val="Heading"/>
     <w:basedOn w:val="Normal"/>
@@ -4967,10 +4945,6 @@
     <w:name w:val="Body Text"/>
     <w:basedOn w:val="Normal"/>
     <w:pPr>
-      <w:numPr>
-        <w:ilvl w:val="0"/>
-        <w:numId w:val="2"/>
-      </w:numPr>
       <w:spacing w:lineRule="auto" w:line="288" w:before="0" w:after="140"/>
     </w:pPr>
     <w:rPr/>

</xml_diff>